<commit_message>
Multi AA and Beta
Adding multi AA and beta weighted to the data
</commit_message>
<xml_diff>
--- a/WASeal/Doc/20200825_ECOLOGY.docx
+++ b/WASeal/Doc/20200825_ECOLOGY.docx
@@ -1,6 +1,6 @@
 
 <file path=word/document.xml><?xml version="1.0" encoding="utf-8"?>
-<w:document xmlns:wpc="http://schemas.microsoft.com/office/word/2010/wordprocessingCanvas" xmlns:cx="http://schemas.microsoft.com/office/drawing/2014/chartex" xmlns:cx1="http://schemas.microsoft.com/office/drawing/2015/9/8/chartex" xmlns:cx2="http://schemas.microsoft.com/office/drawing/2015/10/21/chartex" xmlns:cx3="http://schemas.microsoft.com/office/drawing/2016/5/9/chartex" xmlns:cx4="http://schemas.microsoft.com/office/drawing/2016/5/10/chartex" xmlns:cx5="http://schemas.microsoft.com/office/drawing/2016/5/11/chartex" xmlns:cx6="http://schemas.microsoft.com/office/drawing/2016/5/12/chartex" xmlns:cx7="http://schemas.microsoft.com/office/drawing/2016/5/13/chartex" xmlns:cx8="http://schemas.microsoft.com/office/drawing/2016/5/14/chartex" xmlns:mc="http://schemas.openxmlformats.org/markup-compatibility/2006" xmlns:aink="http://schemas.microsoft.com/office/drawing/2016/ink" xmlns:am3d="http://schemas.microsoft.com/office/drawing/2017/model3d" xmlns:o="urn:schemas-microsoft-com:office:office" xmlns:r="http://schemas.openxmlformats.org/officeDocument/2006/relationships" xmlns:m="http://schemas.openxmlformats.org/officeDocument/2006/math" xmlns:v="urn:schemas-microsoft-com:vml" xmlns:wp14="http://schemas.microsoft.com/office/word/2010/wordprocessingDrawing" xmlns:wp="http://schemas.openxmlformats.org/drawingml/2006/wordprocessingDrawing" xmlns:w10="urn:schemas-microsoft-com:office:word" xmlns:w="http://schemas.openxmlformats.org/wordprocessingml/2006/main" xmlns:w14="http://schemas.microsoft.com/office/word/2010/wordml" xmlns:w15="http://schemas.microsoft.com/office/word/2012/wordml" xmlns:w16cex="http://schemas.microsoft.com/office/word/2018/wordml/cex" xmlns:w16cid="http://schemas.microsoft.com/office/word/2016/wordml/cid" xmlns:w16="http://schemas.microsoft.com/office/word/2018/wordml" xmlns:w16se="http://schemas.microsoft.com/office/word/2015/wordml/symex" xmlns:wpg="http://schemas.microsoft.com/office/word/2010/wordprocessingGroup" xmlns:wpi="http://schemas.microsoft.com/office/word/2010/wordprocessingInk" xmlns:wne="http://schemas.microsoft.com/office/word/2006/wordml" xmlns:wps="http://schemas.microsoft.com/office/word/2010/wordprocessingShape" mc:Ignorable="w14 w15 w16se w16cid w16 w16cex wp14">
+<w:document xmlns:wpc="http://schemas.microsoft.com/office/word/2010/wordprocessingCanvas" xmlns:cx="http://schemas.microsoft.com/office/drawing/2014/chartex" xmlns:cx1="http://schemas.microsoft.com/office/drawing/2015/9/8/chartex" xmlns:cx2="http://schemas.microsoft.com/office/drawing/2015/10/21/chartex" xmlns:cx3="http://schemas.microsoft.com/office/drawing/2016/5/9/chartex" xmlns:cx4="http://schemas.microsoft.com/office/drawing/2016/5/10/chartex" xmlns:cx5="http://schemas.microsoft.com/office/drawing/2016/5/11/chartex" xmlns:cx6="http://schemas.microsoft.com/office/drawing/2016/5/12/chartex" xmlns:cx7="http://schemas.microsoft.com/office/drawing/2016/5/13/chartex" xmlns:cx8="http://schemas.microsoft.com/office/drawing/2016/5/14/chartex" xmlns:mc="http://schemas.openxmlformats.org/markup-compatibility/2006" xmlns:aink="http://schemas.microsoft.com/office/drawing/2016/ink" xmlns:am3d="http://schemas.microsoft.com/office/drawing/2017/model3d" xmlns:o="urn:schemas-microsoft-com:office:office" xmlns:r="http://schemas.openxmlformats.org/officeDocument/2006/relationships" xmlns:m="http://schemas.openxmlformats.org/officeDocument/2006/math" xmlns:v="urn:schemas-microsoft-com:vml" xmlns:wp14="http://schemas.microsoft.com/office/word/2010/wordprocessingDrawing" xmlns:wp="http://schemas.openxmlformats.org/drawingml/2006/wordprocessingDrawing" xmlns:w10="urn:schemas-microsoft-com:office:word" xmlns:w="http://schemas.openxmlformats.org/wordprocessingml/2006/main" xmlns:w14="http://schemas.microsoft.com/office/word/2010/wordml" xmlns:w15="http://schemas.microsoft.com/office/word/2012/wordml" xmlns:w16cid="http://schemas.microsoft.com/office/word/2016/wordml/cid" xmlns:w16se="http://schemas.microsoft.com/office/word/2015/wordml/symex" xmlns:wpg="http://schemas.microsoft.com/office/word/2010/wordprocessingGroup" xmlns:wpi="http://schemas.microsoft.com/office/word/2010/wordprocessingInk" xmlns:wne="http://schemas.microsoft.com/office/word/2006/wordml" xmlns:wps="http://schemas.microsoft.com/office/word/2010/wordprocessingShape" mc:Ignorable="w14 w15 w16se w16cid wp14">
   <w:body>
     <w:p>
       <w:pPr>
@@ -183,21 +183,7 @@
         <w:rPr>
           <w:rFonts w:ascii="Times New Roman" w:hAnsi="Times New Roman" w:cs="Times New Roman"/>
         </w:rPr>
-        <w:t xml:space="preserve">Megan L. </w:t>
-      </w:r>
-      <w:proofErr w:type="spellStart"/>
-      <w:r>
-        <w:rPr>
-          <w:rFonts w:ascii="Times New Roman" w:hAnsi="Times New Roman" w:cs="Times New Roman"/>
-        </w:rPr>
-        <w:t>Feddern</w:t>
-      </w:r>
-      <w:proofErr w:type="spellEnd"/>
-      <w:r>
-        <w:rPr>
-          <w:rFonts w:ascii="Times New Roman" w:hAnsi="Times New Roman" w:cs="Times New Roman"/>
-        </w:rPr>
-        <w:t>, 603-651-6802, mfeddern@uw.edu</w:t>
+        <w:t>Megan L. Feddern, 603-651-6802, mfeddern@uw.edu</w:t>
       </w:r>
       <w:r>
         <w:rPr>
@@ -1473,35 +1459,31 @@
         <w:rPr>
           <w:rFonts w:ascii="Times New Roman" w:hAnsi="Times New Roman" w:cs="Times New Roman"/>
         </w:rPr>
-        <w:t xml:space="preserve">, </w:t>
+        <w:t>, Feddern et al. 2020</w:t>
+      </w:r>
+      <w:r>
+        <w:rPr>
+          <w:rFonts w:ascii="Times New Roman" w:hAnsi="Times New Roman" w:cs="Times New Roman"/>
+        </w:rPr>
+        <w:t>), and abundances of other important prey species such as Pacific herring (</w:t>
       </w:r>
       <w:proofErr w:type="spellStart"/>
-      <w:r>
-        <w:rPr>
-          <w:rFonts w:ascii="Times New Roman" w:hAnsi="Times New Roman" w:cs="Times New Roman"/>
-        </w:rPr>
-        <w:t>Feddern</w:t>
-      </w:r>
-      <w:proofErr w:type="spellEnd"/>
-      <w:r>
-        <w:rPr>
-          <w:rFonts w:ascii="Times New Roman" w:hAnsi="Times New Roman" w:cs="Times New Roman"/>
-        </w:rPr>
-        <w:t xml:space="preserve"> et al. 2020</w:t>
-      </w:r>
-      <w:r>
-        <w:rPr>
-          <w:rFonts w:ascii="Times New Roman" w:hAnsi="Times New Roman" w:cs="Times New Roman"/>
-        </w:rPr>
-        <w:t>), and abundances of other important prey species such as Pacific herring (</w:t>
-      </w:r>
       <w:r>
         <w:rPr>
           <w:rFonts w:ascii="Times New Roman" w:hAnsi="Times New Roman" w:cs="Times New Roman"/>
           <w:i/>
           <w:iCs/>
         </w:rPr>
-        <w:t xml:space="preserve">Clupea </w:t>
+        <w:t>Clupea</w:t>
+      </w:r>
+      <w:proofErr w:type="spellEnd"/>
+      <w:r>
+        <w:rPr>
+          <w:rFonts w:ascii="Times New Roman" w:hAnsi="Times New Roman" w:cs="Times New Roman"/>
+          <w:i/>
+          <w:iCs/>
+        </w:rPr>
+        <w:t xml:space="preserve"> </w:t>
       </w:r>
       <w:proofErr w:type="spellStart"/>
       <w:r>
@@ -2330,21 +2312,7 @@
           <w:rFonts w:ascii="Times New Roman" w:hAnsi="Times New Roman" w:cs="Times New Roman"/>
         </w:rPr>
         <w:tab/>
-        <w:t xml:space="preserve">Samples were obtained using methods described in </w:t>
-      </w:r>
-      <w:proofErr w:type="spellStart"/>
-      <w:r>
-        <w:rPr>
-          <w:rFonts w:ascii="Times New Roman" w:hAnsi="Times New Roman" w:cs="Times New Roman"/>
-        </w:rPr>
-        <w:t>Feddern</w:t>
-      </w:r>
-      <w:proofErr w:type="spellEnd"/>
-      <w:r>
-        <w:rPr>
-          <w:rFonts w:ascii="Times New Roman" w:hAnsi="Times New Roman" w:cs="Times New Roman"/>
-        </w:rPr>
-        <w:t xml:space="preserve"> et al. </w:t>
+        <w:t xml:space="preserve">Samples were obtained using methods described in Feddern et al. </w:t>
       </w:r>
       <w:r>
         <w:rPr>
@@ -3336,10 +3304,19 @@
                           <m:sty m:val="p"/>
                         </m:rPr>
                         <w:rPr>
-                          <w:rFonts w:ascii="Cambria Math" w:hAnsi="Cambria Math"/>
-                          <w:color w:val="222222"/>
+                          <w:rFonts w:ascii="Cambria Math" w:eastAsia="Times New Roman" w:hAnsi="Cambria Math" w:cs="Times New Roman"/>
+                          <w:vertAlign w:val="subscript"/>
                         </w:rPr>
-                        <m:t>(Tr-Phe) plankton</m:t>
+                        <m:t>(Tr-Phe) harbor seal</m:t>
+                      </m:r>
+                      <m:r>
+                        <m:rPr>
+                          <m:sty m:val="p"/>
+                        </m:rPr>
+                        <w:rPr>
+                          <w:rFonts w:ascii="Cambria Math" w:eastAsia="Times New Roman" w:hAnsi="Cambria Math" w:cs="Times New Roman"/>
+                        </w:rPr>
+                        <m:t xml:space="preserve"> </m:t>
                       </m:r>
                     </m:sub>
                   </m:sSub>
@@ -3354,29 +3331,39 @@
                     <m:sSubPr>
                       <m:ctrlPr>
                         <w:rPr>
-                          <w:rFonts w:ascii="Cambria Math" w:hAnsi="Cambria Math"/>
+                          <w:rFonts w:ascii="Cambria Math" w:eastAsia="Times New Roman" w:hAnsi="Cambria Math" w:cs="Times New Roman"/>
                           <w:i/>
-                          <w:color w:val="222222"/>
                         </w:rPr>
                       </m:ctrlPr>
                     </m:sSubPr>
                     <m:e>
                       <m:r>
                         <w:rPr>
-                          <w:rFonts w:ascii="Cambria Math" w:hAnsi="Cambria Math"/>
-                          <w:color w:val="222222"/>
+                          <w:rFonts w:ascii="Cambria Math" w:eastAsia="Times New Roman" w:hAnsi="Cambria Math" w:cs="Times New Roman"/>
+                          <w:i/>
                         </w:rPr>
-                        <m:t>β</m:t>
+                        <w:sym w:font="Symbol" w:char="F062"/>
                       </m:r>
                     </m:e>
                     <m:sub>
                       <m:r>
-                        <m:rPr>
-                          <m:sty m:val="p"/>
-                        </m:rPr>
                         <w:rPr>
-                          <w:rFonts w:ascii="Cambria Math" w:hAnsi="Cambria Math"/>
-                          <w:color w:val="222222"/>
+                          <w:rFonts w:ascii="Cambria Math" w:eastAsia="Times New Roman" w:hAnsi="Cambria Math" w:cs="Times New Roman"/>
+                          <w:vertAlign w:val="subscript"/>
+                        </w:rPr>
+                        <m:t xml:space="preserve">C3, </m:t>
+                      </m:r>
+                      <m:r>
+                        <w:rPr>
+                          <w:rFonts w:ascii="Cambria Math" w:eastAsia="Times New Roman" w:hAnsi="Cambria Math" w:cs="Times New Roman"/>
+                          <w:vertAlign w:val="subscript"/>
+                        </w:rPr>
+                        <m:t xml:space="preserve">  </m:t>
+                      </m:r>
+                      <m:r>
+                        <w:rPr>
+                          <w:rFonts w:ascii="Cambria Math" w:eastAsia="Times New Roman" w:hAnsi="Cambria Math" w:cs="Times New Roman"/>
+                          <w:vertAlign w:val="subscript"/>
                         </w:rPr>
                         <m:t>Tr</m:t>
                       </m:r>
@@ -3410,6 +3397,30 @@
                       </m:r>
                     </m:e>
                     <m:sub>
+                      <m:d>
+                        <m:dPr>
+                          <m:ctrlPr>
+                            <w:rPr>
+                              <w:rFonts w:ascii="Cambria Math" w:hAnsi="Cambria Math"/>
+                              <w:color w:val="222222"/>
+                              <w:vertAlign w:val="subscript"/>
+                            </w:rPr>
+                          </m:ctrlPr>
+                        </m:dPr>
+                        <m:e>
+                          <m:r>
+                            <m:rPr>
+                              <m:sty m:val="p"/>
+                            </m:rPr>
+                            <w:rPr>
+                              <w:rFonts w:ascii="Cambria Math" w:hAnsi="Cambria Math"/>
+                              <w:color w:val="222222"/>
+                              <w:vertAlign w:val="subscript"/>
+                            </w:rPr>
+                            <m:t>Tr-Phe</m:t>
+                          </m:r>
+                        </m:e>
+                      </m:d>
                       <m:r>
                         <m:rPr>
                           <m:sty m:val="p"/>
@@ -3419,7 +3430,18 @@
                           <w:color w:val="222222"/>
                           <w:vertAlign w:val="subscript"/>
                         </w:rPr>
-                        <m:t>(Tr-Phe) harbor seal</m:t>
+                        <m:t xml:space="preserve"> </m:t>
+                      </m:r>
+                      <m:r>
+                        <m:rPr>
+                          <m:sty m:val="p"/>
+                        </m:rPr>
+                        <w:rPr>
+                          <w:rFonts w:ascii="Cambria Math" w:hAnsi="Cambria Math"/>
+                          <w:color w:val="222222"/>
+                          <w:vertAlign w:val="subscript"/>
+                        </w:rPr>
+                        <m:t>Average</m:t>
                       </m:r>
                     </m:sub>
                   </m:sSub>
@@ -3456,7 +3478,7 @@
           <w:rFonts w:ascii="Times New Roman" w:eastAsia="Times New Roman" w:hAnsi="Times New Roman" w:cs="Times New Roman"/>
           <w:vertAlign w:val="subscript"/>
         </w:rPr>
-        <w:t>(Tr-</w:t>
+        <w:t>(</w:t>
       </w:r>
       <w:proofErr w:type="spellStart"/>
       <w:r>
@@ -3464,7 +3486,7 @@
           <w:rFonts w:ascii="Times New Roman" w:eastAsia="Times New Roman" w:hAnsi="Times New Roman" w:cs="Times New Roman"/>
           <w:vertAlign w:val="subscript"/>
         </w:rPr>
-        <w:t>Phe</w:t>
+        <w:t>Tr-Phe</w:t>
       </w:r>
       <w:proofErr w:type="spellEnd"/>
       <w:r>
@@ -3472,15 +3494,14 @@
           <w:rFonts w:ascii="Times New Roman" w:eastAsia="Times New Roman" w:hAnsi="Times New Roman" w:cs="Times New Roman"/>
           <w:vertAlign w:val="subscript"/>
         </w:rPr>
-        <w:t xml:space="preserve">) </w:t>
-      </w:r>
-      <w:proofErr w:type="gramStart"/>
+        <w:t>) A</w:t>
+      </w:r>
       <w:r>
         <w:rPr>
           <w:rFonts w:ascii="Times New Roman" w:eastAsia="Times New Roman" w:hAnsi="Times New Roman" w:cs="Times New Roman"/>
           <w:vertAlign w:val="subscript"/>
         </w:rPr>
-        <w:t xml:space="preserve">plankton </w:t>
+        <w:t>verage</w:t>
       </w:r>
       <w:r>
         <w:rPr>
@@ -3493,14 +3514,7 @@
         <w:rPr>
           <w:rFonts w:ascii="Times New Roman" w:eastAsia="Times New Roman" w:hAnsi="Times New Roman" w:cs="Times New Roman"/>
         </w:rPr>
-        <w:t>is</w:t>
-      </w:r>
-      <w:proofErr w:type="gramEnd"/>
-      <w:r>
-        <w:rPr>
-          <w:rFonts w:ascii="Times New Roman" w:eastAsia="Times New Roman" w:hAnsi="Times New Roman" w:cs="Times New Roman"/>
-        </w:rPr>
-        <w:t xml:space="preserve"> the </w:t>
+        <w:t xml:space="preserve">is the </w:t>
       </w:r>
       <w:r>
         <w:rPr>
@@ -3512,80 +3526,60 @@
         <w:rPr>
           <w:rFonts w:ascii="Times New Roman" w:eastAsia="Times New Roman" w:hAnsi="Times New Roman" w:cs="Times New Roman"/>
         </w:rPr>
-        <w:t xml:space="preserve"> given trophic amino acid - phenylalanine pair of typical phytoplankton and lower food web species</w:t>
-      </w:r>
-      <w:r>
-        <w:rPr>
-          <w:rFonts w:ascii="Times New Roman" w:eastAsia="Times New Roman" w:hAnsi="Times New Roman" w:cs="Times New Roman"/>
-        </w:rPr>
-        <w:t xml:space="preserve">, specific for cyanobacteria and algae </w:t>
-      </w:r>
-      <w:r>
-        <w:rPr>
-          <w:rFonts w:ascii="Times New Roman" w:eastAsia="Times New Roman" w:hAnsi="Times New Roman" w:cs="Times New Roman"/>
-        </w:rPr>
-        <w:t xml:space="preserve"> (Table 1, </w:t>
+        <w:t xml:space="preserve"> given trophic amino acid - phenylalanine </w:t>
+      </w:r>
+      <w:r>
+        <w:rPr>
+          <w:rFonts w:ascii="Times New Roman" w:eastAsia="Times New Roman" w:hAnsi="Times New Roman" w:cs="Times New Roman"/>
+        </w:rPr>
+        <w:t xml:space="preserve">of an average consumer derived from Nielsen et al. (2015). </w:t>
+      </w:r>
+      <w:r>
+        <w:rPr>
+          <w:rFonts w:ascii="Times New Roman" w:eastAsia="Times New Roman" w:hAnsi="Times New Roman" w:cs="Times New Roman"/>
+        </w:rPr>
+        <w:t>TDF</w:t>
+      </w:r>
+      <w:r>
+        <w:rPr>
+          <w:rFonts w:ascii="Times New Roman" w:eastAsia="Times New Roman" w:hAnsi="Times New Roman" w:cs="Times New Roman"/>
+          <w:vertAlign w:val="subscript"/>
+        </w:rPr>
+        <w:t>(</w:t>
       </w:r>
       <w:proofErr w:type="spellStart"/>
       <w:r>
         <w:rPr>
           <w:rFonts w:ascii="Times New Roman" w:eastAsia="Times New Roman" w:hAnsi="Times New Roman" w:cs="Times New Roman"/>
-        </w:rPr>
-        <w:t>Chikaraishi</w:t>
+          <w:vertAlign w:val="subscript"/>
+        </w:rPr>
+        <w:t>Tr-Phe</w:t>
       </w:r>
       <w:proofErr w:type="spellEnd"/>
       <w:r>
         <w:rPr>
           <w:rFonts w:ascii="Times New Roman" w:eastAsia="Times New Roman" w:hAnsi="Times New Roman" w:cs="Times New Roman"/>
-        </w:rPr>
-        <w:t xml:space="preserve"> et al 20</w:t>
-      </w:r>
-      <w:r>
-        <w:rPr>
-          <w:rFonts w:ascii="Times New Roman" w:eastAsia="Times New Roman" w:hAnsi="Times New Roman" w:cs="Times New Roman"/>
-        </w:rPr>
-        <w:t>10</w:t>
-      </w:r>
-      <w:r>
-        <w:rPr>
-          <w:rFonts w:ascii="Times New Roman" w:eastAsia="Times New Roman" w:hAnsi="Times New Roman" w:cs="Times New Roman"/>
-        </w:rPr>
-        <w:t xml:space="preserve">). </w:t>
-      </w:r>
-      <w:r>
-        <w:rPr>
-          <w:rFonts w:ascii="Times New Roman" w:eastAsia="Times New Roman" w:hAnsi="Times New Roman" w:cs="Times New Roman"/>
-        </w:rPr>
-        <w:t>TDF</w:t>
-      </w:r>
-      <w:r>
-        <w:rPr>
-          <w:rFonts w:ascii="Times New Roman" w:eastAsia="Times New Roman" w:hAnsi="Times New Roman" w:cs="Times New Roman"/>
           <w:vertAlign w:val="subscript"/>
         </w:rPr>
-        <w:t>(Tr-</w:t>
-      </w:r>
-      <w:proofErr w:type="spellStart"/>
-      <w:r>
-        <w:rPr>
-          <w:rFonts w:ascii="Times New Roman" w:eastAsia="Times New Roman" w:hAnsi="Times New Roman" w:cs="Times New Roman"/>
-          <w:vertAlign w:val="subscript"/>
-        </w:rPr>
-        <w:t>Phe</w:t>
-      </w:r>
-      <w:proofErr w:type="spellEnd"/>
-      <w:r>
-        <w:rPr>
-          <w:rFonts w:ascii="Times New Roman" w:eastAsia="Times New Roman" w:hAnsi="Times New Roman" w:cs="Times New Roman"/>
-          <w:vertAlign w:val="subscript"/>
-        </w:rPr>
         <w:t>) harbor seal</w:t>
       </w:r>
       <w:r>
         <w:rPr>
           <w:rFonts w:ascii="Times New Roman" w:eastAsia="Times New Roman" w:hAnsi="Times New Roman" w:cs="Times New Roman"/>
         </w:rPr>
-        <w:t xml:space="preserve"> represents the harbor seal specific TDF for a  given trophic amino acid - phenylalanine pair calculated from Germain et al (20</w:t>
+        <w:t xml:space="preserve"> represents the harbor seal specific TDF for a given trophic amino acid - phenylalanine pair calculated from Germain et al</w:t>
+      </w:r>
+      <w:r>
+        <w:rPr>
+          <w:rFonts w:ascii="Times New Roman" w:eastAsia="Times New Roman" w:hAnsi="Times New Roman" w:cs="Times New Roman"/>
+        </w:rPr>
+        <w:t>.</w:t>
+      </w:r>
+      <w:r>
+        <w:rPr>
+          <w:rFonts w:ascii="Times New Roman" w:eastAsia="Times New Roman" w:hAnsi="Times New Roman" w:cs="Times New Roman"/>
+        </w:rPr>
+        <w:t xml:space="preserve"> (20</w:t>
       </w:r>
       <w:r>
         <w:rPr>
@@ -3603,20 +3597,19 @@
         <w:rPr>
           <w:rFonts w:ascii="Times New Roman" w:eastAsia="Times New Roman" w:hAnsi="Times New Roman" w:cs="Times New Roman"/>
         </w:rPr>
-        <w:t xml:space="preserve"> and </w:t>
+        <w:t xml:space="preserve"> </w:t>
+      </w:r>
+      <w:r>
+        <w:rPr>
+          <w:rFonts w:ascii="Times New Roman" w:eastAsia="Times New Roman" w:hAnsi="Times New Roman" w:cs="Times New Roman"/>
+        </w:rPr>
+        <w:t xml:space="preserve">and </w:t>
       </w:r>
       <w:r>
         <w:rPr>
           <w:rFonts w:ascii="Times New Roman" w:eastAsia="Times New Roman" w:hAnsi="Times New Roman" w:cs="Times New Roman"/>
         </w:rPr>
         <w:sym w:font="Symbol" w:char="F062"/>
-      </w:r>
-      <w:r>
-        <w:rPr>
-          <w:rFonts w:ascii="Times New Roman" w:eastAsia="Times New Roman" w:hAnsi="Times New Roman" w:cs="Times New Roman"/>
-          <w:vertAlign w:val="subscript"/>
-        </w:rPr>
-        <w:t>Tr</w:t>
       </w:r>
       <w:r>
         <w:rPr>
@@ -3654,13 +3647,85 @@
         <w:rPr>
           <w:rFonts w:ascii="Times New Roman" w:eastAsia="Times New Roman" w:hAnsi="Times New Roman" w:cs="Times New Roman"/>
         </w:rPr>
-        <w:t xml:space="preserve"> difference between a specific trophic amino acid and phenylalanine of primary producers estimated by Nielsen et al. (2015)</w:t>
-      </w:r>
-      <w:r>
-        <w:rPr>
-          <w:rFonts w:ascii="Times New Roman" w:eastAsia="Times New Roman" w:hAnsi="Times New Roman" w:cs="Times New Roman"/>
-        </w:rPr>
-        <w:t xml:space="preserve">. </w:t>
+        <w:t xml:space="preserve"> difference between a specific trophic amino acid and phenylalanine of primary producers</w:t>
+      </w:r>
+      <w:r>
+        <w:rPr>
+          <w:rFonts w:ascii="Times New Roman" w:eastAsia="Times New Roman" w:hAnsi="Times New Roman" w:cs="Times New Roman"/>
+        </w:rPr>
+        <w:t>.</w:t>
+      </w:r>
+      <w:r>
+        <w:rPr>
+          <w:rFonts w:ascii="Times New Roman" w:eastAsia="Times New Roman" w:hAnsi="Times New Roman" w:cs="Times New Roman"/>
+        </w:rPr>
+        <w:t xml:space="preserve"> </w:t>
+      </w:r>
+      <w:r>
+        <w:rPr>
+          <w:rFonts w:ascii="Times New Roman" w:eastAsia="Times New Roman" w:hAnsi="Times New Roman" w:cs="Times New Roman"/>
+        </w:rPr>
+        <w:t>Harbor seals are expected to exhibit a trophic position ranging from</w:t>
+      </w:r>
+      <w:r>
+        <w:rPr>
+          <w:rFonts w:ascii="Times New Roman" w:eastAsia="Times New Roman" w:hAnsi="Times New Roman" w:cs="Times New Roman"/>
+        </w:rPr>
+        <w:t xml:space="preserve"> approximately 3.5 to 5. Multiple parameterizations of</w:t>
+      </w:r>
+      <w:r>
+        <w:rPr>
+          <w:rFonts w:ascii="Times New Roman" w:eastAsia="Times New Roman" w:hAnsi="Times New Roman" w:cs="Times New Roman"/>
+        </w:rPr>
+        <w:t xml:space="preserve"> the multi-</w:t>
+      </w:r>
+      <w:r>
+        <w:rPr>
+          <w:rFonts w:ascii="Times New Roman" w:eastAsia="Times New Roman" w:hAnsi="Times New Roman" w:cs="Times New Roman"/>
+        </w:rPr>
+        <w:lastRenderedPageBreak/>
+        <w:t>TDF trophic position calculation were considered (</w:t>
+      </w:r>
+      <w:r>
+        <w:rPr>
+          <w:rFonts w:ascii="Times New Roman" w:eastAsia="Times New Roman" w:hAnsi="Times New Roman" w:cs="Times New Roman"/>
+          <w:i/>
+        </w:rPr>
+        <w:t>Supplementary Information Figure S1</w:t>
+      </w:r>
+      <w:r>
+        <w:rPr>
+          <w:rFonts w:ascii="Times New Roman" w:eastAsia="Times New Roman" w:hAnsi="Times New Roman" w:cs="Times New Roman"/>
+        </w:rPr>
+        <w:t>) using species specific and average across species TDFs (</w:t>
+      </w:r>
+      <w:proofErr w:type="spellStart"/>
+      <w:r>
+        <w:rPr>
+          <w:rFonts w:ascii="Times New Roman" w:eastAsia="Times New Roman" w:hAnsi="Times New Roman" w:cs="Times New Roman"/>
+          <w:i/>
+        </w:rPr>
+        <w:t>Supplmentary</w:t>
+      </w:r>
+      <w:proofErr w:type="spellEnd"/>
+      <w:r>
+        <w:rPr>
+          <w:rFonts w:ascii="Times New Roman" w:eastAsia="Times New Roman" w:hAnsi="Times New Roman" w:cs="Times New Roman"/>
+          <w:i/>
+        </w:rPr>
+        <w:t xml:space="preserve"> Information Table S1</w:t>
+      </w:r>
+      <w:r>
+        <w:rPr>
+          <w:rFonts w:ascii="Times New Roman" w:eastAsia="Times New Roman" w:hAnsi="Times New Roman" w:cs="Times New Roman"/>
+        </w:rPr>
+        <w:t xml:space="preserve">). The parameterization </w:t>
+      </w:r>
+      <w:r>
+        <w:rPr>
+          <w:rFonts w:ascii="Times New Roman" w:eastAsia="Times New Roman" w:hAnsi="Times New Roman" w:cs="Times New Roman"/>
+        </w:rPr>
+        <w:t xml:space="preserve">that produced the most ecologically realistic trophic position values was applied to the data. </w:t>
       </w:r>
     </w:p>
     <w:p>
@@ -3674,32 +3739,165 @@
         <w:rPr>
           <w:rFonts w:ascii="Times New Roman" w:eastAsia="Times New Roman" w:hAnsi="Times New Roman" w:cs="Times New Roman"/>
         </w:rPr>
-        <w:lastRenderedPageBreak/>
         <w:tab/>
       </w:r>
       <w:r>
         <w:rPr>
           <w:rFonts w:ascii="Times New Roman" w:eastAsia="Times New Roman" w:hAnsi="Times New Roman" w:cs="Times New Roman"/>
         </w:rPr>
-        <w:t xml:space="preserve">Previous studies have found sex specific differences in the stable isotope values of bulk tissue which has been attributed to differences in nearshore verse offshore foraging strategies (citation). </w:t>
-      </w:r>
-      <w:r>
-        <w:rPr>
-          <w:rFonts w:ascii="Times New Roman" w:eastAsia="Times New Roman" w:hAnsi="Times New Roman" w:cs="Times New Roman"/>
-        </w:rPr>
-        <w:t xml:space="preserve">Additionally, prey switching is common as juveniles grow to adults (citation). </w:t>
-      </w:r>
-      <w:r>
-        <w:rPr>
-          <w:rFonts w:ascii="Times New Roman" w:eastAsia="Times New Roman" w:hAnsi="Times New Roman" w:cs="Times New Roman"/>
-        </w:rPr>
-        <w:t xml:space="preserve">We tested the significance of sex and length in harbor seal trophic position to understand whether this trend was reflective of long-term relationships in harbor seal trophic position. </w:t>
-      </w:r>
-      <w:r>
-        <w:rPr>
-          <w:rFonts w:ascii="Times New Roman" w:eastAsia="Times New Roman" w:hAnsi="Times New Roman" w:cs="Times New Roman"/>
-        </w:rPr>
-        <w:t xml:space="preserve">Only a subset of the samples included sex and length metadata and therefore separate length and sex specific analysis were fit to the data. Two standard linear models (equation 3) with an interaction effect between trophic amino acid as a factor and 1) sex as a factor and 2) length as a continuous covariate were fit to both Salish Sea and coastal WA to test whether trophic position varies with length and sex, and whether these trends are consistent between amino acids. </w:t>
+        <w:t>Application of a multi-TDF approach has led to consistent underestimates of trophic position compared to known feeding ecology (McMahon et al 2015, McMahon et al. 2020, Germain et al. 2015)</w:t>
+      </w:r>
+      <w:r>
+        <w:rPr>
+          <w:rFonts w:ascii="Times New Roman" w:eastAsia="Times New Roman" w:hAnsi="Times New Roman" w:cs="Times New Roman"/>
+        </w:rPr>
+        <w:t xml:space="preserve"> despite its more realistic representation of metabolic pathways and improved accuracy.</w:t>
+      </w:r>
+      <w:r>
+        <w:rPr>
+          <w:rFonts w:ascii="Times New Roman" w:eastAsia="Times New Roman" w:hAnsi="Times New Roman" w:cs="Times New Roman"/>
+        </w:rPr>
+        <w:t xml:space="preserve"> </w:t>
+      </w:r>
+      <w:r>
+        <w:rPr>
+          <w:rFonts w:ascii="Times New Roman" w:eastAsia="Times New Roman" w:hAnsi="Times New Roman" w:cs="Times New Roman"/>
+        </w:rPr>
+        <w:t xml:space="preserve">Primary producers with utilize C4 photosynthesis pathways such as </w:t>
+      </w:r>
+      <w:r>
+        <w:rPr>
+          <w:rFonts w:ascii="Times New Roman" w:eastAsia="Times New Roman" w:hAnsi="Times New Roman" w:cs="Times New Roman"/>
+        </w:rPr>
+        <w:t>sea grasses and some macrophytes (i.e.</w:t>
+      </w:r>
+      <w:r>
+        <w:rPr>
+          <w:rFonts w:ascii="Times New Roman" w:eastAsia="Times New Roman" w:hAnsi="Times New Roman" w:cs="Times New Roman"/>
+        </w:rPr>
+        <w:t>,</w:t>
+      </w:r>
+      <w:r>
+        <w:rPr>
+          <w:rFonts w:ascii="Times New Roman" w:eastAsia="Times New Roman" w:hAnsi="Times New Roman" w:cs="Times New Roman"/>
+        </w:rPr>
+        <w:t xml:space="preserve"> </w:t>
+      </w:r>
+      <w:r>
+        <w:rPr>
+          <w:rFonts w:ascii="Times New Roman" w:eastAsia="Times New Roman" w:hAnsi="Times New Roman" w:cs="Times New Roman"/>
+          <w:i/>
+        </w:rPr>
+        <w:t xml:space="preserve">Ulva spp. </w:t>
+      </w:r>
+      <w:r>
+        <w:rPr>
+          <w:rFonts w:ascii="Times New Roman" w:eastAsia="Times New Roman" w:hAnsi="Times New Roman" w:cs="Times New Roman"/>
+        </w:rPr>
+        <w:t xml:space="preserve">Xu et al. 2012) </w:t>
+      </w:r>
+      <w:r>
+        <w:rPr>
+          <w:rFonts w:ascii="Times New Roman" w:eastAsia="Times New Roman" w:hAnsi="Times New Roman" w:cs="Times New Roman"/>
+        </w:rPr>
+        <w:t xml:space="preserve">have substantially lower discrimination between trophic amino acids and </w:t>
+      </w:r>
+      <w:proofErr w:type="spellStart"/>
+      <w:r>
+        <w:rPr>
+          <w:rFonts w:ascii="Times New Roman" w:eastAsia="Times New Roman" w:hAnsi="Times New Roman" w:cs="Times New Roman"/>
+        </w:rPr>
+        <w:t>phenyalanine</w:t>
+      </w:r>
+      <w:proofErr w:type="spellEnd"/>
+      <w:r>
+        <w:rPr>
+          <w:rFonts w:ascii="Times New Roman" w:eastAsia="Times New Roman" w:hAnsi="Times New Roman" w:cs="Times New Roman"/>
+        </w:rPr>
+        <w:t xml:space="preserve"> </w:t>
+      </w:r>
+      <w:r>
+        <w:rPr>
+          <w:rFonts w:ascii="Times New Roman" w:eastAsia="Times New Roman" w:hAnsi="Times New Roman" w:cs="Times New Roman"/>
+        </w:rPr>
+        <w:t xml:space="preserve">(Vander </w:t>
+      </w:r>
+      <w:proofErr w:type="spellStart"/>
+      <w:r>
+        <w:rPr>
+          <w:rFonts w:ascii="Times New Roman" w:eastAsia="Times New Roman" w:hAnsi="Times New Roman" w:cs="Times New Roman"/>
+        </w:rPr>
+        <w:t>Zanden</w:t>
+      </w:r>
+      <w:proofErr w:type="spellEnd"/>
+      <w:r>
+        <w:rPr>
+          <w:rFonts w:ascii="Times New Roman" w:eastAsia="Times New Roman" w:hAnsi="Times New Roman" w:cs="Times New Roman"/>
+        </w:rPr>
+        <w:t xml:space="preserve"> et al. 2013) </w:t>
+      </w:r>
+      <w:r>
+        <w:rPr>
+          <w:rFonts w:ascii="Times New Roman" w:eastAsia="Times New Roman" w:hAnsi="Times New Roman" w:cs="Times New Roman"/>
+        </w:rPr>
+        <w:t>(</w:t>
+      </w:r>
+      <w:r>
+        <w:rPr>
+          <w:rFonts w:ascii="Times New Roman" w:eastAsia="Times New Roman" w:hAnsi="Times New Roman" w:cs="Times New Roman"/>
+          <w:i/>
+        </w:rPr>
+        <w:t>Supplementary Information Table S1</w:t>
+      </w:r>
+      <w:r>
+        <w:rPr>
+          <w:rFonts w:ascii="Times New Roman" w:eastAsia="Times New Roman" w:hAnsi="Times New Roman" w:cs="Times New Roman"/>
+        </w:rPr>
+        <w:t xml:space="preserve">). </w:t>
+      </w:r>
+      <w:r>
+        <w:rPr>
+          <w:rFonts w:ascii="Times New Roman" w:eastAsia="Times New Roman" w:hAnsi="Times New Roman" w:cs="Times New Roman"/>
+        </w:rPr>
+        <w:t xml:space="preserve">Thus, if C4 photosynthesis pathways are utilized in marine food webs and trophic position calculations assume only C3 pathways, trophic position will be consistently underestimated. It is expected C4 primary producers contribute to Salish Sea and coastal Washington food webs </w:t>
+      </w:r>
+      <w:r>
+        <w:rPr>
+          <w:rFonts w:ascii="Times New Roman" w:eastAsia="Times New Roman" w:hAnsi="Times New Roman" w:cs="Times New Roman"/>
+        </w:rPr>
+        <w:t xml:space="preserve">in which harbor seals forage </w:t>
+      </w:r>
+      <w:r>
+        <w:rPr>
+          <w:rFonts w:ascii="Times New Roman" w:eastAsia="Times New Roman" w:hAnsi="Times New Roman" w:cs="Times New Roman"/>
+        </w:rPr>
+        <w:t xml:space="preserve">(Feddern et al. 2020, </w:t>
+      </w:r>
+      <w:r>
+        <w:rPr>
+          <w:rFonts w:ascii="Times New Roman" w:eastAsia="Times New Roman" w:hAnsi="Times New Roman" w:cs="Times New Roman"/>
+        </w:rPr>
+        <w:t xml:space="preserve">Howe and </w:t>
+      </w:r>
+      <w:proofErr w:type="spellStart"/>
+      <w:r>
+        <w:rPr>
+          <w:rFonts w:ascii="Times New Roman" w:eastAsia="Times New Roman" w:hAnsi="Times New Roman" w:cs="Times New Roman"/>
+        </w:rPr>
+        <w:t>Simenstad</w:t>
+      </w:r>
+      <w:proofErr w:type="spellEnd"/>
+      <w:r>
+        <w:rPr>
+          <w:rFonts w:ascii="Times New Roman" w:eastAsia="Times New Roman" w:hAnsi="Times New Roman" w:cs="Times New Roman"/>
+        </w:rPr>
+        <w:t xml:space="preserve"> 2015). Therefore, we applied a two-source mixing model </w:t>
+      </w:r>
+      <w:r>
+        <w:rPr>
+          <w:rFonts w:ascii="Times New Roman" w:eastAsia="Times New Roman" w:hAnsi="Times New Roman" w:cs="Times New Roman"/>
+        </w:rPr>
+        <w:t>using carbon stable isotope data:</w:t>
       </w:r>
     </w:p>
     <w:p>
@@ -3707,26 +3905,271 @@
         <w:spacing w:line="480" w:lineRule="auto"/>
         <w:rPr>
           <w:rFonts w:ascii="Times New Roman" w:eastAsia="Times New Roman" w:hAnsi="Times New Roman" w:cs="Times New Roman"/>
-          <w:i/>
-          <w:iCs/>
         </w:rPr>
       </w:pPr>
-      <w:r>
-        <w:rPr>
-          <w:rFonts w:ascii="Times New Roman" w:eastAsia="Times New Roman" w:hAnsi="Times New Roman" w:cs="Times New Roman"/>
-          <w:i/>
-          <w:iCs/>
-        </w:rPr>
-        <w:t>Quantifying</w:t>
-      </w:r>
-      <w:r>
-        <w:rPr>
-          <w:rFonts w:ascii="Times New Roman" w:eastAsia="Times New Roman" w:hAnsi="Times New Roman" w:cs="Times New Roman"/>
-          <w:i/>
-          <w:iCs/>
-        </w:rPr>
-        <w:t xml:space="preserve"> bottom-up drivers of foraging </w:t>
-      </w:r>
+      <m:oMathPara>
+        <m:oMath>
+          <m:r>
+            <w:rPr>
+              <w:rFonts w:ascii="Cambria Math" w:hAnsi="Cambria Math"/>
+              <w:color w:val="222222"/>
+            </w:rPr>
+            <m:t xml:space="preserve">3. </m:t>
+          </m:r>
+          <m:r>
+            <m:rPr>
+              <m:sty m:val="p"/>
+            </m:rPr>
+            <w:rPr>
+              <w:rFonts w:ascii="Cambria Math" w:hAnsi="Cambria Math"/>
+              <w:color w:val="222222"/>
+              <w:vertAlign w:val="subscript"/>
+            </w:rPr>
+            <m:t xml:space="preserve"> </m:t>
+          </m:r>
+          <m:r>
+            <m:rPr>
+              <m:sty m:val="p"/>
+            </m:rPr>
+            <w:rPr>
+              <w:rFonts w:ascii="Cambria Math" w:hAnsi="Cambria Math"/>
+              <w:color w:val="222222"/>
+              <w:vertAlign w:val="subscript"/>
+            </w:rPr>
+            <m:t>%C4=</m:t>
+          </m:r>
+          <m:f>
+            <m:fPr>
+              <m:ctrlPr>
+                <w:rPr>
+                  <w:rFonts w:ascii="Cambria Math" w:hAnsi="Cambria Math"/>
+                  <w:bCs/>
+                  <w:i/>
+                  <w:color w:val="222222"/>
+                  <w:vertAlign w:val="subscript"/>
+                </w:rPr>
+              </m:ctrlPr>
+            </m:fPr>
+            <m:num>
+              <m:r>
+                <m:rPr>
+                  <m:sty m:val="p"/>
+                </m:rPr>
+                <w:rPr>
+                  <w:rFonts w:ascii="Cambria Math" w:hAnsi="Cambria Math"/>
+                  <w:color w:val="222222"/>
+                  <w:vertAlign w:val="subscript"/>
+                </w:rPr>
+                <m:t xml:space="preserve"> </m:t>
+              </m:r>
+              <m:sSup>
+                <m:sSupPr>
+                  <m:ctrlPr>
+                    <w:rPr>
+                      <w:rFonts w:ascii="Cambria Math" w:hAnsi="Cambria Math" w:cs="Times New Roman"/>
+                      <w:vertAlign w:val="superscript"/>
+                    </w:rPr>
+                  </m:ctrlPr>
+                </m:sSupPr>
+                <m:e>
+                  <m:r>
+                    <m:rPr>
+                      <m:sty m:val="p"/>
+                    </m:rPr>
+                    <w:rPr>
+                      <w:rFonts w:ascii="Cambria Math" w:hAnsi="Cambria Math" w:cs="Times New Roman"/>
+                    </w:rPr>
+                    <w:sym w:font="Symbol" w:char="F064"/>
+                  </m:r>
+                </m:e>
+                <m:sup>
+                  <m:r>
+                    <w:rPr>
+                      <w:rFonts w:ascii="Cambria Math" w:hAnsi="Cambria Math" w:cs="Times New Roman"/>
+                      <w:vertAlign w:val="superscript"/>
+                    </w:rPr>
+                    <m:t>13</m:t>
+                  </m:r>
+                </m:sup>
+              </m:sSup>
+              <m:sSub>
+                <m:sSubPr>
+                  <m:ctrlPr>
+                    <w:rPr>
+                      <w:rFonts w:ascii="Cambria Math" w:hAnsi="Cambria Math" w:cs="Times New Roman"/>
+                    </w:rPr>
+                  </m:ctrlPr>
+                </m:sSubPr>
+                <m:e>
+                  <m:r>
+                    <m:rPr>
+                      <m:sty m:val="p"/>
+                    </m:rPr>
+                    <w:rPr>
+                      <w:rFonts w:ascii="Cambria Math" w:hAnsi="Cambria Math" w:cs="Times New Roman"/>
+                    </w:rPr>
+                    <m:t>C</m:t>
+                  </m:r>
+                </m:e>
+                <m:sub>
+                  <m:r>
+                    <m:rPr>
+                      <m:sty m:val="p"/>
+                    </m:rPr>
+                    <w:rPr>
+                      <w:rFonts w:ascii="Cambria Math" w:hAnsi="Cambria Math" w:cs="Times New Roman"/>
+                    </w:rPr>
+                    <m:t>Obs</m:t>
+                  </m:r>
+                </m:sub>
+              </m:sSub>
+              <m:r>
+                <m:rPr>
+                  <m:sty m:val="p"/>
+                </m:rPr>
+                <w:rPr>
+                  <w:rFonts w:ascii="Cambria Math" w:hAnsi="Cambria Math" w:cs="Times New Roman"/>
+                </w:rPr>
+                <m:t xml:space="preserve"> </m:t>
+              </m:r>
+              <m:r>
+                <m:rPr>
+                  <m:sty m:val="p"/>
+                </m:rPr>
+                <w:rPr>
+                  <w:rFonts w:ascii="Cambria Math" w:hAnsi="Cambria Math"/>
+                  <w:color w:val="222222"/>
+                  <w:vertAlign w:val="subscript"/>
+                </w:rPr>
+                <m:t>-</m:t>
+              </m:r>
+              <m:sSub>
+                <m:sSubPr>
+                  <m:ctrlPr>
+                    <w:rPr>
+                      <w:rFonts w:ascii="Cambria Math" w:hAnsi="Cambria Math"/>
+                      <w:bCs/>
+                      <w:color w:val="222222"/>
+                      <w:vertAlign w:val="subscript"/>
+                    </w:rPr>
+                  </m:ctrlPr>
+                </m:sSubPr>
+                <m:e>
+                  <m:r>
+                    <m:rPr>
+                      <m:sty m:val="p"/>
+                    </m:rPr>
+                    <w:rPr>
+                      <w:rFonts w:ascii="Cambria Math" w:hAnsi="Cambria Math"/>
+                      <w:color w:val="222222"/>
+                      <w:vertAlign w:val="subscript"/>
+                    </w:rPr>
+                    <m:t xml:space="preserve"> EM</m:t>
+                  </m:r>
+                </m:e>
+                <m:sub>
+                  <m:r>
+                    <w:rPr>
+                      <w:rFonts w:ascii="Cambria Math" w:hAnsi="Cambria Math"/>
+                      <w:color w:val="222222"/>
+                      <w:vertAlign w:val="subscript"/>
+                    </w:rPr>
+                    <m:t>C3</m:t>
+                  </m:r>
+                </m:sub>
+              </m:sSub>
+              <m:ctrlPr>
+                <w:rPr>
+                  <w:rFonts w:ascii="Cambria Math" w:hAnsi="Cambria Math"/>
+                  <w:bCs/>
+                  <w:color w:val="222222"/>
+                  <w:vertAlign w:val="subscript"/>
+                </w:rPr>
+              </m:ctrlPr>
+            </m:num>
+            <m:den>
+              <m:sSub>
+                <m:sSubPr>
+                  <m:ctrlPr>
+                    <w:rPr>
+                      <w:rFonts w:ascii="Cambria Math" w:hAnsi="Cambria Math"/>
+                      <w:bCs/>
+                      <w:color w:val="222222"/>
+                      <w:vertAlign w:val="subscript"/>
+                    </w:rPr>
+                  </m:ctrlPr>
+                </m:sSubPr>
+                <m:e>
+                  <m:r>
+                    <m:rPr>
+                      <m:sty m:val="p"/>
+                    </m:rPr>
+                    <w:rPr>
+                      <w:rFonts w:ascii="Cambria Math" w:hAnsi="Cambria Math"/>
+                      <w:color w:val="222222"/>
+                      <w:vertAlign w:val="subscript"/>
+                    </w:rPr>
+                    <m:t>EM</m:t>
+                  </m:r>
+                </m:e>
+                <m:sub>
+                  <m:r>
+                    <w:rPr>
+                      <w:rFonts w:ascii="Cambria Math" w:hAnsi="Cambria Math"/>
+                      <w:color w:val="222222"/>
+                      <w:vertAlign w:val="subscript"/>
+                    </w:rPr>
+                    <m:t>C4</m:t>
+                  </m:r>
+                </m:sub>
+              </m:sSub>
+              <m:r>
+                <w:rPr>
+                  <w:rFonts w:ascii="Cambria Math" w:hAnsi="Cambria Math"/>
+                  <w:color w:val="222222"/>
+                  <w:vertAlign w:val="subscript"/>
+                </w:rPr>
+                <m:t>-</m:t>
+              </m:r>
+              <m:sSub>
+                <m:sSubPr>
+                  <m:ctrlPr>
+                    <w:rPr>
+                      <w:rFonts w:ascii="Cambria Math" w:hAnsi="Cambria Math"/>
+                      <w:bCs/>
+                      <w:color w:val="222222"/>
+                      <w:vertAlign w:val="subscript"/>
+                    </w:rPr>
+                  </m:ctrlPr>
+                </m:sSubPr>
+                <m:e>
+                  <m:r>
+                    <m:rPr>
+                      <m:sty m:val="p"/>
+                    </m:rPr>
+                    <w:rPr>
+                      <w:rFonts w:ascii="Cambria Math" w:hAnsi="Cambria Math"/>
+                      <w:color w:val="222222"/>
+                      <w:vertAlign w:val="subscript"/>
+                    </w:rPr>
+                    <m:t>EM</m:t>
+                  </m:r>
+                </m:e>
+                <m:sub>
+                  <m:r>
+                    <w:rPr>
+                      <w:rFonts w:ascii="Cambria Math" w:hAnsi="Cambria Math"/>
+                      <w:color w:val="222222"/>
+                      <w:vertAlign w:val="subscript"/>
+                    </w:rPr>
+                    <m:t>C3</m:t>
+                  </m:r>
+                </m:sub>
+              </m:sSub>
+            </m:den>
+          </m:f>
+        </m:oMath>
+      </m:oMathPara>
     </w:p>
     <w:p>
       <w:pPr>
@@ -3739,6 +4182,1249 @@
         <w:rPr>
           <w:rFonts w:ascii="Times New Roman" w:eastAsia="Times New Roman" w:hAnsi="Times New Roman" w:cs="Times New Roman"/>
         </w:rPr>
+        <w:t xml:space="preserve">Where </w:t>
+      </w:r>
+      <w:r>
+        <w:rPr>
+          <w:rFonts w:ascii="Times New Roman" w:hAnsi="Times New Roman" w:cs="Times New Roman"/>
+          <w:i/>
+        </w:rPr>
+        <w:sym w:font="Symbol" w:char="F064"/>
+      </w:r>
+      <w:r>
+        <w:rPr>
+          <w:rFonts w:ascii="Times New Roman" w:hAnsi="Times New Roman" w:cs="Times New Roman"/>
+          <w:i/>
+        </w:rPr>
+        <w:t xml:space="preserve"> </w:t>
+      </w:r>
+      <w:r>
+        <w:rPr>
+          <w:rFonts w:ascii="Times New Roman" w:hAnsi="Times New Roman" w:cs="Times New Roman"/>
+          <w:i/>
+          <w:vertAlign w:val="superscript"/>
+        </w:rPr>
+        <w:t>13</w:t>
+      </w:r>
+      <w:r>
+        <w:rPr>
+          <w:rFonts w:ascii="Times New Roman" w:hAnsi="Times New Roman" w:cs="Times New Roman"/>
+          <w:i/>
+        </w:rPr>
+        <w:t>C</w:t>
+      </w:r>
+      <w:r>
+        <w:rPr>
+          <w:rFonts w:ascii="Times New Roman" w:hAnsi="Times New Roman" w:cs="Times New Roman"/>
+          <w:i/>
+          <w:vertAlign w:val="subscript"/>
+        </w:rPr>
+        <w:t>Obs</w:t>
+      </w:r>
+      <w:r>
+        <w:rPr>
+          <w:rFonts w:ascii="Times New Roman" w:hAnsi="Times New Roman" w:cs="Times New Roman"/>
+        </w:rPr>
+        <w:t xml:space="preserve"> is the mean observed </w:t>
+      </w:r>
+      <w:r>
+        <w:rPr>
+          <w:rFonts w:ascii="Times New Roman" w:hAnsi="Times New Roman" w:cs="Times New Roman"/>
+        </w:rPr>
+        <w:sym w:font="Symbol" w:char="F064"/>
+      </w:r>
+      <w:r>
+        <w:rPr>
+          <w:rFonts w:ascii="Times New Roman" w:hAnsi="Times New Roman" w:cs="Times New Roman"/>
+          <w:vertAlign w:val="superscript"/>
+        </w:rPr>
+        <w:t>13</w:t>
+      </w:r>
+      <w:r>
+        <w:rPr>
+          <w:rFonts w:ascii="Times New Roman" w:hAnsi="Times New Roman" w:cs="Times New Roman"/>
+        </w:rPr>
+        <w:t>C</w:t>
+      </w:r>
+      <w:r>
+        <w:rPr>
+          <w:rFonts w:ascii="Times New Roman" w:hAnsi="Times New Roman" w:cs="Times New Roman"/>
+        </w:rPr>
+        <w:t xml:space="preserve"> </w:t>
+      </w:r>
+      <w:r>
+        <w:rPr>
+          <w:rFonts w:ascii="Times New Roman" w:hAnsi="Times New Roman" w:cs="Times New Roman"/>
+        </w:rPr>
+        <w:t>value for</w:t>
+      </w:r>
+      <w:r>
+        <w:rPr>
+          <w:rFonts w:ascii="Times New Roman" w:hAnsi="Times New Roman" w:cs="Times New Roman"/>
+        </w:rPr>
+        <w:t xml:space="preserve"> Washington harbor seals </w:t>
+      </w:r>
+      <w:r>
+        <w:rPr>
+          <w:rFonts w:ascii="Times New Roman" w:hAnsi="Times New Roman" w:cs="Times New Roman"/>
+          <w:i/>
+        </w:rPr>
+        <w:t>EM</w:t>
+      </w:r>
+      <w:r>
+        <w:rPr>
+          <w:rFonts w:ascii="Times New Roman" w:hAnsi="Times New Roman" w:cs="Times New Roman"/>
+          <w:i/>
+          <w:vertAlign w:val="subscript"/>
+        </w:rPr>
+        <w:t>C4</w:t>
+      </w:r>
+      <w:r>
+        <w:rPr>
+          <w:rFonts w:ascii="Times New Roman" w:hAnsi="Times New Roman" w:cs="Times New Roman"/>
+          <w:i/>
+        </w:rPr>
+        <w:t xml:space="preserve"> </w:t>
+      </w:r>
+      <w:r>
+        <w:rPr>
+          <w:rFonts w:ascii="Times New Roman" w:hAnsi="Times New Roman" w:cs="Times New Roman"/>
+        </w:rPr>
+        <w:t xml:space="preserve">is the C4 carbon stable isotope end member </w:t>
+      </w:r>
+      <w:r>
+        <w:rPr>
+          <w:rFonts w:ascii="Times New Roman" w:hAnsi="Times New Roman" w:cs="Times New Roman"/>
+        </w:rPr>
+        <w:t>(-9.3</w:t>
+      </w:r>
+      <w:r>
+        <w:rPr>
+          <w:rFonts w:ascii="Times New Roman" w:hAnsi="Times New Roman" w:cs="Times New Roman"/>
+        </w:rPr>
+        <w:t>‰</w:t>
+      </w:r>
+      <w:r>
+        <w:rPr>
+          <w:rFonts w:ascii="Times New Roman" w:hAnsi="Times New Roman" w:cs="Times New Roman"/>
+        </w:rPr>
+        <w:t xml:space="preserve">) </w:t>
+      </w:r>
+      <w:r>
+        <w:rPr>
+          <w:rFonts w:ascii="Times New Roman" w:hAnsi="Times New Roman" w:cs="Times New Roman"/>
+        </w:rPr>
+        <w:t xml:space="preserve">and </w:t>
+      </w:r>
+      <w:r>
+        <w:rPr>
+          <w:rFonts w:ascii="Times New Roman" w:hAnsi="Times New Roman" w:cs="Times New Roman"/>
+          <w:i/>
+        </w:rPr>
+        <w:t>EM</w:t>
+      </w:r>
+      <w:r>
+        <w:rPr>
+          <w:rFonts w:ascii="Times New Roman" w:hAnsi="Times New Roman" w:cs="Times New Roman"/>
+          <w:i/>
+          <w:vertAlign w:val="subscript"/>
+        </w:rPr>
+        <w:t>C3</w:t>
+      </w:r>
+      <w:r>
+        <w:rPr>
+          <w:rFonts w:ascii="Times New Roman" w:hAnsi="Times New Roman" w:cs="Times New Roman"/>
+          <w:i/>
+        </w:rPr>
+        <w:t xml:space="preserve"> </w:t>
+      </w:r>
+      <w:r>
+        <w:rPr>
+          <w:rFonts w:ascii="Times New Roman" w:hAnsi="Times New Roman" w:cs="Times New Roman"/>
+        </w:rPr>
+        <w:t xml:space="preserve">is the C3 carbon stable isotope end member </w:t>
+      </w:r>
+      <w:r>
+        <w:rPr>
+          <w:rFonts w:ascii="Times New Roman" w:hAnsi="Times New Roman" w:cs="Times New Roman"/>
+        </w:rPr>
+        <w:t>(-19.4</w:t>
+      </w:r>
+      <w:r>
+        <w:rPr>
+          <w:rFonts w:ascii="Times New Roman" w:hAnsi="Times New Roman" w:cs="Times New Roman"/>
+        </w:rPr>
+        <w:t>‰</w:t>
+      </w:r>
+      <w:r>
+        <w:rPr>
+          <w:rFonts w:ascii="Times New Roman" w:hAnsi="Times New Roman" w:cs="Times New Roman"/>
+        </w:rPr>
+        <w:t xml:space="preserve">) </w:t>
+      </w:r>
+      <w:r>
+        <w:rPr>
+          <w:rFonts w:ascii="Times New Roman" w:hAnsi="Times New Roman" w:cs="Times New Roman"/>
+        </w:rPr>
+        <w:t xml:space="preserve">for an individual trophic amino acid derived </w:t>
+      </w:r>
+      <w:r>
+        <w:rPr>
+          <w:rFonts w:ascii="Times New Roman" w:hAnsi="Times New Roman" w:cs="Times New Roman"/>
+        </w:rPr>
+        <w:t xml:space="preserve">from </w:t>
+      </w:r>
+      <w:r>
+        <w:rPr>
+          <w:rFonts w:ascii="Times New Roman" w:hAnsi="Times New Roman" w:cs="Times New Roman"/>
+        </w:rPr>
+        <w:t xml:space="preserve">Howe and </w:t>
+      </w:r>
+      <w:proofErr w:type="spellStart"/>
+      <w:r>
+        <w:rPr>
+          <w:rFonts w:ascii="Times New Roman" w:hAnsi="Times New Roman" w:cs="Times New Roman"/>
+        </w:rPr>
+        <w:t>Simenstad</w:t>
+      </w:r>
+      <w:proofErr w:type="spellEnd"/>
+      <w:r>
+        <w:rPr>
+          <w:rFonts w:ascii="Times New Roman" w:hAnsi="Times New Roman" w:cs="Times New Roman"/>
+        </w:rPr>
+        <w:t xml:space="preserve"> (2015). </w:t>
+      </w:r>
+      <w:r>
+        <w:rPr>
+          <w:rFonts w:ascii="Times New Roman" w:eastAsia="Times New Roman" w:hAnsi="Times New Roman" w:cs="Times New Roman"/>
+        </w:rPr>
+        <w:t xml:space="preserve">A weighted </w:t>
+      </w:r>
+      <w:r>
+        <w:rPr>
+          <w:rFonts w:ascii="Times New Roman" w:eastAsia="Times New Roman" w:hAnsi="Times New Roman" w:cs="Times New Roman"/>
+        </w:rPr>
+        <w:sym w:font="Symbol" w:char="F062"/>
+      </w:r>
+      <w:r>
+        <w:rPr>
+          <w:rFonts w:ascii="Times New Roman" w:eastAsia="Times New Roman" w:hAnsi="Times New Roman" w:cs="Times New Roman"/>
+        </w:rPr>
+        <w:t xml:space="preserve"> that incorporates both C4 and C3 photosynthesis pathways in marine environments was then derived by:</w:t>
+      </w:r>
+    </w:p>
+    <w:p>
+      <w:pPr>
+        <w:spacing w:line="480" w:lineRule="auto"/>
+        <w:rPr>
+          <w:rFonts w:ascii="Times New Roman" w:eastAsia="Times New Roman" w:hAnsi="Times New Roman" w:cs="Times New Roman"/>
+        </w:rPr>
+      </w:pPr>
+      <m:oMathPara>
+        <m:oMath>
+          <m:r>
+            <w:rPr>
+              <w:rFonts w:ascii="Cambria Math" w:hAnsi="Cambria Math"/>
+              <w:color w:val="222222"/>
+            </w:rPr>
+            <m:t xml:space="preserve">4. </m:t>
+          </m:r>
+          <m:r>
+            <m:rPr>
+              <m:sty m:val="p"/>
+            </m:rPr>
+            <w:rPr>
+              <w:rFonts w:ascii="Cambria Math" w:hAnsi="Cambria Math"/>
+              <w:color w:val="222222"/>
+              <w:vertAlign w:val="subscript"/>
+            </w:rPr>
+            <m:t xml:space="preserve"> </m:t>
+          </m:r>
+          <m:sSub>
+            <m:sSubPr>
+              <m:ctrlPr>
+                <w:rPr>
+                  <w:rFonts w:ascii="Cambria Math" w:hAnsi="Cambria Math"/>
+                  <w:bCs/>
+                  <w:color w:val="222222"/>
+                  <w:vertAlign w:val="subscript"/>
+                </w:rPr>
+              </m:ctrlPr>
+            </m:sSubPr>
+            <m:e>
+              <m:r>
+                <m:rPr>
+                  <m:sty m:val="p"/>
+                </m:rPr>
+                <w:rPr>
+                  <w:rFonts w:ascii="Cambria Math" w:eastAsia="Times New Roman" w:hAnsi="Cambria Math" w:cs="Times New Roman"/>
+                </w:rPr>
+                <w:sym w:font="Symbol" w:char="F062"/>
+              </m:r>
+            </m:e>
+            <m:sub>
+              <m:r>
+                <w:rPr>
+                  <w:rFonts w:ascii="Cambria Math" w:hAnsi="Cambria Math"/>
+                  <w:color w:val="222222"/>
+                  <w:vertAlign w:val="subscript"/>
+                </w:rPr>
+                <m:t>w</m:t>
+              </m:r>
+            </m:sub>
+          </m:sSub>
+          <m:r>
+            <m:rPr>
+              <m:sty m:val="p"/>
+            </m:rPr>
+            <w:rPr>
+              <w:rFonts w:ascii="Cambria Math" w:hAnsi="Cambria Math"/>
+              <w:color w:val="222222"/>
+              <w:vertAlign w:val="subscript"/>
+            </w:rPr>
+            <m:t xml:space="preserve">= </m:t>
+          </m:r>
+          <m:sSub>
+            <m:sSubPr>
+              <m:ctrlPr>
+                <w:rPr>
+                  <w:rFonts w:ascii="Cambria Math" w:hAnsi="Cambria Math"/>
+                  <w:bCs/>
+                  <w:color w:val="222222"/>
+                  <w:vertAlign w:val="subscript"/>
+                </w:rPr>
+              </m:ctrlPr>
+            </m:sSubPr>
+            <m:e>
+              <m:r>
+                <m:rPr>
+                  <m:sty m:val="p"/>
+                </m:rPr>
+                <w:rPr>
+                  <w:rFonts w:ascii="Cambria Math" w:eastAsia="Times New Roman" w:hAnsi="Cambria Math" w:cs="Times New Roman"/>
+                </w:rPr>
+                <m:t>(</m:t>
+              </m:r>
+              <m:r>
+                <m:rPr>
+                  <m:sty m:val="p"/>
+                </m:rPr>
+                <w:rPr>
+                  <w:rFonts w:ascii="Cambria Math" w:eastAsia="Times New Roman" w:hAnsi="Cambria Math" w:cs="Times New Roman"/>
+                </w:rPr>
+                <w:sym w:font="Symbol" w:char="F062"/>
+              </m:r>
+            </m:e>
+            <m:sub>
+              <m:r>
+                <w:rPr>
+                  <w:rFonts w:ascii="Cambria Math" w:hAnsi="Cambria Math"/>
+                  <w:color w:val="222222"/>
+                  <w:vertAlign w:val="subscript"/>
+                </w:rPr>
+                <m:t>C4</m:t>
+              </m:r>
+              <m:r>
+                <w:rPr>
+                  <w:rFonts w:ascii="Cambria Math" w:hAnsi="Cambria Math"/>
+                  <w:color w:val="222222"/>
+                  <w:vertAlign w:val="subscript"/>
+                </w:rPr>
+                <m:t>, Tr</m:t>
+              </m:r>
+            </m:sub>
+          </m:sSub>
+          <m:r>
+            <w:rPr>
+              <w:rFonts w:ascii="Cambria Math" w:hAnsi="Cambria Math"/>
+              <w:color w:val="222222"/>
+              <w:vertAlign w:val="subscript"/>
+            </w:rPr>
+            <m:t>*%C4)+</m:t>
+          </m:r>
+          <m:sSub>
+            <m:sSubPr>
+              <m:ctrlPr>
+                <w:rPr>
+                  <w:rFonts w:ascii="Cambria Math" w:hAnsi="Cambria Math"/>
+                  <w:bCs/>
+                  <w:color w:val="222222"/>
+                  <w:vertAlign w:val="subscript"/>
+                </w:rPr>
+              </m:ctrlPr>
+            </m:sSubPr>
+            <m:e>
+              <m:r>
+                <m:rPr>
+                  <m:sty m:val="p"/>
+                </m:rPr>
+                <w:rPr>
+                  <w:rFonts w:ascii="Cambria Math" w:eastAsia="Times New Roman" w:hAnsi="Cambria Math" w:cs="Times New Roman"/>
+                </w:rPr>
+                <m:t>(</m:t>
+              </m:r>
+              <m:r>
+                <m:rPr>
+                  <m:sty m:val="p"/>
+                </m:rPr>
+                <w:rPr>
+                  <w:rFonts w:ascii="Cambria Math" w:eastAsia="Times New Roman" w:hAnsi="Cambria Math" w:cs="Times New Roman"/>
+                </w:rPr>
+                <w:sym w:font="Symbol" w:char="F062"/>
+              </m:r>
+            </m:e>
+            <m:sub>
+              <m:r>
+                <w:rPr>
+                  <w:rFonts w:ascii="Cambria Math" w:hAnsi="Cambria Math"/>
+                  <w:color w:val="222222"/>
+                  <w:vertAlign w:val="subscript"/>
+                </w:rPr>
+                <m:t>C3</m:t>
+              </m:r>
+              <m:r>
+                <w:rPr>
+                  <w:rFonts w:ascii="Cambria Math" w:hAnsi="Cambria Math"/>
+                  <w:color w:val="222222"/>
+                  <w:vertAlign w:val="subscript"/>
+                </w:rPr>
+                <m:t>, Tr</m:t>
+              </m:r>
+            </m:sub>
+          </m:sSub>
+          <m:r>
+            <w:rPr>
+              <w:rFonts w:ascii="Cambria Math" w:hAnsi="Cambria Math"/>
+              <w:color w:val="222222"/>
+              <w:vertAlign w:val="subscript"/>
+            </w:rPr>
+            <m:t xml:space="preserve">*(1-%C4)) </m:t>
+          </m:r>
+        </m:oMath>
+      </m:oMathPara>
+    </w:p>
+    <w:p>
+      <w:pPr>
+        <w:spacing w:line="480" w:lineRule="auto"/>
+        <w:rPr>
+          <w:rFonts w:ascii="Times New Roman" w:eastAsia="Times New Roman" w:hAnsi="Times New Roman" w:cs="Times New Roman"/>
+        </w:rPr>
+      </w:pPr>
+      <w:r>
+        <w:rPr>
+          <w:rFonts w:ascii="Times New Roman" w:eastAsia="Times New Roman" w:hAnsi="Times New Roman" w:cs="Times New Roman"/>
+        </w:rPr>
+        <w:lastRenderedPageBreak/>
+        <w:t xml:space="preserve">Where </w:t>
+      </w:r>
+      <w:r>
+        <w:rPr>
+          <w:rFonts w:ascii="Times New Roman" w:eastAsia="Times New Roman" w:hAnsi="Times New Roman" w:cs="Times New Roman"/>
+          <w:i/>
+        </w:rPr>
+        <w:sym w:font="Symbol" w:char="F062"/>
+      </w:r>
+      <w:r>
+        <w:rPr>
+          <w:rFonts w:ascii="Times New Roman" w:eastAsia="Times New Roman" w:hAnsi="Times New Roman" w:cs="Times New Roman"/>
+          <w:i/>
+          <w:vertAlign w:val="subscript"/>
+        </w:rPr>
+        <w:t>C</w:t>
+      </w:r>
+      <w:r>
+        <w:rPr>
+          <w:rFonts w:ascii="Times New Roman" w:eastAsia="Times New Roman" w:hAnsi="Times New Roman" w:cs="Times New Roman"/>
+          <w:i/>
+          <w:vertAlign w:val="subscript"/>
+        </w:rPr>
+        <w:t>3</w:t>
+      </w:r>
+      <w:r>
+        <w:rPr>
+          <w:rFonts w:ascii="Times New Roman" w:eastAsia="Times New Roman" w:hAnsi="Times New Roman" w:cs="Times New Roman"/>
+          <w:i/>
+          <w:vertAlign w:val="subscript"/>
+        </w:rPr>
+        <w:t xml:space="preserve">, </w:t>
+      </w:r>
+      <w:proofErr w:type="spellStart"/>
+      <w:r>
+        <w:rPr>
+          <w:rFonts w:ascii="Times New Roman" w:eastAsia="Times New Roman" w:hAnsi="Times New Roman" w:cs="Times New Roman"/>
+          <w:i/>
+          <w:vertAlign w:val="subscript"/>
+        </w:rPr>
+        <w:t>Tr</w:t>
+      </w:r>
+      <w:proofErr w:type="spellEnd"/>
+      <w:r>
+        <w:rPr>
+          <w:rFonts w:ascii="Times New Roman" w:eastAsia="Times New Roman" w:hAnsi="Times New Roman" w:cs="Times New Roman"/>
+          <w:i/>
+          <w:vertAlign w:val="subscript"/>
+        </w:rPr>
+        <w:t xml:space="preserve"> </w:t>
+      </w:r>
+      <w:r>
+        <w:rPr>
+          <w:rFonts w:ascii="Times New Roman" w:eastAsia="Times New Roman" w:hAnsi="Times New Roman" w:cs="Times New Roman"/>
+        </w:rPr>
+        <w:t xml:space="preserve">is </w:t>
+      </w:r>
+      <w:r>
+        <w:rPr>
+          <w:rFonts w:ascii="Times New Roman" w:eastAsia="Times New Roman" w:hAnsi="Times New Roman" w:cs="Times New Roman"/>
+        </w:rPr>
+        <w:sym w:font="Symbol" w:char="F062"/>
+      </w:r>
+      <w:r>
+        <w:rPr>
+          <w:rFonts w:ascii="Times New Roman" w:eastAsia="Times New Roman" w:hAnsi="Times New Roman" w:cs="Times New Roman"/>
+        </w:rPr>
+        <w:t xml:space="preserve"> </w:t>
+      </w:r>
+      <w:r>
+        <w:rPr>
+          <w:rFonts w:ascii="Times New Roman" w:eastAsia="Times New Roman" w:hAnsi="Times New Roman" w:cs="Times New Roman"/>
+        </w:rPr>
+        <w:t xml:space="preserve">the for an individual trophic amino acid for </w:t>
+      </w:r>
+      <w:r>
+        <w:rPr>
+          <w:rFonts w:ascii="Times New Roman" w:eastAsia="Times New Roman" w:hAnsi="Times New Roman" w:cs="Times New Roman"/>
+        </w:rPr>
+        <w:t xml:space="preserve">aquatic </w:t>
+      </w:r>
+      <w:r>
+        <w:rPr>
+          <w:rFonts w:ascii="Times New Roman" w:eastAsia="Times New Roman" w:hAnsi="Times New Roman" w:cs="Times New Roman"/>
+        </w:rPr>
+        <w:t xml:space="preserve">phytoplankton </w:t>
+      </w:r>
+      <w:r>
+        <w:rPr>
+          <w:rFonts w:ascii="Times New Roman" w:eastAsia="Times New Roman" w:hAnsi="Times New Roman" w:cs="Times New Roman"/>
+        </w:rPr>
+        <w:t xml:space="preserve">(Nielsen et al. 2015; </w:t>
+      </w:r>
+      <w:r>
+        <w:rPr>
+          <w:rFonts w:ascii="Times New Roman" w:eastAsia="Times New Roman" w:hAnsi="Times New Roman" w:cs="Times New Roman"/>
+          <w:i/>
+        </w:rPr>
+        <w:t>Supplementary Information Table S1</w:t>
+      </w:r>
+      <w:r>
+        <w:rPr>
+          <w:rFonts w:ascii="Times New Roman" w:eastAsia="Times New Roman" w:hAnsi="Times New Roman" w:cs="Times New Roman"/>
+        </w:rPr>
+        <w:t xml:space="preserve">) and </w:t>
+      </w:r>
+      <w:r>
+        <w:rPr>
+          <w:rFonts w:ascii="Times New Roman" w:eastAsia="Times New Roman" w:hAnsi="Times New Roman" w:cs="Times New Roman"/>
+          <w:i/>
+        </w:rPr>
+        <w:sym w:font="Symbol" w:char="F062"/>
+      </w:r>
+      <w:r>
+        <w:rPr>
+          <w:rFonts w:ascii="Times New Roman" w:eastAsia="Times New Roman" w:hAnsi="Times New Roman" w:cs="Times New Roman"/>
+          <w:i/>
+          <w:vertAlign w:val="subscript"/>
+        </w:rPr>
+        <w:t>C</w:t>
+      </w:r>
+      <w:r>
+        <w:rPr>
+          <w:rFonts w:ascii="Times New Roman" w:eastAsia="Times New Roman" w:hAnsi="Times New Roman" w:cs="Times New Roman"/>
+          <w:i/>
+          <w:vertAlign w:val="subscript"/>
+        </w:rPr>
+        <w:t>4</w:t>
+      </w:r>
+      <w:r>
+        <w:rPr>
+          <w:rFonts w:ascii="Times New Roman" w:eastAsia="Times New Roman" w:hAnsi="Times New Roman" w:cs="Times New Roman"/>
+          <w:i/>
+          <w:vertAlign w:val="subscript"/>
+        </w:rPr>
+        <w:t xml:space="preserve">, </w:t>
+      </w:r>
+      <w:proofErr w:type="spellStart"/>
+      <w:proofErr w:type="gramStart"/>
+      <w:r>
+        <w:rPr>
+          <w:rFonts w:ascii="Times New Roman" w:eastAsia="Times New Roman" w:hAnsi="Times New Roman" w:cs="Times New Roman"/>
+          <w:i/>
+          <w:vertAlign w:val="subscript"/>
+        </w:rPr>
+        <w:t>Tr</w:t>
+      </w:r>
+      <w:proofErr w:type="spellEnd"/>
+      <w:r>
+        <w:rPr>
+          <w:rFonts w:ascii="Times New Roman" w:eastAsia="Times New Roman" w:hAnsi="Times New Roman" w:cs="Times New Roman"/>
+          <w:i/>
+          <w:vertAlign w:val="subscript"/>
+        </w:rPr>
+        <w:t xml:space="preserve"> </w:t>
+      </w:r>
+      <w:r>
+        <w:rPr>
+          <w:rFonts w:ascii="Times New Roman" w:eastAsia="Times New Roman" w:hAnsi="Times New Roman" w:cs="Times New Roman"/>
+          <w:vertAlign w:val="subscript"/>
+        </w:rPr>
+        <w:t xml:space="preserve"> </w:t>
+      </w:r>
+      <w:r>
+        <w:rPr>
+          <w:rFonts w:ascii="Times New Roman" w:eastAsia="Times New Roman" w:hAnsi="Times New Roman" w:cs="Times New Roman"/>
+        </w:rPr>
+        <w:t>is</w:t>
+      </w:r>
+      <w:proofErr w:type="gramEnd"/>
+      <w:r>
+        <w:rPr>
+          <w:rFonts w:ascii="Times New Roman" w:eastAsia="Times New Roman" w:hAnsi="Times New Roman" w:cs="Times New Roman"/>
+        </w:rPr>
+        <w:t xml:space="preserve"> </w:t>
+      </w:r>
+      <w:r>
+        <w:rPr>
+          <w:rFonts w:ascii="Times New Roman" w:eastAsia="Times New Roman" w:hAnsi="Times New Roman" w:cs="Times New Roman"/>
+        </w:rPr>
+        <w:sym w:font="Symbol" w:char="F062"/>
+      </w:r>
+      <w:r>
+        <w:rPr>
+          <w:rFonts w:ascii="Times New Roman" w:eastAsia="Times New Roman" w:hAnsi="Times New Roman" w:cs="Times New Roman"/>
+        </w:rPr>
+        <w:t xml:space="preserve"> </w:t>
+      </w:r>
+      <w:r>
+        <w:rPr>
+          <w:rFonts w:ascii="Times New Roman" w:eastAsia="Times New Roman" w:hAnsi="Times New Roman" w:cs="Times New Roman"/>
+        </w:rPr>
+        <w:t xml:space="preserve">the for an individual trophic amino acid for </w:t>
+      </w:r>
+      <w:r>
+        <w:rPr>
+          <w:rFonts w:ascii="Times New Roman" w:eastAsia="Times New Roman" w:hAnsi="Times New Roman" w:cs="Times New Roman"/>
+        </w:rPr>
+        <w:t xml:space="preserve">sea grass which utilize exclusively C4 photosynthesis pathway (Vander </w:t>
+      </w:r>
+      <w:proofErr w:type="spellStart"/>
+      <w:r>
+        <w:rPr>
+          <w:rFonts w:ascii="Times New Roman" w:eastAsia="Times New Roman" w:hAnsi="Times New Roman" w:cs="Times New Roman"/>
+        </w:rPr>
+        <w:t>Zanden</w:t>
+      </w:r>
+      <w:proofErr w:type="spellEnd"/>
+      <w:r>
+        <w:rPr>
+          <w:rFonts w:ascii="Times New Roman" w:eastAsia="Times New Roman" w:hAnsi="Times New Roman" w:cs="Times New Roman"/>
+        </w:rPr>
+        <w:t xml:space="preserve"> et al. 2013; </w:t>
+      </w:r>
+      <w:r>
+        <w:rPr>
+          <w:rFonts w:ascii="Times New Roman" w:eastAsia="Times New Roman" w:hAnsi="Times New Roman" w:cs="Times New Roman"/>
+          <w:i/>
+        </w:rPr>
+        <w:t>Supplementary Information Table S1</w:t>
+      </w:r>
+      <w:r>
+        <w:rPr>
+          <w:rFonts w:ascii="Times New Roman" w:eastAsia="Times New Roman" w:hAnsi="Times New Roman" w:cs="Times New Roman"/>
+        </w:rPr>
+        <w:t xml:space="preserve">). Trophic </w:t>
+      </w:r>
+      <w:proofErr w:type="spellStart"/>
+      <w:r>
+        <w:rPr>
+          <w:rFonts w:ascii="Times New Roman" w:eastAsia="Times New Roman" w:hAnsi="Times New Roman" w:cs="Times New Roman"/>
+        </w:rPr>
+        <w:t>postion</w:t>
+      </w:r>
+      <w:proofErr w:type="spellEnd"/>
+      <w:r>
+        <w:rPr>
+          <w:rFonts w:ascii="Times New Roman" w:eastAsia="Times New Roman" w:hAnsi="Times New Roman" w:cs="Times New Roman"/>
+        </w:rPr>
+        <w:t xml:space="preserve"> calculations were more ecologically realistic from applying</w:t>
+      </w:r>
+      <w:r>
+        <w:rPr>
+          <w:rFonts w:ascii="Times New Roman" w:eastAsia="Times New Roman" w:hAnsi="Times New Roman" w:cs="Times New Roman"/>
+        </w:rPr>
+        <w:t xml:space="preserve"> </w:t>
+      </w:r>
+      <w:r>
+        <w:rPr>
+          <w:rFonts w:ascii="Times New Roman" w:eastAsia="Times New Roman" w:hAnsi="Times New Roman" w:cs="Times New Roman"/>
+        </w:rPr>
+        <w:sym w:font="Symbol" w:char="F062"/>
+      </w:r>
+      <w:r>
+        <w:rPr>
+          <w:rFonts w:ascii="Times New Roman" w:eastAsia="Times New Roman" w:hAnsi="Times New Roman" w:cs="Times New Roman"/>
+          <w:vertAlign w:val="subscript"/>
+        </w:rPr>
+        <w:t>w</w:t>
+      </w:r>
+      <w:r>
+        <w:rPr>
+          <w:rFonts w:ascii="Times New Roman" w:eastAsia="Times New Roman" w:hAnsi="Times New Roman" w:cs="Times New Roman"/>
+        </w:rPr>
+        <w:t xml:space="preserve"> when compared to applying a </w:t>
+      </w:r>
+      <w:r>
+        <w:rPr>
+          <w:rFonts w:ascii="Times New Roman" w:eastAsia="Times New Roman" w:hAnsi="Times New Roman" w:cs="Times New Roman"/>
+          <w:i/>
+        </w:rPr>
+        <w:sym w:font="Symbol" w:char="F062"/>
+      </w:r>
+      <w:r>
+        <w:rPr>
+          <w:rFonts w:ascii="Times New Roman" w:eastAsia="Times New Roman" w:hAnsi="Times New Roman" w:cs="Times New Roman"/>
+          <w:i/>
+          <w:vertAlign w:val="subscript"/>
+        </w:rPr>
+        <w:t>C</w:t>
+      </w:r>
+      <w:r>
+        <w:rPr>
+          <w:rFonts w:ascii="Times New Roman" w:eastAsia="Times New Roman" w:hAnsi="Times New Roman" w:cs="Times New Roman"/>
+          <w:i/>
+          <w:vertAlign w:val="subscript"/>
+        </w:rPr>
+        <w:t>3</w:t>
+      </w:r>
+      <w:r>
+        <w:rPr>
+          <w:rFonts w:ascii="Times New Roman" w:eastAsia="Times New Roman" w:hAnsi="Times New Roman" w:cs="Times New Roman"/>
+          <w:i/>
+          <w:vertAlign w:val="subscript"/>
+        </w:rPr>
+        <w:t xml:space="preserve">, </w:t>
+      </w:r>
+      <w:proofErr w:type="spellStart"/>
+      <w:r>
+        <w:rPr>
+          <w:rFonts w:ascii="Times New Roman" w:eastAsia="Times New Roman" w:hAnsi="Times New Roman" w:cs="Times New Roman"/>
+          <w:i/>
+          <w:vertAlign w:val="subscript"/>
+        </w:rPr>
+        <w:t>Tr</w:t>
+      </w:r>
+      <w:proofErr w:type="spellEnd"/>
+      <w:r>
+        <w:rPr>
+          <w:rFonts w:ascii="Times New Roman" w:eastAsia="Times New Roman" w:hAnsi="Times New Roman" w:cs="Times New Roman"/>
+        </w:rPr>
+        <w:t xml:space="preserve"> (</w:t>
+      </w:r>
+      <w:r>
+        <w:rPr>
+          <w:rFonts w:ascii="Times New Roman" w:eastAsia="Times New Roman" w:hAnsi="Times New Roman" w:cs="Times New Roman"/>
+          <w:i/>
+        </w:rPr>
+        <w:t xml:space="preserve">Supplementary Information </w:t>
+      </w:r>
+      <w:r>
+        <w:rPr>
+          <w:rFonts w:ascii="Times New Roman" w:eastAsia="Times New Roman" w:hAnsi="Times New Roman" w:cs="Times New Roman"/>
+          <w:i/>
+        </w:rPr>
+        <w:t>Figures 1 &amp; 2</w:t>
+      </w:r>
+      <w:r>
+        <w:rPr>
+          <w:rFonts w:ascii="Times New Roman" w:eastAsia="Times New Roman" w:hAnsi="Times New Roman" w:cs="Times New Roman"/>
+        </w:rPr>
+        <w:t>)</w:t>
+      </w:r>
+      <w:r>
+        <w:rPr>
+          <w:rFonts w:ascii="Times New Roman" w:eastAsia="Times New Roman" w:hAnsi="Times New Roman" w:cs="Times New Roman"/>
+        </w:rPr>
+        <w:t>.</w:t>
+      </w:r>
+      <w:r>
+        <w:rPr>
+          <w:rFonts w:ascii="Times New Roman" w:eastAsia="Times New Roman" w:hAnsi="Times New Roman" w:cs="Times New Roman"/>
+        </w:rPr>
+        <w:t xml:space="preserve"> Therefore, harbor seal trophic position was calculated using the most ecologically accurate and parsimonious equation:</w:t>
+      </w:r>
+    </w:p>
+    <w:p>
+      <w:pPr>
+        <w:spacing w:line="480" w:lineRule="auto"/>
+        <w:rPr>
+          <w:rFonts w:eastAsiaTheme="minorEastAsia"/>
+          <w:color w:val="222222"/>
+          <w:vertAlign w:val="subscript"/>
+        </w:rPr>
+      </w:pPr>
+      <m:oMathPara>
+        <m:oMath>
+          <m:r>
+            <w:rPr>
+              <w:rFonts w:ascii="Cambria Math" w:hAnsi="Cambria Math"/>
+              <w:color w:val="222222"/>
+            </w:rPr>
+            <m:t>5</m:t>
+          </m:r>
+          <m:r>
+            <w:rPr>
+              <w:rFonts w:ascii="Cambria Math" w:hAnsi="Cambria Math"/>
+              <w:color w:val="222222"/>
+            </w:rPr>
+            <m:t xml:space="preserve">. </m:t>
+          </m:r>
+          <m:r>
+            <m:rPr>
+              <m:sty m:val="p"/>
+            </m:rPr>
+            <w:rPr>
+              <w:rFonts w:ascii="Cambria Math" w:hAnsi="Cambria Math"/>
+              <w:color w:val="222222"/>
+              <w:vertAlign w:val="subscript"/>
+            </w:rPr>
+            <m:t xml:space="preserve"> </m:t>
+          </m:r>
+          <m:d>
+            <m:dPr>
+              <m:ctrlPr>
+                <w:rPr>
+                  <w:rFonts w:ascii="Cambria Math" w:hAnsi="Cambria Math"/>
+                  <w:bCs/>
+                  <w:color w:val="222222"/>
+                  <w:vertAlign w:val="subscript"/>
+                </w:rPr>
+              </m:ctrlPr>
+            </m:dPr>
+            <m:e>
+              <m:f>
+                <m:fPr>
+                  <m:ctrlPr>
+                    <w:rPr>
+                      <w:rFonts w:ascii="Cambria Math" w:hAnsi="Cambria Math"/>
+                      <w:bCs/>
+                      <w:color w:val="222222"/>
+                      <w:vertAlign w:val="subscript"/>
+                    </w:rPr>
+                  </m:ctrlPr>
+                </m:fPr>
+                <m:num>
+                  <m:sSup>
+                    <m:sSupPr>
+                      <m:ctrlPr>
+                        <w:rPr>
+                          <w:rFonts w:ascii="Cambria Math" w:hAnsi="Cambria Math"/>
+                          <w:bCs/>
+                          <w:iCs/>
+                          <w:color w:val="222222"/>
+                        </w:rPr>
+                      </m:ctrlPr>
+                    </m:sSupPr>
+                    <m:e>
+                      <m:r>
+                        <m:rPr>
+                          <m:sty m:val="p"/>
+                        </m:rPr>
+                        <w:rPr>
+                          <w:rFonts w:ascii="Cambria Math" w:hAnsi="Cambria Math"/>
+                          <w:color w:val="222222"/>
+                        </w:rPr>
+                        <m:t xml:space="preserve"> δ</m:t>
+                      </m:r>
+                    </m:e>
+                    <m:sup>
+                      <m:r>
+                        <w:rPr>
+                          <w:rFonts w:ascii="Cambria Math" w:hAnsi="Cambria Math"/>
+                          <w:color w:val="222222"/>
+                        </w:rPr>
+                        <m:t>15</m:t>
+                      </m:r>
+                    </m:sup>
+                  </m:sSup>
+                  <m:sSub>
+                    <m:sSubPr>
+                      <m:ctrlPr>
+                        <w:rPr>
+                          <w:rFonts w:ascii="Cambria Math" w:hAnsi="Cambria Math"/>
+                          <w:color w:val="222222"/>
+                        </w:rPr>
+                      </m:ctrlPr>
+                    </m:sSubPr>
+                    <m:e>
+                      <m:r>
+                        <m:rPr>
+                          <m:sty m:val="p"/>
+                        </m:rPr>
+                        <w:rPr>
+                          <w:rFonts w:ascii="Cambria Math" w:hAnsi="Cambria Math"/>
+                          <w:color w:val="222222"/>
+                        </w:rPr>
+                        <m:t>N</m:t>
+                      </m:r>
+                    </m:e>
+                    <m:sub>
+                      <m:r>
+                        <m:rPr>
+                          <m:sty m:val="p"/>
+                        </m:rPr>
+                        <w:rPr>
+                          <w:rFonts w:ascii="Cambria Math" w:hAnsi="Cambria Math"/>
+                          <w:color w:val="222222"/>
+                        </w:rPr>
+                        <m:t>Tr</m:t>
+                      </m:r>
+                    </m:sub>
+                  </m:sSub>
+                  <m:r>
+                    <m:rPr>
+                      <m:sty m:val="p"/>
+                    </m:rPr>
+                    <w:rPr>
+                      <w:rFonts w:ascii="Cambria Math" w:hAnsi="Cambria Math"/>
+                      <w:color w:val="222222"/>
+                    </w:rPr>
+                    <m:t>-</m:t>
+                  </m:r>
+                  <m:sSup>
+                    <m:sSupPr>
+                      <m:ctrlPr>
+                        <w:rPr>
+                          <w:rFonts w:ascii="Cambria Math" w:hAnsi="Cambria Math"/>
+                          <w:bCs/>
+                          <w:iCs/>
+                          <w:color w:val="222222"/>
+                        </w:rPr>
+                      </m:ctrlPr>
+                    </m:sSupPr>
+                    <m:e>
+                      <m:r>
+                        <m:rPr>
+                          <m:sty m:val="p"/>
+                        </m:rPr>
+                        <w:rPr>
+                          <w:rFonts w:ascii="Cambria Math" w:hAnsi="Cambria Math"/>
+                          <w:color w:val="222222"/>
+                        </w:rPr>
+                        <m:t xml:space="preserve"> δ</m:t>
+                      </m:r>
+                    </m:e>
+                    <m:sup>
+                      <m:r>
+                        <w:rPr>
+                          <w:rFonts w:ascii="Cambria Math" w:hAnsi="Cambria Math"/>
+                          <w:color w:val="222222"/>
+                        </w:rPr>
+                        <m:t>15</m:t>
+                      </m:r>
+                    </m:sup>
+                  </m:sSup>
+                  <m:sSub>
+                    <m:sSubPr>
+                      <m:ctrlPr>
+                        <w:rPr>
+                          <w:rFonts w:ascii="Cambria Math" w:hAnsi="Cambria Math"/>
+                          <w:color w:val="222222"/>
+                        </w:rPr>
+                      </m:ctrlPr>
+                    </m:sSubPr>
+                    <m:e>
+                      <m:r>
+                        <m:rPr>
+                          <m:sty m:val="p"/>
+                        </m:rPr>
+                        <w:rPr>
+                          <w:rFonts w:ascii="Cambria Math" w:hAnsi="Cambria Math"/>
+                          <w:color w:val="222222"/>
+                        </w:rPr>
+                        <m:t>N</m:t>
+                      </m:r>
+                    </m:e>
+                    <m:sub>
+                      <m:r>
+                        <m:rPr>
+                          <m:sty m:val="p"/>
+                        </m:rPr>
+                        <w:rPr>
+                          <w:rFonts w:ascii="Cambria Math" w:hAnsi="Cambria Math"/>
+                          <w:color w:val="222222"/>
+                        </w:rPr>
+                        <m:t>Phe</m:t>
+                      </m:r>
+                    </m:sub>
+                  </m:sSub>
+                  <m:r>
+                    <m:rPr>
+                      <m:sty m:val="p"/>
+                    </m:rPr>
+                    <w:rPr>
+                      <w:rFonts w:ascii="Cambria Math" w:hAnsi="Cambria Math"/>
+                      <w:color w:val="222222"/>
+                    </w:rPr>
+                    <m:t xml:space="preserve"> -</m:t>
+                  </m:r>
+                  <m:sSub>
+                    <m:sSubPr>
+                      <m:ctrlPr>
+                        <w:rPr>
+                          <w:rFonts w:ascii="Cambria Math" w:hAnsi="Cambria Math"/>
+                          <w:bCs/>
+                          <w:iCs/>
+                          <w:color w:val="222222"/>
+                        </w:rPr>
+                      </m:ctrlPr>
+                    </m:sSubPr>
+                    <m:e>
+                      <m:r>
+                        <m:rPr>
+                          <m:sty m:val="p"/>
+                        </m:rPr>
+                        <w:rPr>
+                          <w:rFonts w:ascii="Cambria Math" w:hAnsi="Cambria Math"/>
+                          <w:color w:val="222222"/>
+                        </w:rPr>
+                        <m:t>TDF</m:t>
+                      </m:r>
+                    </m:e>
+                    <m:sub>
+                      <m:r>
+                        <m:rPr>
+                          <m:sty m:val="p"/>
+                        </m:rPr>
+                        <w:rPr>
+                          <w:rFonts w:ascii="Cambria Math" w:eastAsia="Times New Roman" w:hAnsi="Cambria Math" w:cs="Times New Roman"/>
+                          <w:vertAlign w:val="subscript"/>
+                        </w:rPr>
+                        <m:t>(Tr-Phe) harbor seal</m:t>
+                      </m:r>
+                      <m:r>
+                        <m:rPr>
+                          <m:sty m:val="p"/>
+                        </m:rPr>
+                        <w:rPr>
+                          <w:rFonts w:ascii="Cambria Math" w:eastAsia="Times New Roman" w:hAnsi="Cambria Math" w:cs="Times New Roman"/>
+                        </w:rPr>
+                        <m:t xml:space="preserve"> </m:t>
+                      </m:r>
+                    </m:sub>
+                  </m:sSub>
+                  <m:r>
+                    <w:rPr>
+                      <w:rFonts w:ascii="Cambria Math" w:hAnsi="Cambria Math"/>
+                      <w:color w:val="222222"/>
+                    </w:rPr>
+                    <m:t>-</m:t>
+                  </m:r>
+                  <m:sSub>
+                    <m:sSubPr>
+                      <m:ctrlPr>
+                        <w:rPr>
+                          <w:rFonts w:ascii="Cambria Math" w:eastAsia="Times New Roman" w:hAnsi="Cambria Math" w:cs="Times New Roman"/>
+                          <w:i/>
+                        </w:rPr>
+                      </m:ctrlPr>
+                    </m:sSubPr>
+                    <m:e>
+                      <m:r>
+                        <w:rPr>
+                          <w:rFonts w:ascii="Cambria Math" w:eastAsia="Times New Roman" w:hAnsi="Cambria Math" w:cs="Times New Roman"/>
+                          <w:i/>
+                        </w:rPr>
+                        <w:sym w:font="Symbol" w:char="F062"/>
+                      </m:r>
+                    </m:e>
+                    <m:sub>
+                      <m:r>
+                        <w:rPr>
+                          <w:rFonts w:ascii="Cambria Math" w:eastAsia="Times New Roman" w:hAnsi="Cambria Math" w:cs="Times New Roman"/>
+                          <w:vertAlign w:val="subscript"/>
+                        </w:rPr>
+                        <m:t xml:space="preserve">W,   </m:t>
+                      </m:r>
+                      <m:r>
+                        <w:rPr>
+                          <w:rFonts w:ascii="Cambria Math" w:eastAsia="Times New Roman" w:hAnsi="Cambria Math" w:cs="Times New Roman"/>
+                        </w:rPr>
+                        <m:t>Tr</m:t>
+                      </m:r>
+                    </m:sub>
+                  </m:sSub>
+                </m:num>
+                <m:den>
+                  <m:sSub>
+                    <m:sSubPr>
+                      <m:ctrlPr>
+                        <w:rPr>
+                          <w:rFonts w:ascii="Cambria Math" w:hAnsi="Cambria Math"/>
+                          <w:bCs/>
+                          <w:iCs/>
+                          <w:color w:val="222222"/>
+                          <w:vertAlign w:val="subscript"/>
+                        </w:rPr>
+                      </m:ctrlPr>
+                    </m:sSubPr>
+                    <m:e>
+                      <m:r>
+                        <m:rPr>
+                          <m:sty m:val="p"/>
+                        </m:rPr>
+                        <w:rPr>
+                          <w:rFonts w:ascii="Cambria Math" w:hAnsi="Cambria Math"/>
+                          <w:color w:val="222222"/>
+                          <w:vertAlign w:val="subscript"/>
+                        </w:rPr>
+                        <m:t>TDF</m:t>
+                      </m:r>
+                    </m:e>
+                    <m:sub>
+                      <m:d>
+                        <m:dPr>
+                          <m:ctrlPr>
+                            <w:rPr>
+                              <w:rFonts w:ascii="Cambria Math" w:hAnsi="Cambria Math"/>
+                              <w:color w:val="222222"/>
+                              <w:vertAlign w:val="subscript"/>
+                            </w:rPr>
+                          </m:ctrlPr>
+                        </m:dPr>
+                        <m:e>
+                          <m:r>
+                            <m:rPr>
+                              <m:sty m:val="p"/>
+                            </m:rPr>
+                            <w:rPr>
+                              <w:rFonts w:ascii="Cambria Math" w:hAnsi="Cambria Math"/>
+                              <w:color w:val="222222"/>
+                              <w:vertAlign w:val="subscript"/>
+                            </w:rPr>
+                            <m:t>Tr-Phe</m:t>
+                          </m:r>
+                        </m:e>
+                      </m:d>
+                      <m:r>
+                        <m:rPr>
+                          <m:sty m:val="p"/>
+                        </m:rPr>
+                        <w:rPr>
+                          <w:rFonts w:ascii="Cambria Math" w:hAnsi="Cambria Math"/>
+                          <w:color w:val="222222"/>
+                          <w:vertAlign w:val="subscript"/>
+                        </w:rPr>
+                        <m:t xml:space="preserve"> Average</m:t>
+                      </m:r>
+                    </m:sub>
+                  </m:sSub>
+                </m:den>
+              </m:f>
+            </m:e>
+          </m:d>
+          <m:r>
+            <w:rPr>
+              <w:rFonts w:ascii="Cambria Math" w:hAnsi="Cambria Math"/>
+              <w:color w:val="222222"/>
+              <w:vertAlign w:val="subscript"/>
+            </w:rPr>
+            <m:t>+2</m:t>
+          </m:r>
+        </m:oMath>
+      </m:oMathPara>
+    </w:p>
+    <w:p>
+      <w:pPr>
+        <w:spacing w:line="480" w:lineRule="auto"/>
+        <w:rPr>
+          <w:rFonts w:ascii="Times New Roman" w:eastAsia="Times New Roman" w:hAnsi="Times New Roman" w:cs="Times New Roman"/>
+          <w:b/>
+        </w:rPr>
+      </w:pPr>
+    </w:p>
+    <w:p>
+      <w:pPr>
+        <w:spacing w:line="480" w:lineRule="auto"/>
+        <w:rPr>
+          <w:rFonts w:ascii="Times New Roman" w:eastAsia="Times New Roman" w:hAnsi="Times New Roman" w:cs="Times New Roman"/>
+        </w:rPr>
+      </w:pPr>
+      <w:r>
+        <w:rPr>
+          <w:rFonts w:ascii="Times New Roman" w:eastAsia="Times New Roman" w:hAnsi="Times New Roman" w:cs="Times New Roman"/>
+        </w:rPr>
+        <w:tab/>
+      </w:r>
+      <w:r>
+        <w:rPr>
+          <w:rFonts w:ascii="Times New Roman" w:eastAsia="Times New Roman" w:hAnsi="Times New Roman" w:cs="Times New Roman"/>
+        </w:rPr>
+        <w:t xml:space="preserve">Previous studies have found sex specific differences in the stable isotope values of bulk tissue which has been attributed to differences in nearshore verse offshore foraging strategies (citation). </w:t>
+      </w:r>
+      <w:r>
+        <w:rPr>
+          <w:rFonts w:ascii="Times New Roman" w:eastAsia="Times New Roman" w:hAnsi="Times New Roman" w:cs="Times New Roman"/>
+        </w:rPr>
+        <w:t xml:space="preserve">Additionally, prey switching is common as juveniles grow to adults (citation). </w:t>
+      </w:r>
+      <w:r>
+        <w:rPr>
+          <w:rFonts w:ascii="Times New Roman" w:eastAsia="Times New Roman" w:hAnsi="Times New Roman" w:cs="Times New Roman"/>
+        </w:rPr>
+        <w:t xml:space="preserve">We tested the significance of sex and length in harbor seal trophic position to understand whether this trend was reflective of long-term relationships in harbor seal trophic position. </w:t>
+      </w:r>
+      <w:r>
+        <w:rPr>
+          <w:rFonts w:ascii="Times New Roman" w:eastAsia="Times New Roman" w:hAnsi="Times New Roman" w:cs="Times New Roman"/>
+        </w:rPr>
+        <w:t xml:space="preserve">Only a subset of the samples included sex and length metadata and therefore separate length and sex specific analysis were fit to the data. Two standard linear models (equation 3) with an interaction effect between trophic amino acid as a factor and 1) sex as a factor and 2) length as a continuous covariate were fit to both Salish Sea and coastal WA to test whether trophic position varies with length and sex, and whether these trends are consistent between amino acids. </w:t>
+      </w:r>
+    </w:p>
+    <w:p>
+      <w:pPr>
+        <w:spacing w:line="480" w:lineRule="auto"/>
+        <w:rPr>
+          <w:rFonts w:ascii="Times New Roman" w:eastAsia="Times New Roman" w:hAnsi="Times New Roman" w:cs="Times New Roman"/>
+          <w:i/>
+          <w:iCs/>
+        </w:rPr>
+      </w:pPr>
+      <w:r>
+        <w:rPr>
+          <w:rFonts w:ascii="Times New Roman" w:eastAsia="Times New Roman" w:hAnsi="Times New Roman" w:cs="Times New Roman"/>
+          <w:i/>
+          <w:iCs/>
+        </w:rPr>
+        <w:t>Quantifying</w:t>
+      </w:r>
+      <w:r>
+        <w:rPr>
+          <w:rFonts w:ascii="Times New Roman" w:eastAsia="Times New Roman" w:hAnsi="Times New Roman" w:cs="Times New Roman"/>
+          <w:i/>
+          <w:iCs/>
+        </w:rPr>
+        <w:t xml:space="preserve"> bottom-up drivers of foraging </w:t>
+      </w:r>
+    </w:p>
+    <w:p>
+      <w:pPr>
+        <w:spacing w:line="480" w:lineRule="auto"/>
+        <w:rPr>
+          <w:rFonts w:ascii="Times New Roman" w:eastAsia="Times New Roman" w:hAnsi="Times New Roman" w:cs="Times New Roman"/>
+        </w:rPr>
+      </w:pPr>
+      <w:r>
+        <w:rPr>
+          <w:rFonts w:ascii="Times New Roman" w:eastAsia="Times New Roman" w:hAnsi="Times New Roman" w:cs="Times New Roman"/>
+        </w:rPr>
         <w:tab/>
         <w:t xml:space="preserve">We were interested in three categories of bottom-up drivers of harbor seal trophic ecology: ocean condition, productivity, and prey availability. </w:t>
       </w:r>
@@ -3764,6 +5450,7 @@
         <w:rPr>
           <w:rFonts w:ascii="Times New Roman" w:eastAsia="Times New Roman" w:hAnsi="Times New Roman" w:cs="Times New Roman"/>
         </w:rPr>
+        <w:lastRenderedPageBreak/>
         <w:t>time series</w:t>
       </w:r>
       <w:r>
@@ -3972,14 +5659,7 @@
         <w:rPr>
           <w:rFonts w:ascii="Times New Roman" w:eastAsia="Times New Roman" w:hAnsi="Times New Roman" w:cs="Times New Roman"/>
         </w:rPr>
-        <w:t xml:space="preserve">Due to the known relationship between Pacific hake and Pacific herring (hake prey on herring citation?), an interaction effect between hake and herring was also </w:t>
-      </w:r>
-      <w:r>
-        <w:rPr>
-          <w:rFonts w:ascii="Times New Roman" w:eastAsia="Times New Roman" w:hAnsi="Times New Roman" w:cs="Times New Roman"/>
-        </w:rPr>
-        <w:lastRenderedPageBreak/>
-        <w:t xml:space="preserve">included in all models that contained both hake and herring time series. </w:t>
+        <w:t xml:space="preserve">Due to the known relationship between Pacific hake and Pacific herring (hake prey on herring citation?), an interaction effect between hake and herring was also included in all models that contained both hake and herring time series. </w:t>
       </w:r>
       <w:r>
         <w:rPr>
@@ -4205,6 +5885,7 @@
         <w:rPr>
           <w:rFonts w:ascii="Times New Roman" w:eastAsia="Times New Roman" w:hAnsi="Times New Roman" w:cs="Times New Roman"/>
         </w:rPr>
+        <w:lastRenderedPageBreak/>
         <w:t>where</w:t>
       </w:r>
       <w:r>
@@ -4487,14 +6168,7 @@
         <w:rPr>
           <w:rFonts w:ascii="Times New Roman" w:eastAsia="Times New Roman" w:hAnsi="Times New Roman" w:cs="Times New Roman"/>
         </w:rPr>
-        <w:t xml:space="preserve">o </w:t>
-      </w:r>
-      <w:r>
-        <w:rPr>
-          <w:rFonts w:ascii="Times New Roman" w:eastAsia="Times New Roman" w:hAnsi="Times New Roman" w:cs="Times New Roman"/>
-        </w:rPr>
-        <w:lastRenderedPageBreak/>
-        <w:t xml:space="preserve">validate </w:t>
+        <w:t xml:space="preserve">o validate </w:t>
       </w:r>
       <w:r>
         <w:rPr>
@@ -4637,6 +6311,7 @@
         <w:rPr>
           <w:rFonts w:ascii="Times New Roman" w:eastAsia="Times New Roman" w:hAnsi="Times New Roman" w:cs="Times New Roman"/>
         </w:rPr>
+        <w:lastRenderedPageBreak/>
         <w:tab/>
         <w:t>To understand any changes through time to harbor seal foraging ecology over the past 100 years that were not explained by the tested covariat</w:t>
       </w:r>
@@ -4680,19 +6355,7 @@
         <w:rPr>
           <w:rFonts w:ascii="Times New Roman" w:eastAsia="Times New Roman" w:hAnsi="Times New Roman" w:cs="Times New Roman"/>
         </w:rPr>
-        <w:t xml:space="preserve">by year with a </w:t>
-      </w:r>
-      <w:r>
-        <w:rPr>
-          <w:rFonts w:ascii="Times New Roman" w:eastAsia="Times New Roman" w:hAnsi="Times New Roman" w:cs="Times New Roman"/>
-        </w:rPr>
-        <w:t xml:space="preserve">smooth term fit to the residuals through time using a generalized additive model with a k term of 5. </w:t>
-      </w:r>
-      <w:r>
-        <w:rPr>
-          <w:rFonts w:ascii="Times New Roman" w:eastAsia="Times New Roman" w:hAnsi="Times New Roman" w:cs="Times New Roman"/>
-        </w:rPr>
-        <w:t xml:space="preserve"> This plot was compared to the raw time series of harbor seal trophic position data to understand trends through time that are unexplained by the covariates included in this analysis.</w:t>
+        <w:t>by year with a smooth term fit to the residuals through time using a generalized additive model with a k term of 5.  This plot was compared to the raw time series of harbor seal trophic position data to understand trends through time that are unexplained by the covariates included in this analysis.</w:t>
       </w:r>
     </w:p>
     <w:p>
@@ -4730,46 +6393,7 @@
         <w:rPr>
           <w:rFonts w:ascii="Times New Roman" w:eastAsia="Times New Roman" w:hAnsi="Times New Roman" w:cs="Times New Roman"/>
         </w:rPr>
-        <w:t>Finally, to</w:t>
-      </w:r>
-      <w:r>
-        <w:rPr>
-          <w:rFonts w:ascii="Times New Roman" w:eastAsia="Times New Roman" w:hAnsi="Times New Roman" w:cs="Times New Roman"/>
-        </w:rPr>
-        <w:t xml:space="preserve"> further understand the benefits of using </w:t>
-      </w:r>
-      <w:r>
-        <w:rPr>
-          <w:rFonts w:ascii="Times New Roman" w:eastAsia="Times New Roman" w:hAnsi="Times New Roman" w:cs="Times New Roman"/>
-        </w:rPr>
-        <w:t xml:space="preserve">a multi trophic amino acid framework, the results of the hierarchical models were compared to a glutamic acid only analysis (Equation </w:t>
-      </w:r>
-      <w:r>
-        <w:rPr>
-          <w:rFonts w:ascii="Times New Roman" w:eastAsia="Times New Roman" w:hAnsi="Times New Roman" w:cs="Times New Roman"/>
-        </w:rPr>
-        <w:lastRenderedPageBreak/>
-        <w:t>3)</w:t>
-      </w:r>
-      <w:proofErr w:type="gramStart"/>
-      <w:r>
-        <w:rPr>
-          <w:rFonts w:ascii="Times New Roman" w:eastAsia="Times New Roman" w:hAnsi="Times New Roman" w:cs="Times New Roman"/>
-        </w:rPr>
-        <w:t xml:space="preserve">. </w:t>
-      </w:r>
-      <w:r>
-        <w:rPr>
-          <w:rFonts w:ascii="Times New Roman" w:eastAsia="Times New Roman" w:hAnsi="Times New Roman" w:cs="Times New Roman"/>
-        </w:rPr>
-        <w:t>,</w:t>
-      </w:r>
-      <w:proofErr w:type="gramEnd"/>
-      <w:r>
-        <w:rPr>
-          <w:rFonts w:ascii="Times New Roman" w:eastAsia="Times New Roman" w:hAnsi="Times New Roman" w:cs="Times New Roman"/>
-        </w:rPr>
-        <w:t xml:space="preserve"> the covariance ? across the individual amino acids was examined for the hierarchical model structure. </w:t>
+        <w:t>Sensitivity analysis?</w:t>
       </w:r>
     </w:p>
     <w:p>
@@ -4794,587 +6418,229 @@
       <w:pPr>
         <w:spacing w:line="480" w:lineRule="auto"/>
         <w:rPr>
-          <w:rFonts w:ascii="Times New Roman" w:eastAsia="Times New Roman" w:hAnsi="Times New Roman" w:cs="Times New Roman"/>
+          <w:rFonts w:ascii="Times New Roman" w:hAnsi="Times New Roman" w:cs="Times New Roman"/>
+          <w:i/>
+          <w:iCs/>
         </w:rPr>
       </w:pPr>
       <w:r>
         <w:rPr>
+          <w:rFonts w:ascii="Times New Roman" w:hAnsi="Times New Roman" w:cs="Times New Roman"/>
+          <w:i/>
+          <w:iCs/>
+        </w:rPr>
+        <w:t>T</w:t>
+      </w:r>
+      <w:bookmarkStart w:id="0" w:name="_GoBack"/>
+      <w:bookmarkEnd w:id="0"/>
+      <w:r>
+        <w:rPr>
+          <w:rFonts w:ascii="Times New Roman" w:hAnsi="Times New Roman" w:cs="Times New Roman"/>
+          <w:i/>
+          <w:iCs/>
+        </w:rPr>
+        <w:t>rophic position calculation</w:t>
+      </w:r>
+      <w:r>
+        <w:rPr>
           <w:rFonts w:ascii="Times New Roman" w:eastAsia="Times New Roman" w:hAnsi="Times New Roman" w:cs="Times New Roman"/>
         </w:rPr>
         <w:tab/>
-        <w:t xml:space="preserve">There was not significant difference in the trophic position of harbor seals in neither coastal Washington nor the Salish Sea (Figure 2). Harbor seal trophic position estimates varied by trophic amino acid used, despite the use of a species specific, multi-trophic discrimination factor framework. Valine produced the lowest trophic position estimates ranging from 1.7-3.5 compared to glutamic acid which ranged from 3.0-6.6. </w:t>
       </w:r>
     </w:p>
-    <w:tbl>
-      <w:tblPr>
-        <w:tblStyle w:val="TableGrid"/>
-        <w:tblW w:w="0" w:type="auto"/>
-        <w:tblBorders>
-          <w:top w:val="none" w:sz="0" w:space="0" w:color="auto"/>
-          <w:left w:val="none" w:sz="0" w:space="0" w:color="auto"/>
-          <w:bottom w:val="none" w:sz="0" w:space="0" w:color="auto"/>
-          <w:right w:val="none" w:sz="0" w:space="0" w:color="auto"/>
-          <w:insideH w:val="none" w:sz="0" w:space="0" w:color="auto"/>
-          <w:insideV w:val="none" w:sz="0" w:space="0" w:color="auto"/>
-        </w:tblBorders>
-        <w:tblLook w:val="04A0" w:firstRow="1" w:lastRow="0" w:firstColumn="1" w:lastColumn="0" w:noHBand="0" w:noVBand="1"/>
-      </w:tblPr>
-      <w:tblGrid>
-        <w:gridCol w:w="2337"/>
-        <w:gridCol w:w="2337"/>
-        <w:gridCol w:w="2338"/>
-        <w:gridCol w:w="2338"/>
-      </w:tblGrid>
-      <w:tr>
-        <w:tc>
-          <w:tcPr>
-            <w:tcW w:w="2337" w:type="dxa"/>
-            <w:tcBorders>
-              <w:top w:val="single" w:sz="12" w:space="0" w:color="auto"/>
-              <w:bottom w:val="single" w:sz="18" w:space="0" w:color="auto"/>
-            </w:tcBorders>
-          </w:tcPr>
-          <w:p>
-            <w:pPr>
-              <w:spacing w:line="480" w:lineRule="auto"/>
-              <w:jc w:val="center"/>
-              <w:rPr>
-                <w:rFonts w:ascii="Times New Roman" w:eastAsia="Times New Roman" w:hAnsi="Times New Roman" w:cs="Times New Roman"/>
-              </w:rPr>
-            </w:pPr>
-            <w:r>
-              <w:rPr>
-                <w:rFonts w:ascii="Times New Roman" w:eastAsia="Times New Roman" w:hAnsi="Times New Roman" w:cs="Times New Roman"/>
-              </w:rPr>
-              <w:t>Trophic Amino Acid</w:t>
-            </w:r>
-          </w:p>
-        </w:tc>
-        <w:tc>
-          <w:tcPr>
-            <w:tcW w:w="2337" w:type="dxa"/>
-            <w:tcBorders>
-              <w:top w:val="single" w:sz="12" w:space="0" w:color="auto"/>
-              <w:bottom w:val="single" w:sz="18" w:space="0" w:color="auto"/>
-            </w:tcBorders>
-          </w:tcPr>
-          <w:p>
-            <w:pPr>
-              <w:spacing w:line="480" w:lineRule="auto"/>
-              <w:jc w:val="center"/>
-              <w:rPr>
-                <w:rFonts w:ascii="Times New Roman" w:eastAsia="Times New Roman" w:hAnsi="Times New Roman" w:cs="Times New Roman"/>
-              </w:rPr>
-            </w:pPr>
-            <w:r>
-              <w:rPr>
-                <w:rFonts w:ascii="Times New Roman" w:eastAsia="Times New Roman" w:hAnsi="Times New Roman" w:cs="Times New Roman"/>
-              </w:rPr>
-              <w:sym w:font="Symbol" w:char="F062"/>
-            </w:r>
-          </w:p>
-        </w:tc>
-        <w:tc>
-          <w:tcPr>
-            <w:tcW w:w="2338" w:type="dxa"/>
-            <w:tcBorders>
-              <w:top w:val="single" w:sz="12" w:space="0" w:color="auto"/>
-              <w:bottom w:val="single" w:sz="18" w:space="0" w:color="auto"/>
-            </w:tcBorders>
-          </w:tcPr>
-          <w:p>
-            <w:pPr>
-              <w:spacing w:line="480" w:lineRule="auto"/>
-              <w:ind w:firstLine="720"/>
-              <w:jc w:val="center"/>
-              <w:rPr>
-                <w:rFonts w:ascii="Times New Roman" w:eastAsia="Times New Roman" w:hAnsi="Times New Roman" w:cs="Times New Roman"/>
-                <w:vertAlign w:val="subscript"/>
-              </w:rPr>
-            </w:pPr>
-            <w:r>
-              <w:rPr>
-                <w:rFonts w:ascii="Times New Roman" w:eastAsia="Times New Roman" w:hAnsi="Times New Roman" w:cs="Times New Roman"/>
-              </w:rPr>
-              <w:t xml:space="preserve">TDF </w:t>
-            </w:r>
-            <w:r>
-              <w:rPr>
-                <w:rFonts w:ascii="Times New Roman" w:eastAsia="Times New Roman" w:hAnsi="Times New Roman" w:cs="Times New Roman"/>
-                <w:vertAlign w:val="subscript"/>
-              </w:rPr>
-              <w:t>harbor seal</w:t>
-            </w:r>
-          </w:p>
-        </w:tc>
-        <w:tc>
-          <w:tcPr>
-            <w:tcW w:w="2338" w:type="dxa"/>
-            <w:tcBorders>
-              <w:top w:val="single" w:sz="12" w:space="0" w:color="auto"/>
-              <w:bottom w:val="single" w:sz="18" w:space="0" w:color="auto"/>
-            </w:tcBorders>
-          </w:tcPr>
-          <w:p>
-            <w:pPr>
-              <w:spacing w:line="480" w:lineRule="auto"/>
-              <w:jc w:val="center"/>
-              <w:rPr>
-                <w:rFonts w:ascii="Times New Roman" w:eastAsia="Times New Roman" w:hAnsi="Times New Roman" w:cs="Times New Roman"/>
-                <w:vertAlign w:val="subscript"/>
-              </w:rPr>
-            </w:pPr>
-            <w:r>
-              <w:rPr>
-                <w:rFonts w:ascii="Times New Roman" w:eastAsia="Times New Roman" w:hAnsi="Times New Roman" w:cs="Times New Roman"/>
-              </w:rPr>
-              <w:t>TDF</w:t>
-            </w:r>
-            <w:r>
-              <w:rPr>
-                <w:rFonts w:ascii="Times New Roman" w:eastAsia="Times New Roman" w:hAnsi="Times New Roman" w:cs="Times New Roman"/>
-                <w:vertAlign w:val="subscript"/>
-              </w:rPr>
-              <w:t xml:space="preserve"> plankton</w:t>
-            </w:r>
-          </w:p>
-        </w:tc>
-      </w:tr>
-      <w:tr>
-        <w:tc>
-          <w:tcPr>
-            <w:tcW w:w="2337" w:type="dxa"/>
-            <w:tcBorders>
-              <w:top w:val="single" w:sz="18" w:space="0" w:color="auto"/>
-            </w:tcBorders>
-          </w:tcPr>
-          <w:p>
-            <w:pPr>
-              <w:spacing w:line="480" w:lineRule="auto"/>
-              <w:jc w:val="center"/>
-              <w:rPr>
-                <w:rFonts w:ascii="Times New Roman" w:eastAsia="Times New Roman" w:hAnsi="Times New Roman" w:cs="Times New Roman"/>
-              </w:rPr>
-            </w:pPr>
-            <w:r>
-              <w:rPr>
-                <w:rFonts w:ascii="Times New Roman" w:eastAsia="Times New Roman" w:hAnsi="Times New Roman" w:cs="Times New Roman"/>
-              </w:rPr>
-              <w:t>Glutamic acid (Glu)</w:t>
-            </w:r>
-          </w:p>
-        </w:tc>
-        <w:tc>
-          <w:tcPr>
-            <w:tcW w:w="2337" w:type="dxa"/>
-            <w:tcBorders>
-              <w:top w:val="single" w:sz="18" w:space="0" w:color="auto"/>
-            </w:tcBorders>
-          </w:tcPr>
-          <w:p>
-            <w:pPr>
-              <w:spacing w:line="480" w:lineRule="auto"/>
-              <w:jc w:val="center"/>
-              <w:rPr>
-                <w:rFonts w:ascii="Times New Roman" w:eastAsia="Times New Roman" w:hAnsi="Times New Roman" w:cs="Times New Roman"/>
-              </w:rPr>
-            </w:pPr>
-            <w:r>
-              <w:rPr>
-                <w:rFonts w:ascii="Times New Roman" w:eastAsia="Times New Roman" w:hAnsi="Times New Roman" w:cs="Times New Roman"/>
-              </w:rPr>
-              <w:t>2.9</w:t>
-            </w:r>
-          </w:p>
-        </w:tc>
-        <w:tc>
-          <w:tcPr>
-            <w:tcW w:w="2338" w:type="dxa"/>
-            <w:tcBorders>
-              <w:top w:val="single" w:sz="18" w:space="0" w:color="auto"/>
-            </w:tcBorders>
-          </w:tcPr>
-          <w:p>
-            <w:pPr>
-              <w:spacing w:line="480" w:lineRule="auto"/>
-              <w:jc w:val="center"/>
-              <w:rPr>
-                <w:rFonts w:ascii="Times New Roman" w:eastAsia="Times New Roman" w:hAnsi="Times New Roman" w:cs="Times New Roman"/>
-              </w:rPr>
-            </w:pPr>
-            <w:r>
-              <w:rPr>
-                <w:rFonts w:ascii="Times New Roman" w:eastAsia="Times New Roman" w:hAnsi="Times New Roman" w:cs="Times New Roman"/>
-              </w:rPr>
-              <w:t>3.4</w:t>
-            </w:r>
-          </w:p>
-        </w:tc>
-        <w:tc>
-          <w:tcPr>
-            <w:tcW w:w="2338" w:type="dxa"/>
-            <w:tcBorders>
-              <w:top w:val="single" w:sz="18" w:space="0" w:color="auto"/>
-            </w:tcBorders>
-          </w:tcPr>
-          <w:p>
-            <w:pPr>
-              <w:spacing w:line="480" w:lineRule="auto"/>
-              <w:jc w:val="center"/>
-              <w:rPr>
-                <w:rFonts w:ascii="Times New Roman" w:eastAsia="Times New Roman" w:hAnsi="Times New Roman" w:cs="Times New Roman"/>
-              </w:rPr>
-            </w:pPr>
-            <w:r>
-              <w:rPr>
-                <w:rFonts w:ascii="Times New Roman" w:eastAsia="Times New Roman" w:hAnsi="Times New Roman" w:cs="Times New Roman"/>
-              </w:rPr>
-              <w:t>3.4</w:t>
-            </w:r>
-          </w:p>
-        </w:tc>
-      </w:tr>
-      <w:tr>
-        <w:tc>
-          <w:tcPr>
-            <w:tcW w:w="2337" w:type="dxa"/>
-          </w:tcPr>
-          <w:p>
-            <w:pPr>
-              <w:spacing w:line="480" w:lineRule="auto"/>
-              <w:jc w:val="center"/>
-              <w:rPr>
-                <w:rFonts w:ascii="Times New Roman" w:eastAsia="Times New Roman" w:hAnsi="Times New Roman" w:cs="Times New Roman"/>
-              </w:rPr>
-            </w:pPr>
-            <w:r>
-              <w:rPr>
-                <w:rFonts w:ascii="Times New Roman" w:eastAsia="Times New Roman" w:hAnsi="Times New Roman" w:cs="Times New Roman"/>
-              </w:rPr>
-              <w:t>Alanine (Ala)</w:t>
-            </w:r>
-          </w:p>
-        </w:tc>
-        <w:tc>
-          <w:tcPr>
-            <w:tcW w:w="2337" w:type="dxa"/>
-          </w:tcPr>
-          <w:p>
-            <w:pPr>
-              <w:spacing w:line="480" w:lineRule="auto"/>
-              <w:jc w:val="center"/>
-              <w:rPr>
-                <w:rFonts w:ascii="Times New Roman" w:eastAsia="Times New Roman" w:hAnsi="Times New Roman" w:cs="Times New Roman"/>
-              </w:rPr>
-            </w:pPr>
-            <w:r>
-              <w:rPr>
-                <w:rFonts w:ascii="Times New Roman" w:eastAsia="Times New Roman" w:hAnsi="Times New Roman" w:cs="Times New Roman"/>
-              </w:rPr>
-              <w:t>2.8</w:t>
-            </w:r>
-          </w:p>
-        </w:tc>
-        <w:tc>
-          <w:tcPr>
-            <w:tcW w:w="2338" w:type="dxa"/>
-          </w:tcPr>
-          <w:p>
-            <w:pPr>
-              <w:spacing w:line="480" w:lineRule="auto"/>
-              <w:jc w:val="center"/>
-              <w:rPr>
-                <w:rFonts w:ascii="Times New Roman" w:eastAsia="Times New Roman" w:hAnsi="Times New Roman" w:cs="Times New Roman"/>
-              </w:rPr>
-            </w:pPr>
-            <w:r>
-              <w:rPr>
-                <w:rFonts w:ascii="Times New Roman" w:eastAsia="Times New Roman" w:hAnsi="Times New Roman" w:cs="Times New Roman"/>
-              </w:rPr>
-              <w:t>2.5</w:t>
-            </w:r>
-          </w:p>
-        </w:tc>
-        <w:tc>
-          <w:tcPr>
-            <w:tcW w:w="2338" w:type="dxa"/>
-          </w:tcPr>
-          <w:p>
-            <w:pPr>
-              <w:spacing w:line="480" w:lineRule="auto"/>
-              <w:jc w:val="center"/>
-              <w:rPr>
-                <w:rFonts w:ascii="Times New Roman" w:eastAsia="Times New Roman" w:hAnsi="Times New Roman" w:cs="Times New Roman"/>
-              </w:rPr>
-            </w:pPr>
-            <w:r>
-              <w:rPr>
-                <w:rFonts w:ascii="Times New Roman" w:eastAsia="Times New Roman" w:hAnsi="Times New Roman" w:cs="Times New Roman"/>
-              </w:rPr>
-              <w:t>3.2</w:t>
-            </w:r>
-          </w:p>
-        </w:tc>
-      </w:tr>
-      <w:tr>
-        <w:tc>
-          <w:tcPr>
-            <w:tcW w:w="2337" w:type="dxa"/>
-          </w:tcPr>
-          <w:p>
-            <w:pPr>
-              <w:spacing w:line="480" w:lineRule="auto"/>
-              <w:jc w:val="center"/>
-              <w:rPr>
-                <w:rFonts w:ascii="Times New Roman" w:eastAsia="Times New Roman" w:hAnsi="Times New Roman" w:cs="Times New Roman"/>
-              </w:rPr>
-            </w:pPr>
-            <w:r>
-              <w:rPr>
-                <w:rFonts w:ascii="Times New Roman" w:eastAsia="Times New Roman" w:hAnsi="Times New Roman" w:cs="Times New Roman"/>
-              </w:rPr>
-              <w:t>Proline (Pro)</w:t>
-            </w:r>
-          </w:p>
-        </w:tc>
-        <w:tc>
-          <w:tcPr>
-            <w:tcW w:w="2337" w:type="dxa"/>
-          </w:tcPr>
-          <w:p>
-            <w:pPr>
-              <w:spacing w:line="480" w:lineRule="auto"/>
-              <w:jc w:val="center"/>
-              <w:rPr>
-                <w:rFonts w:ascii="Times New Roman" w:eastAsia="Times New Roman" w:hAnsi="Times New Roman" w:cs="Times New Roman"/>
-              </w:rPr>
-            </w:pPr>
-            <w:r>
-              <w:rPr>
-                <w:rFonts w:ascii="Times New Roman" w:eastAsia="Times New Roman" w:hAnsi="Times New Roman" w:cs="Times New Roman"/>
-              </w:rPr>
-              <w:t>2.7</w:t>
-            </w:r>
-          </w:p>
-        </w:tc>
-        <w:tc>
-          <w:tcPr>
-            <w:tcW w:w="2338" w:type="dxa"/>
-          </w:tcPr>
-          <w:p>
-            <w:pPr>
-              <w:spacing w:line="480" w:lineRule="auto"/>
-              <w:jc w:val="center"/>
-              <w:rPr>
-                <w:rFonts w:ascii="Times New Roman" w:eastAsia="Times New Roman" w:hAnsi="Times New Roman" w:cs="Times New Roman"/>
-              </w:rPr>
-            </w:pPr>
-            <w:r>
-              <w:rPr>
-                <w:rFonts w:ascii="Times New Roman" w:eastAsia="Times New Roman" w:hAnsi="Times New Roman" w:cs="Times New Roman"/>
-              </w:rPr>
-              <w:t>5.5</w:t>
-            </w:r>
-          </w:p>
-        </w:tc>
-        <w:tc>
-          <w:tcPr>
-            <w:tcW w:w="2338" w:type="dxa"/>
-          </w:tcPr>
-          <w:p>
-            <w:pPr>
-              <w:spacing w:line="480" w:lineRule="auto"/>
-              <w:jc w:val="center"/>
-              <w:rPr>
-                <w:rFonts w:ascii="Times New Roman" w:eastAsia="Times New Roman" w:hAnsi="Times New Roman" w:cs="Times New Roman"/>
-              </w:rPr>
-            </w:pPr>
-            <w:r>
-              <w:rPr>
-                <w:rFonts w:ascii="Times New Roman" w:eastAsia="Times New Roman" w:hAnsi="Times New Roman" w:cs="Times New Roman"/>
-              </w:rPr>
-              <w:t>3.1</w:t>
-            </w:r>
-          </w:p>
-        </w:tc>
-      </w:tr>
-      <w:tr>
-        <w:tc>
-          <w:tcPr>
-            <w:tcW w:w="2337" w:type="dxa"/>
-          </w:tcPr>
-          <w:p>
-            <w:pPr>
-              <w:spacing w:line="480" w:lineRule="auto"/>
-              <w:jc w:val="center"/>
-              <w:rPr>
-                <w:rFonts w:ascii="Times New Roman" w:eastAsia="Times New Roman" w:hAnsi="Times New Roman" w:cs="Times New Roman"/>
-              </w:rPr>
-            </w:pPr>
-            <w:r>
-              <w:rPr>
-                <w:rFonts w:ascii="Times New Roman" w:eastAsia="Times New Roman" w:hAnsi="Times New Roman" w:cs="Times New Roman"/>
-              </w:rPr>
-              <w:t>Aspartic Acid (Asp)</w:t>
-            </w:r>
-          </w:p>
-        </w:tc>
-        <w:tc>
-          <w:tcPr>
-            <w:tcW w:w="2337" w:type="dxa"/>
-          </w:tcPr>
-          <w:p>
-            <w:pPr>
-              <w:spacing w:line="480" w:lineRule="auto"/>
-              <w:jc w:val="center"/>
-              <w:rPr>
-                <w:rFonts w:ascii="Times New Roman" w:eastAsia="Times New Roman" w:hAnsi="Times New Roman" w:cs="Times New Roman"/>
-              </w:rPr>
-            </w:pPr>
-            <w:r>
-              <w:rPr>
-                <w:rFonts w:ascii="Times New Roman" w:eastAsia="Times New Roman" w:hAnsi="Times New Roman" w:cs="Times New Roman"/>
-              </w:rPr>
-              <w:t>1.8</w:t>
-            </w:r>
-          </w:p>
-        </w:tc>
-        <w:tc>
-          <w:tcPr>
-            <w:tcW w:w="2338" w:type="dxa"/>
-          </w:tcPr>
-          <w:p>
-            <w:pPr>
-              <w:spacing w:line="480" w:lineRule="auto"/>
-              <w:jc w:val="center"/>
-              <w:rPr>
-                <w:rFonts w:ascii="Times New Roman" w:eastAsia="Times New Roman" w:hAnsi="Times New Roman" w:cs="Times New Roman"/>
-              </w:rPr>
-            </w:pPr>
-            <w:r>
-              <w:rPr>
-                <w:rFonts w:ascii="Times New Roman" w:eastAsia="Times New Roman" w:hAnsi="Times New Roman" w:cs="Times New Roman"/>
-              </w:rPr>
-              <w:t>3.5</w:t>
-            </w:r>
-          </w:p>
-        </w:tc>
-        <w:tc>
-          <w:tcPr>
-            <w:tcW w:w="2338" w:type="dxa"/>
-          </w:tcPr>
-          <w:p>
-            <w:pPr>
-              <w:spacing w:line="480" w:lineRule="auto"/>
-              <w:jc w:val="center"/>
-              <w:rPr>
-                <w:rFonts w:ascii="Times New Roman" w:eastAsia="Times New Roman" w:hAnsi="Times New Roman" w:cs="Times New Roman"/>
-              </w:rPr>
-            </w:pPr>
-            <w:r>
-              <w:rPr>
-                <w:rFonts w:ascii="Times New Roman" w:eastAsia="Times New Roman" w:hAnsi="Times New Roman" w:cs="Times New Roman"/>
-              </w:rPr>
-              <w:t>5.4</w:t>
-            </w:r>
-          </w:p>
-        </w:tc>
-      </w:tr>
-      <w:tr>
-        <w:tc>
-          <w:tcPr>
-            <w:tcW w:w="2337" w:type="dxa"/>
-            <w:tcBorders>
-              <w:bottom w:val="single" w:sz="12" w:space="0" w:color="auto"/>
-            </w:tcBorders>
-          </w:tcPr>
-          <w:p>
-            <w:pPr>
-              <w:spacing w:line="480" w:lineRule="auto"/>
-              <w:jc w:val="center"/>
-              <w:rPr>
-                <w:rFonts w:ascii="Times New Roman" w:eastAsia="Times New Roman" w:hAnsi="Times New Roman" w:cs="Times New Roman"/>
-              </w:rPr>
-            </w:pPr>
-            <w:r>
-              <w:rPr>
-                <w:rFonts w:ascii="Times New Roman" w:eastAsia="Times New Roman" w:hAnsi="Times New Roman" w:cs="Times New Roman"/>
-              </w:rPr>
-              <w:t>Valine (Val)</w:t>
-            </w:r>
-          </w:p>
-        </w:tc>
-        <w:tc>
-          <w:tcPr>
-            <w:tcW w:w="2337" w:type="dxa"/>
-            <w:tcBorders>
-              <w:bottom w:val="single" w:sz="12" w:space="0" w:color="auto"/>
-            </w:tcBorders>
-          </w:tcPr>
-          <w:p>
-            <w:pPr>
-              <w:spacing w:line="480" w:lineRule="auto"/>
-              <w:jc w:val="center"/>
-              <w:rPr>
-                <w:rFonts w:ascii="Times New Roman" w:eastAsia="Times New Roman" w:hAnsi="Times New Roman" w:cs="Times New Roman"/>
-              </w:rPr>
-            </w:pPr>
-            <w:r>
-              <w:rPr>
-                <w:rFonts w:ascii="Times New Roman" w:eastAsia="Times New Roman" w:hAnsi="Times New Roman" w:cs="Times New Roman"/>
-              </w:rPr>
-              <w:t>3.4</w:t>
-            </w:r>
-          </w:p>
-        </w:tc>
-        <w:tc>
-          <w:tcPr>
-            <w:tcW w:w="2338" w:type="dxa"/>
-            <w:tcBorders>
-              <w:bottom w:val="single" w:sz="12" w:space="0" w:color="auto"/>
-            </w:tcBorders>
-          </w:tcPr>
-          <w:p>
-            <w:pPr>
-              <w:spacing w:line="480" w:lineRule="auto"/>
-              <w:jc w:val="center"/>
-              <w:rPr>
-                <w:rFonts w:ascii="Times New Roman" w:eastAsia="Times New Roman" w:hAnsi="Times New Roman" w:cs="Times New Roman"/>
-              </w:rPr>
-            </w:pPr>
-            <w:r>
-              <w:rPr>
-                <w:rFonts w:ascii="Times New Roman" w:eastAsia="Times New Roman" w:hAnsi="Times New Roman" w:cs="Times New Roman"/>
-              </w:rPr>
-              <w:t>7.5</w:t>
-            </w:r>
-          </w:p>
-        </w:tc>
-        <w:tc>
-          <w:tcPr>
-            <w:tcW w:w="2338" w:type="dxa"/>
-            <w:tcBorders>
-              <w:bottom w:val="single" w:sz="12" w:space="0" w:color="auto"/>
-            </w:tcBorders>
-          </w:tcPr>
-          <w:p>
-            <w:pPr>
-              <w:spacing w:line="480" w:lineRule="auto"/>
-              <w:jc w:val="center"/>
-              <w:rPr>
-                <w:rFonts w:ascii="Times New Roman" w:eastAsia="Times New Roman" w:hAnsi="Times New Roman" w:cs="Times New Roman"/>
-              </w:rPr>
-            </w:pPr>
-            <w:r>
-              <w:rPr>
-                <w:rFonts w:ascii="Times New Roman" w:eastAsia="Times New Roman" w:hAnsi="Times New Roman" w:cs="Times New Roman"/>
-              </w:rPr>
-              <w:t>4.6</w:t>
-            </w:r>
-          </w:p>
-        </w:tc>
-      </w:tr>
-    </w:tbl>
+    <w:p>
+      <w:pPr>
+        <w:spacing w:line="480" w:lineRule="auto"/>
+        <w:rPr>
+          <w:rFonts w:ascii="Times New Roman" w:eastAsia="Times New Roman" w:hAnsi="Times New Roman" w:cs="Times New Roman"/>
+        </w:rPr>
+      </w:pPr>
+      <w:r>
+        <w:rPr>
+          <w:rFonts w:ascii="Times New Roman" w:eastAsia="Times New Roman" w:hAnsi="Times New Roman" w:cs="Times New Roman"/>
+        </w:rPr>
+        <w:t xml:space="preserve">There was not </w:t>
+      </w:r>
+      <w:r>
+        <w:rPr>
+          <w:rFonts w:ascii="Times New Roman" w:eastAsia="Times New Roman" w:hAnsi="Times New Roman" w:cs="Times New Roman"/>
+        </w:rPr>
+        <w:t xml:space="preserve">a </w:t>
+      </w:r>
+      <w:r>
+        <w:rPr>
+          <w:rFonts w:ascii="Times New Roman" w:eastAsia="Times New Roman" w:hAnsi="Times New Roman" w:cs="Times New Roman"/>
+        </w:rPr>
+        <w:t>significant difference in the trophic position of</w:t>
+      </w:r>
+      <w:r>
+        <w:rPr>
+          <w:rFonts w:ascii="Times New Roman" w:eastAsia="Times New Roman" w:hAnsi="Times New Roman" w:cs="Times New Roman"/>
+        </w:rPr>
+        <w:t xml:space="preserve"> between male and </w:t>
+      </w:r>
+      <w:proofErr w:type="gramStart"/>
+      <w:r>
+        <w:rPr>
+          <w:rFonts w:ascii="Times New Roman" w:eastAsia="Times New Roman" w:hAnsi="Times New Roman" w:cs="Times New Roman"/>
+        </w:rPr>
+        <w:t xml:space="preserve">female </w:t>
+      </w:r>
+      <w:r>
+        <w:rPr>
+          <w:rFonts w:ascii="Times New Roman" w:eastAsia="Times New Roman" w:hAnsi="Times New Roman" w:cs="Times New Roman"/>
+        </w:rPr>
+        <w:t xml:space="preserve"> harbor</w:t>
+      </w:r>
+      <w:proofErr w:type="gramEnd"/>
+      <w:r>
+        <w:rPr>
+          <w:rFonts w:ascii="Times New Roman" w:eastAsia="Times New Roman" w:hAnsi="Times New Roman" w:cs="Times New Roman"/>
+        </w:rPr>
+        <w:t xml:space="preserve"> seals in coastal Washington or the Salish Sea (Figure 2). </w:t>
+      </w:r>
+      <w:r>
+        <w:rPr>
+          <w:rFonts w:ascii="Times New Roman" w:eastAsia="Times New Roman" w:hAnsi="Times New Roman" w:cs="Times New Roman"/>
+        </w:rPr>
+        <w:t>Mean h</w:t>
+      </w:r>
+      <w:r>
+        <w:rPr>
+          <w:rFonts w:ascii="Times New Roman" w:eastAsia="Times New Roman" w:hAnsi="Times New Roman" w:cs="Times New Roman"/>
+        </w:rPr>
+        <w:t xml:space="preserve">arbor seal trophic position estimates </w:t>
+      </w:r>
+      <w:r>
+        <w:rPr>
+          <w:rFonts w:ascii="Times New Roman" w:eastAsia="Times New Roman" w:hAnsi="Times New Roman" w:cs="Times New Roman"/>
+        </w:rPr>
+        <w:t>were similar across</w:t>
+      </w:r>
+      <w:r>
+        <w:rPr>
+          <w:rFonts w:ascii="Times New Roman" w:eastAsia="Times New Roman" w:hAnsi="Times New Roman" w:cs="Times New Roman"/>
+        </w:rPr>
+        <w:t xml:space="preserve"> trophic amino acid</w:t>
+      </w:r>
+      <w:r>
+        <w:rPr>
+          <w:rFonts w:ascii="Times New Roman" w:eastAsia="Times New Roman" w:hAnsi="Times New Roman" w:cs="Times New Roman"/>
+        </w:rPr>
+        <w:t>s</w:t>
+      </w:r>
+      <w:r>
+        <w:rPr>
+          <w:rFonts w:ascii="Times New Roman" w:eastAsia="Times New Roman" w:hAnsi="Times New Roman" w:cs="Times New Roman"/>
+        </w:rPr>
+        <w:t xml:space="preserve"> </w:t>
+      </w:r>
+      <w:r>
+        <w:rPr>
+          <w:rFonts w:ascii="Times New Roman" w:eastAsia="Times New Roman" w:hAnsi="Times New Roman" w:cs="Times New Roman"/>
+        </w:rPr>
+        <w:t>when applying</w:t>
+      </w:r>
+      <w:r>
+        <w:rPr>
+          <w:rFonts w:ascii="Times New Roman" w:eastAsia="Times New Roman" w:hAnsi="Times New Roman" w:cs="Times New Roman"/>
+        </w:rPr>
+        <w:t xml:space="preserve"> species specific, multi-trophic discrimination factor framework</w:t>
+      </w:r>
+      <w:r>
+        <w:rPr>
+          <w:rFonts w:ascii="Times New Roman" w:eastAsia="Times New Roman" w:hAnsi="Times New Roman" w:cs="Times New Roman"/>
+        </w:rPr>
+        <w:t xml:space="preserve">, and </w:t>
+      </w:r>
+      <w:r>
+        <w:rPr>
+          <w:rFonts w:ascii="Times New Roman" w:eastAsia="Times New Roman" w:hAnsi="Times New Roman" w:cs="Times New Roman"/>
+          <w:i/>
+        </w:rPr>
+        <w:sym w:font="Symbol" w:char="F062"/>
+      </w:r>
+      <w:r>
+        <w:rPr>
+          <w:rFonts w:ascii="Times New Roman" w:eastAsia="Times New Roman" w:hAnsi="Times New Roman" w:cs="Times New Roman"/>
+          <w:i/>
+          <w:vertAlign w:val="subscript"/>
+        </w:rPr>
+        <w:t>w</w:t>
+      </w:r>
+      <w:r>
+        <w:rPr>
+          <w:rFonts w:ascii="Times New Roman" w:eastAsia="Times New Roman" w:hAnsi="Times New Roman" w:cs="Times New Roman"/>
+        </w:rPr>
+        <w:t xml:space="preserve"> that considers the contribution of both C3 and C4 plants</w:t>
+      </w:r>
+      <w:r>
+        <w:rPr>
+          <w:rFonts w:ascii="Times New Roman" w:eastAsia="Times New Roman" w:hAnsi="Times New Roman" w:cs="Times New Roman"/>
+        </w:rPr>
+        <w:t xml:space="preserve">. </w:t>
+      </w:r>
+      <w:r>
+        <w:rPr>
+          <w:rFonts w:ascii="Times New Roman" w:eastAsia="Times New Roman" w:hAnsi="Times New Roman" w:cs="Times New Roman"/>
+        </w:rPr>
+        <w:t xml:space="preserve">Most estimates </w:t>
+      </w:r>
+      <w:r>
+        <w:rPr>
+          <w:rFonts w:ascii="Times New Roman" w:eastAsia="Times New Roman" w:hAnsi="Times New Roman" w:cs="Times New Roman"/>
+        </w:rPr>
+        <w:t>ranged from 3.5-5, which are</w:t>
+      </w:r>
+      <w:r>
+        <w:rPr>
+          <w:rFonts w:ascii="Times New Roman" w:eastAsia="Times New Roman" w:hAnsi="Times New Roman" w:cs="Times New Roman"/>
+        </w:rPr>
+        <w:t xml:space="preserve"> </w:t>
+      </w:r>
+      <w:r>
+        <w:rPr>
+          <w:rFonts w:ascii="Times New Roman" w:eastAsia="Times New Roman" w:hAnsi="Times New Roman" w:cs="Times New Roman"/>
+        </w:rPr>
+        <w:t>ecologically realistic based on previous diet studies (Jeffries).</w:t>
+      </w:r>
+      <w:r>
+        <w:rPr>
+          <w:rFonts w:ascii="Times New Roman" w:eastAsia="Times New Roman" w:hAnsi="Times New Roman" w:cs="Times New Roman"/>
+        </w:rPr>
+        <w:t xml:space="preserve"> The standard deviation </w:t>
+      </w:r>
+      <w:r>
+        <w:rPr>
+          <w:rFonts w:ascii="Times New Roman" w:eastAsia="Times New Roman" w:hAnsi="Times New Roman" w:cs="Times New Roman"/>
+        </w:rPr>
+        <w:t xml:space="preserve">of trophic position </w:t>
+      </w:r>
+      <w:r>
+        <w:rPr>
+          <w:rFonts w:ascii="Times New Roman" w:eastAsia="Times New Roman" w:hAnsi="Times New Roman" w:cs="Times New Roman"/>
+        </w:rPr>
+        <w:t xml:space="preserve">was higher for proline and valine </w:t>
+      </w:r>
+      <w:r>
+        <w:rPr>
+          <w:rFonts w:ascii="Times New Roman" w:eastAsia="Times New Roman" w:hAnsi="Times New Roman" w:cs="Times New Roman"/>
+        </w:rPr>
+        <w:t xml:space="preserve">and included more ecologically unrealistic values </w:t>
+      </w:r>
+      <w:r>
+        <w:rPr>
+          <w:rFonts w:ascii="Times New Roman" w:eastAsia="Times New Roman" w:hAnsi="Times New Roman" w:cs="Times New Roman"/>
+        </w:rPr>
+        <w:t>compared to glutamic acid and alanine.</w:t>
+      </w:r>
+      <w:r>
+        <w:rPr>
+          <w:rFonts w:ascii="Times New Roman" w:eastAsia="Times New Roman" w:hAnsi="Times New Roman" w:cs="Times New Roman"/>
+        </w:rPr>
+        <w:t xml:space="preserve"> </w:t>
+      </w:r>
+    </w:p>
     <w:p>
       <w:pPr>
         <w:spacing w:line="480" w:lineRule="auto"/>
@@ -5431,6 +6697,7 @@
         <w:rPr>
           <w:rFonts w:ascii="Times New Roman" w:hAnsi="Times New Roman" w:cs="Times New Roman"/>
         </w:rPr>
+        <w:lastRenderedPageBreak/>
         <w:t xml:space="preserve">-forward selection is bias towards type II error, but for the sake of this exercise we believe it is justified. </w:t>
       </w:r>
     </w:p>
@@ -5445,7 +6712,6 @@
         <w:rPr>
           <w:rFonts w:ascii="Times New Roman" w:hAnsi="Times New Roman" w:cs="Times New Roman"/>
         </w:rPr>
-        <w:lastRenderedPageBreak/>
         <w:t>-Food web results represent a prey species that is both abundant in harbor seal diet and has experienced large scale changes in the system</w:t>
       </w:r>
     </w:p>
@@ -5585,20 +6851,20 @@
         <w:rPr>
           <w:rFonts w:ascii="Times New Roman" w:hAnsi="Times New Roman" w:cs="Times New Roman"/>
         </w:rPr>
-        <w:t>. In order to ensure realized expectations for stakeholders, it is important to consider the broader ecological context of predators. Harbor seals demonstrate drastic variations in foraging ecology</w:t>
-      </w:r>
-      <w:r>
-        <w:rPr>
-          <w:rFonts w:ascii="Times New Roman" w:hAnsi="Times New Roman" w:cs="Times New Roman"/>
-        </w:rPr>
-        <w:t xml:space="preserve"> in response to location, prey availability, and environmental change. This variation should be embraced to produced effective management </w:t>
+        <w:t xml:space="preserve">. In order to ensure realized expectations for stakeholders, it is important to consider the broader ecological context of predators. Harbor </w:t>
       </w:r>
       <w:r>
         <w:rPr>
           <w:rFonts w:ascii="Times New Roman" w:hAnsi="Times New Roman" w:cs="Times New Roman"/>
         </w:rPr>
         <w:lastRenderedPageBreak/>
-        <w:t xml:space="preserve">strategies. </w:t>
+        <w:t>seals demonstrate drastic variations in foraging ecology</w:t>
+      </w:r>
+      <w:r>
+        <w:rPr>
+          <w:rFonts w:ascii="Times New Roman" w:hAnsi="Times New Roman" w:cs="Times New Roman"/>
+        </w:rPr>
+        <w:t xml:space="preserve"> in response to location, prey availability, and environmental change. This variation should be embraced to produced effective management strategies. </w:t>
       </w:r>
       <w:r>
         <w:rPr>
@@ -5948,7 +7214,7 @@
 </file>
 
 <file path=word/endnotes.xml><?xml version="1.0" encoding="utf-8"?>
-<w:endnotes xmlns:wpc="http://schemas.microsoft.com/office/word/2010/wordprocessingCanvas" xmlns:cx="http://schemas.microsoft.com/office/drawing/2014/chartex" xmlns:cx1="http://schemas.microsoft.com/office/drawing/2015/9/8/chartex" xmlns:cx2="http://schemas.microsoft.com/office/drawing/2015/10/21/chartex" xmlns:cx3="http://schemas.microsoft.com/office/drawing/2016/5/9/chartex" xmlns:cx4="http://schemas.microsoft.com/office/drawing/2016/5/10/chartex" xmlns:cx5="http://schemas.microsoft.com/office/drawing/2016/5/11/chartex" xmlns:cx6="http://schemas.microsoft.com/office/drawing/2016/5/12/chartex" xmlns:cx7="http://schemas.microsoft.com/office/drawing/2016/5/13/chartex" xmlns:cx8="http://schemas.microsoft.com/office/drawing/2016/5/14/chartex" xmlns:mc="http://schemas.openxmlformats.org/markup-compatibility/2006" xmlns:aink="http://schemas.microsoft.com/office/drawing/2016/ink" xmlns:am3d="http://schemas.microsoft.com/office/drawing/2017/model3d" xmlns:o="urn:schemas-microsoft-com:office:office" xmlns:r="http://schemas.openxmlformats.org/officeDocument/2006/relationships" xmlns:m="http://schemas.openxmlformats.org/officeDocument/2006/math" xmlns:v="urn:schemas-microsoft-com:vml" xmlns:wp14="http://schemas.microsoft.com/office/word/2010/wordprocessingDrawing" xmlns:wp="http://schemas.openxmlformats.org/drawingml/2006/wordprocessingDrawing" xmlns:w10="urn:schemas-microsoft-com:office:word" xmlns:w="http://schemas.openxmlformats.org/wordprocessingml/2006/main" xmlns:w14="http://schemas.microsoft.com/office/word/2010/wordml" xmlns:w15="http://schemas.microsoft.com/office/word/2012/wordml" xmlns:w16cex="http://schemas.microsoft.com/office/word/2018/wordml/cex" xmlns:w16cid="http://schemas.microsoft.com/office/word/2016/wordml/cid" xmlns:w16="http://schemas.microsoft.com/office/word/2018/wordml" xmlns:w16se="http://schemas.microsoft.com/office/word/2015/wordml/symex" xmlns:wpg="http://schemas.microsoft.com/office/word/2010/wordprocessingGroup" xmlns:wpi="http://schemas.microsoft.com/office/word/2010/wordprocessingInk" xmlns:wne="http://schemas.microsoft.com/office/word/2006/wordml" xmlns:wps="http://schemas.microsoft.com/office/word/2010/wordprocessingShape" mc:Ignorable="w14 w15 w16se w16cid w16 w16cex wp14">
+<w:endnotes xmlns:wpc="http://schemas.microsoft.com/office/word/2010/wordprocessingCanvas" xmlns:cx="http://schemas.microsoft.com/office/drawing/2014/chartex" xmlns:cx1="http://schemas.microsoft.com/office/drawing/2015/9/8/chartex" xmlns:cx2="http://schemas.microsoft.com/office/drawing/2015/10/21/chartex" xmlns:cx3="http://schemas.microsoft.com/office/drawing/2016/5/9/chartex" xmlns:cx4="http://schemas.microsoft.com/office/drawing/2016/5/10/chartex" xmlns:cx5="http://schemas.microsoft.com/office/drawing/2016/5/11/chartex" xmlns:cx6="http://schemas.microsoft.com/office/drawing/2016/5/12/chartex" xmlns:cx7="http://schemas.microsoft.com/office/drawing/2016/5/13/chartex" xmlns:cx8="http://schemas.microsoft.com/office/drawing/2016/5/14/chartex" xmlns:mc="http://schemas.openxmlformats.org/markup-compatibility/2006" xmlns:aink="http://schemas.microsoft.com/office/drawing/2016/ink" xmlns:am3d="http://schemas.microsoft.com/office/drawing/2017/model3d" xmlns:o="urn:schemas-microsoft-com:office:office" xmlns:r="http://schemas.openxmlformats.org/officeDocument/2006/relationships" xmlns:m="http://schemas.openxmlformats.org/officeDocument/2006/math" xmlns:v="urn:schemas-microsoft-com:vml" xmlns:wp14="http://schemas.microsoft.com/office/word/2010/wordprocessingDrawing" xmlns:wp="http://schemas.openxmlformats.org/drawingml/2006/wordprocessingDrawing" xmlns:w10="urn:schemas-microsoft-com:office:word" xmlns:w="http://schemas.openxmlformats.org/wordprocessingml/2006/main" xmlns:w14="http://schemas.microsoft.com/office/word/2010/wordml" xmlns:w15="http://schemas.microsoft.com/office/word/2012/wordml" xmlns:w16cid="http://schemas.microsoft.com/office/word/2016/wordml/cid" xmlns:w16se="http://schemas.microsoft.com/office/word/2015/wordml/symex" xmlns:wpg="http://schemas.microsoft.com/office/word/2010/wordprocessingGroup" xmlns:wpi="http://schemas.microsoft.com/office/word/2010/wordprocessingInk" xmlns:wne="http://schemas.microsoft.com/office/word/2006/wordml" xmlns:wps="http://schemas.microsoft.com/office/word/2010/wordprocessingShape" mc:Ignorable="w14 w15 w16se w16cid wp14">
   <w:endnote w:type="separator" w:id="-1">
     <w:p>
       <w:r>
@@ -5967,7 +7233,7 @@
 </file>
 
 <file path=word/footnotes.xml><?xml version="1.0" encoding="utf-8"?>
-<w:footnotes xmlns:wpc="http://schemas.microsoft.com/office/word/2010/wordprocessingCanvas" xmlns:cx="http://schemas.microsoft.com/office/drawing/2014/chartex" xmlns:cx1="http://schemas.microsoft.com/office/drawing/2015/9/8/chartex" xmlns:cx2="http://schemas.microsoft.com/office/drawing/2015/10/21/chartex" xmlns:cx3="http://schemas.microsoft.com/office/drawing/2016/5/9/chartex" xmlns:cx4="http://schemas.microsoft.com/office/drawing/2016/5/10/chartex" xmlns:cx5="http://schemas.microsoft.com/office/drawing/2016/5/11/chartex" xmlns:cx6="http://schemas.microsoft.com/office/drawing/2016/5/12/chartex" xmlns:cx7="http://schemas.microsoft.com/office/drawing/2016/5/13/chartex" xmlns:cx8="http://schemas.microsoft.com/office/drawing/2016/5/14/chartex" xmlns:mc="http://schemas.openxmlformats.org/markup-compatibility/2006" xmlns:aink="http://schemas.microsoft.com/office/drawing/2016/ink" xmlns:am3d="http://schemas.microsoft.com/office/drawing/2017/model3d" xmlns:o="urn:schemas-microsoft-com:office:office" xmlns:r="http://schemas.openxmlformats.org/officeDocument/2006/relationships" xmlns:m="http://schemas.openxmlformats.org/officeDocument/2006/math" xmlns:v="urn:schemas-microsoft-com:vml" xmlns:wp14="http://schemas.microsoft.com/office/word/2010/wordprocessingDrawing" xmlns:wp="http://schemas.openxmlformats.org/drawingml/2006/wordprocessingDrawing" xmlns:w10="urn:schemas-microsoft-com:office:word" xmlns:w="http://schemas.openxmlformats.org/wordprocessingml/2006/main" xmlns:w14="http://schemas.microsoft.com/office/word/2010/wordml" xmlns:w15="http://schemas.microsoft.com/office/word/2012/wordml" xmlns:w16cex="http://schemas.microsoft.com/office/word/2018/wordml/cex" xmlns:w16cid="http://schemas.microsoft.com/office/word/2016/wordml/cid" xmlns:w16="http://schemas.microsoft.com/office/word/2018/wordml" xmlns:w16se="http://schemas.microsoft.com/office/word/2015/wordml/symex" xmlns:wpg="http://schemas.microsoft.com/office/word/2010/wordprocessingGroup" xmlns:wpi="http://schemas.microsoft.com/office/word/2010/wordprocessingInk" xmlns:wne="http://schemas.microsoft.com/office/word/2006/wordml" xmlns:wps="http://schemas.microsoft.com/office/word/2010/wordprocessingShape" mc:Ignorable="w14 w15 w16se w16cid w16 w16cex wp14">
+<w:footnotes xmlns:wpc="http://schemas.microsoft.com/office/word/2010/wordprocessingCanvas" xmlns:cx="http://schemas.microsoft.com/office/drawing/2014/chartex" xmlns:cx1="http://schemas.microsoft.com/office/drawing/2015/9/8/chartex" xmlns:cx2="http://schemas.microsoft.com/office/drawing/2015/10/21/chartex" xmlns:cx3="http://schemas.microsoft.com/office/drawing/2016/5/9/chartex" xmlns:cx4="http://schemas.microsoft.com/office/drawing/2016/5/10/chartex" xmlns:cx5="http://schemas.microsoft.com/office/drawing/2016/5/11/chartex" xmlns:cx6="http://schemas.microsoft.com/office/drawing/2016/5/12/chartex" xmlns:cx7="http://schemas.microsoft.com/office/drawing/2016/5/13/chartex" xmlns:cx8="http://schemas.microsoft.com/office/drawing/2016/5/14/chartex" xmlns:mc="http://schemas.openxmlformats.org/markup-compatibility/2006" xmlns:aink="http://schemas.microsoft.com/office/drawing/2016/ink" xmlns:am3d="http://schemas.microsoft.com/office/drawing/2017/model3d" xmlns:o="urn:schemas-microsoft-com:office:office" xmlns:r="http://schemas.openxmlformats.org/officeDocument/2006/relationships" xmlns:m="http://schemas.openxmlformats.org/officeDocument/2006/math" xmlns:v="urn:schemas-microsoft-com:vml" xmlns:wp14="http://schemas.microsoft.com/office/word/2010/wordprocessingDrawing" xmlns:wp="http://schemas.openxmlformats.org/drawingml/2006/wordprocessingDrawing" xmlns:w10="urn:schemas-microsoft-com:office:word" xmlns:w="http://schemas.openxmlformats.org/wordprocessingml/2006/main" xmlns:w14="http://schemas.microsoft.com/office/word/2010/wordml" xmlns:w15="http://schemas.microsoft.com/office/word/2012/wordml" xmlns:w16cid="http://schemas.microsoft.com/office/word/2016/wordml/cid" xmlns:w16se="http://schemas.microsoft.com/office/word/2015/wordml/symex" xmlns:wpg="http://schemas.microsoft.com/office/word/2010/wordprocessingGroup" xmlns:wpi="http://schemas.microsoft.com/office/word/2010/wordprocessingInk" xmlns:wne="http://schemas.microsoft.com/office/word/2006/wordml" xmlns:wps="http://schemas.microsoft.com/office/word/2010/wordprocessingShape" mc:Ignorable="w14 w15 w16se w16cid wp14">
   <w:footnote w:type="separator" w:id="-1">
     <w:p>
       <w:r>
@@ -6002,7 +7268,7 @@
 </file>
 
 <file path=word/styles.xml><?xml version="1.0" encoding="utf-8"?>
-<w:styles xmlns:mc="http://schemas.openxmlformats.org/markup-compatibility/2006" xmlns:r="http://schemas.openxmlformats.org/officeDocument/2006/relationships" xmlns:w="http://schemas.openxmlformats.org/wordprocessingml/2006/main" xmlns:w14="http://schemas.microsoft.com/office/word/2010/wordml" xmlns:w15="http://schemas.microsoft.com/office/word/2012/wordml" xmlns:w16cex="http://schemas.microsoft.com/office/word/2018/wordml/cex" xmlns:w16cid="http://schemas.microsoft.com/office/word/2016/wordml/cid" xmlns:w16="http://schemas.microsoft.com/office/word/2018/wordml" xmlns:w16se="http://schemas.microsoft.com/office/word/2015/wordml/symex" mc:Ignorable="w14 w15 w16se w16cid w16 w16cex">
+<w:styles xmlns:mc="http://schemas.openxmlformats.org/markup-compatibility/2006" xmlns:r="http://schemas.openxmlformats.org/officeDocument/2006/relationships" xmlns:w="http://schemas.openxmlformats.org/wordprocessingml/2006/main" xmlns:w14="http://schemas.microsoft.com/office/word/2010/wordml" xmlns:w15="http://schemas.microsoft.com/office/word/2012/wordml" xmlns:w16cid="http://schemas.microsoft.com/office/word/2016/wordml/cid" xmlns:w16se="http://schemas.microsoft.com/office/word/2015/wordml/symex" mc:Ignorable="w14 w15 w16se w16cid">
   <w:docDefaults>
     <w:rPrDefault>
       <w:rPr>
@@ -6014,7 +7280,7 @@
     </w:rPrDefault>
     <w:pPrDefault/>
   </w:docDefaults>
-  <w:latentStyles w:defLockedState="0" w:defUIPriority="99" w:defSemiHidden="0" w:defUnhideWhenUsed="0" w:defQFormat="0" w:count="376">
+  <w:latentStyles w:defLockedState="0" w:defUIPriority="99" w:defSemiHidden="0" w:defUnhideWhenUsed="0" w:defQFormat="0" w:count="375">
     <w:lsdException w:name="Normal" w:uiPriority="0" w:qFormat="1"/>
     <w:lsdException w:name="heading 1" w:uiPriority="9" w:qFormat="1"/>
     <w:lsdException w:name="heading 2" w:semiHidden="1" w:uiPriority="9" w:unhideWhenUsed="1" w:qFormat="1"/>
@@ -6390,7 +7656,6 @@
     <w:lsdException w:name="Smart Hyperlink" w:semiHidden="1" w:unhideWhenUsed="1"/>
     <w:lsdException w:name="Hashtag" w:semiHidden="1" w:unhideWhenUsed="1"/>
     <w:lsdException w:name="Unresolved Mention" w:semiHidden="1" w:unhideWhenUsed="1"/>
-    <w:lsdException w:name="Smart Link" w:semiHidden="1" w:unhideWhenUsed="1"/>
   </w:latentStyles>
   <w:style w:type="paragraph" w:default="1" w:styleId="Normal">
     <w:name w:val="Normal"/>

</xml_diff>

<commit_message>
Including lags of different years
</commit_message>
<xml_diff>
--- a/WASeal/Doc/20200825_ECOLOGY.docx
+++ b/WASeal/Doc/20200825_ECOLOGY.docx
@@ -30,7 +30,7 @@
           <w:color w:val="222222"/>
           <w:shd w:val="clear" w:color="auto" w:fill="FFFFFF"/>
         </w:rPr>
-        <w:t xml:space="preserve"> (120 characters w/spaces)</w:t>
+        <w:t xml:space="preserve"> (</w:t>
       </w:r>
       <w:r>
         <w:rPr>
@@ -40,7 +40,45 @@
           <w:color w:val="222222"/>
           <w:shd w:val="clear" w:color="auto" w:fill="FFFFFF"/>
         </w:rPr>
+        <w:t>89/</w:t>
+      </w:r>
+      <w:r>
+        <w:rPr>
+          <w:rStyle w:val="apple-converted-space"/>
+          <w:rFonts w:ascii="Times New Roman" w:hAnsi="Times New Roman" w:cs="Times New Roman"/>
+          <w:b/>
+          <w:color w:val="222222"/>
+          <w:shd w:val="clear" w:color="auto" w:fill="FFFFFF"/>
+        </w:rPr>
+        <w:t>120 characters w/spaces)</w:t>
+      </w:r>
+      <w:r>
+        <w:rPr>
+          <w:rStyle w:val="apple-converted-space"/>
+          <w:rFonts w:ascii="Times New Roman" w:hAnsi="Times New Roman" w:cs="Times New Roman"/>
+          <w:b/>
+          <w:color w:val="222222"/>
+          <w:shd w:val="clear" w:color="auto" w:fill="FFFFFF"/>
+        </w:rPr>
         <w:t xml:space="preserve">: </w:t>
+      </w:r>
+      <w:r>
+        <w:rPr>
+          <w:rStyle w:val="apple-converted-space"/>
+          <w:rFonts w:ascii="Times New Roman" w:hAnsi="Times New Roman" w:cs="Times New Roman"/>
+          <w:color w:val="222222"/>
+          <w:shd w:val="clear" w:color="auto" w:fill="FFFFFF"/>
+        </w:rPr>
+        <w:t xml:space="preserve">Climate regimes determine harbor seal trophic ecology in Washington </w:t>
+      </w:r>
+      <w:r>
+        <w:rPr>
+          <w:rStyle w:val="apple-converted-space"/>
+          <w:rFonts w:ascii="Times New Roman" w:hAnsi="Times New Roman" w:cs="Times New Roman"/>
+          <w:color w:val="222222"/>
+          <w:shd w:val="clear" w:color="auto" w:fill="FFFFFF"/>
+        </w:rPr>
+        <w:t>over the past century</w:t>
       </w:r>
     </w:p>
     <w:p>
@@ -3351,21 +3389,7 @@
                           <w:rFonts w:ascii="Cambria Math" w:eastAsia="Times New Roman" w:hAnsi="Cambria Math" w:cs="Times New Roman"/>
                           <w:vertAlign w:val="subscript"/>
                         </w:rPr>
-                        <m:t xml:space="preserve">C3, </m:t>
-                      </m:r>
-                      <m:r>
-                        <w:rPr>
-                          <w:rFonts w:ascii="Cambria Math" w:eastAsia="Times New Roman" w:hAnsi="Cambria Math" w:cs="Times New Roman"/>
-                          <w:vertAlign w:val="subscript"/>
-                        </w:rPr>
-                        <m:t xml:space="preserve">  </m:t>
-                      </m:r>
-                      <m:r>
-                        <w:rPr>
-                          <w:rFonts w:ascii="Cambria Math" w:eastAsia="Times New Roman" w:hAnsi="Cambria Math" w:cs="Times New Roman"/>
-                          <w:vertAlign w:val="subscript"/>
-                        </w:rPr>
-                        <m:t>Tr</m:t>
+                        <m:t>C3,   Tr</m:t>
                       </m:r>
                     </m:sub>
                   </m:sSub>
@@ -3430,18 +3454,7 @@
                           <w:color w:val="222222"/>
                           <w:vertAlign w:val="subscript"/>
                         </w:rPr>
-                        <m:t xml:space="preserve"> </m:t>
-                      </m:r>
-                      <m:r>
-                        <m:rPr>
-                          <m:sty m:val="p"/>
-                        </m:rPr>
-                        <w:rPr>
-                          <w:rFonts w:ascii="Cambria Math" w:hAnsi="Cambria Math"/>
-                          <w:color w:val="222222"/>
-                          <w:vertAlign w:val="subscript"/>
-                        </w:rPr>
-                        <m:t>Average</m:t>
+                        <m:t xml:space="preserve"> Average</m:t>
                       </m:r>
                     </m:sub>
                   </m:sSub>
@@ -3925,18 +3938,7 @@
               <w:color w:val="222222"/>
               <w:vertAlign w:val="subscript"/>
             </w:rPr>
-            <m:t xml:space="preserve"> </m:t>
-          </m:r>
-          <m:r>
-            <m:rPr>
-              <m:sty m:val="p"/>
-            </m:rPr>
-            <w:rPr>
-              <w:rFonts w:ascii="Cambria Math" w:hAnsi="Cambria Math"/>
-              <w:color w:val="222222"/>
-              <w:vertAlign w:val="subscript"/>
-            </w:rPr>
-            <m:t>%C4=</m:t>
+            <m:t xml:space="preserve"> %C4=</m:t>
           </m:r>
           <m:f>
             <m:fPr>
@@ -4522,15 +4524,7 @@
                   <w:color w:val="222222"/>
                   <w:vertAlign w:val="subscript"/>
                 </w:rPr>
-                <m:t>C4</m:t>
-              </m:r>
-              <m:r>
-                <w:rPr>
-                  <w:rFonts w:ascii="Cambria Math" w:hAnsi="Cambria Math"/>
-                  <w:color w:val="222222"/>
-                  <w:vertAlign w:val="subscript"/>
-                </w:rPr>
-                <m:t>, Tr</m:t>
+                <m:t>C4, Tr</m:t>
               </m:r>
             </m:sub>
           </m:sSub>
@@ -4580,15 +4574,7 @@
                   <w:color w:val="222222"/>
                   <w:vertAlign w:val="subscript"/>
                 </w:rPr>
-                <m:t>C3</m:t>
-              </m:r>
-              <m:r>
-                <w:rPr>
-                  <w:rFonts w:ascii="Cambria Math" w:hAnsi="Cambria Math"/>
-                  <w:color w:val="222222"/>
-                  <w:vertAlign w:val="subscript"/>
-                </w:rPr>
-                <m:t>, Tr</m:t>
+                <m:t>C3, Tr</m:t>
               </m:r>
             </m:sub>
           </m:sSub>
@@ -4801,19 +4787,7 @@
         <w:rPr>
           <w:rFonts w:ascii="Times New Roman" w:eastAsia="Times New Roman" w:hAnsi="Times New Roman" w:cs="Times New Roman"/>
         </w:rPr>
-        <w:t xml:space="preserve"> </w:t>
-      </w:r>
-      <w:r>
-        <w:rPr>
-          <w:rFonts w:ascii="Times New Roman" w:eastAsia="Times New Roman" w:hAnsi="Times New Roman" w:cs="Times New Roman"/>
-        </w:rPr>
-        <w:t xml:space="preserve">the for an individual trophic amino acid for </w:t>
-      </w:r>
-      <w:r>
-        <w:rPr>
-          <w:rFonts w:ascii="Times New Roman" w:eastAsia="Times New Roman" w:hAnsi="Times New Roman" w:cs="Times New Roman"/>
-        </w:rPr>
-        <w:t xml:space="preserve">sea grass which utilize exclusively C4 photosynthesis pathway (Vander </w:t>
+        <w:t xml:space="preserve"> the for an individual trophic amino acid for sea grass which utilize exclusively C4 photosynthesis pathway (Vander </w:t>
       </w:r>
       <w:proofErr w:type="spellStart"/>
       <w:r>
@@ -4933,14 +4907,7 @@
           <w:rFonts w:ascii="Times New Roman" w:eastAsia="Times New Roman" w:hAnsi="Times New Roman" w:cs="Times New Roman"/>
           <w:i/>
         </w:rPr>
-        <w:t xml:space="preserve">Supplementary Information </w:t>
-      </w:r>
-      <w:r>
-        <w:rPr>
-          <w:rFonts w:ascii="Times New Roman" w:eastAsia="Times New Roman" w:hAnsi="Times New Roman" w:cs="Times New Roman"/>
-          <w:i/>
-        </w:rPr>
-        <w:t>Figures 1 &amp; 2</w:t>
+        <w:t>Supplementary Information Figures 1 &amp; 2</w:t>
       </w:r>
       <w:r>
         <w:rPr>
@@ -4977,14 +4944,7 @@
               <w:rFonts w:ascii="Cambria Math" w:hAnsi="Cambria Math"/>
               <w:color w:val="222222"/>
             </w:rPr>
-            <m:t>5</m:t>
-          </m:r>
-          <m:r>
-            <w:rPr>
-              <w:rFonts w:ascii="Cambria Math" w:hAnsi="Cambria Math"/>
-              <w:color w:val="222222"/>
-            </w:rPr>
-            <m:t xml:space="preserve">. </m:t>
+            <m:t xml:space="preserve">5. </m:t>
           </m:r>
           <m:r>
             <m:rPr>
@@ -6429,17 +6389,7 @@
           <w:i/>
           <w:iCs/>
         </w:rPr>
-        <w:t>T</w:t>
-      </w:r>
-      <w:bookmarkStart w:id="0" w:name="_GoBack"/>
-      <w:bookmarkEnd w:id="0"/>
-      <w:r>
-        <w:rPr>
-          <w:rFonts w:ascii="Times New Roman" w:hAnsi="Times New Roman" w:cs="Times New Roman"/>
-          <w:i/>
-          <w:iCs/>
-        </w:rPr>
-        <w:t>rophic position calculation</w:t>
+        <w:t>Trophic position calculation</w:t>
       </w:r>
       <w:r>
         <w:rPr>
@@ -6972,6 +6922,1456 @@
           <w:rFonts w:ascii="Times New Roman" w:hAnsi="Times New Roman" w:cs="Times New Roman"/>
         </w:rPr>
       </w:pPr>
+    </w:p>
+    <w:p>
+      <w:pPr>
+        <w:spacing w:line="480" w:lineRule="auto"/>
+        <w:rPr>
+          <w:rFonts w:ascii="Times New Roman" w:hAnsi="Times New Roman" w:cs="Times New Roman"/>
+        </w:rPr>
+      </w:pPr>
+      <w:r>
+        <w:rPr>
+          <w:rFonts w:ascii="Times New Roman" w:hAnsi="Times New Roman" w:cs="Times New Roman"/>
+        </w:rPr>
+        <w:t xml:space="preserve">- when prey </w:t>
+      </w:r>
+      <w:proofErr w:type="gramStart"/>
+      <w:r>
+        <w:rPr>
+          <w:rFonts w:ascii="Times New Roman" w:hAnsi="Times New Roman" w:cs="Times New Roman"/>
+        </w:rPr>
+        <w:t>are</w:t>
+      </w:r>
+      <w:proofErr w:type="gramEnd"/>
+      <w:r>
+        <w:rPr>
+          <w:rFonts w:ascii="Times New Roman" w:hAnsi="Times New Roman" w:cs="Times New Roman"/>
+        </w:rPr>
+        <w:t xml:space="preserve"> abundant, harbor seals forage lower in the food web potentially targeting </w:t>
+      </w:r>
+      <w:r>
+        <w:rPr>
+          <w:rFonts w:ascii="Times New Roman" w:hAnsi="Times New Roman" w:cs="Times New Roman"/>
+        </w:rPr>
+        <w:t xml:space="preserve">trophic levels that have less of an energetic cost. When prey </w:t>
+      </w:r>
+      <w:proofErr w:type="gramStart"/>
+      <w:r>
+        <w:rPr>
+          <w:rFonts w:ascii="Times New Roman" w:hAnsi="Times New Roman" w:cs="Times New Roman"/>
+        </w:rPr>
+        <w:t>are</w:t>
+      </w:r>
+      <w:proofErr w:type="gramEnd"/>
+      <w:r>
+        <w:rPr>
+          <w:rFonts w:ascii="Times New Roman" w:hAnsi="Times New Roman" w:cs="Times New Roman"/>
+        </w:rPr>
+        <w:t xml:space="preserve"> less abundant there appears to be less trophic discrimination. </w:t>
+      </w:r>
+    </w:p>
+    <w:p>
+      <w:pPr>
+        <w:spacing w:line="480" w:lineRule="auto"/>
+        <w:rPr>
+          <w:rFonts w:ascii="Times New Roman" w:hAnsi="Times New Roman" w:cs="Times New Roman"/>
+        </w:rPr>
+      </w:pPr>
+    </w:p>
+    <w:p>
+      <w:pPr>
+        <w:spacing w:line="480" w:lineRule="auto"/>
+        <w:rPr>
+          <w:rFonts w:ascii="Times New Roman" w:hAnsi="Times New Roman" w:cs="Times New Roman"/>
+        </w:rPr>
+      </w:pPr>
+      <w:r>
+        <w:rPr>
+          <w:rFonts w:ascii="Times New Roman" w:hAnsi="Times New Roman" w:cs="Times New Roman"/>
+        </w:rPr>
+        <w:t xml:space="preserve">1) Trophic response </w:t>
+      </w:r>
+      <w:proofErr w:type="gramStart"/>
+      <w:r>
+        <w:rPr>
+          <w:rFonts w:ascii="Times New Roman" w:hAnsi="Times New Roman" w:cs="Times New Roman"/>
+        </w:rPr>
+        <w:t>to  prey</w:t>
+      </w:r>
+      <w:proofErr w:type="gramEnd"/>
+      <w:r>
+        <w:rPr>
+          <w:rFonts w:ascii="Times New Roman" w:hAnsi="Times New Roman" w:cs="Times New Roman"/>
+        </w:rPr>
+        <w:t xml:space="preserve"> availability and environmental conditions</w:t>
+      </w:r>
+    </w:p>
+    <w:p>
+      <w:pPr>
+        <w:spacing w:line="480" w:lineRule="auto"/>
+        <w:rPr>
+          <w:rFonts w:ascii="Times New Roman" w:hAnsi="Times New Roman" w:cs="Times New Roman"/>
+        </w:rPr>
+      </w:pPr>
+      <w:r>
+        <w:rPr>
+          <w:rFonts w:ascii="Times New Roman" w:hAnsi="Times New Roman" w:cs="Times New Roman"/>
+        </w:rPr>
+        <w:t>2)  Applications of MULTI AA frameworks</w:t>
+      </w:r>
+    </w:p>
+    <w:p>
+      <w:pPr>
+        <w:spacing w:line="480" w:lineRule="auto"/>
+        <w:rPr>
+          <w:rFonts w:ascii="Times New Roman" w:hAnsi="Times New Roman" w:cs="Times New Roman"/>
+        </w:rPr>
+      </w:pPr>
+      <w:r>
+        <w:rPr>
+          <w:rFonts w:ascii="Times New Roman" w:hAnsi="Times New Roman" w:cs="Times New Roman"/>
+        </w:rPr>
+        <w:t>3) recs for reconstructing SI time series</w:t>
+      </w:r>
+    </w:p>
+    <w:p>
+      <w:pPr>
+        <w:spacing w:line="480" w:lineRule="auto"/>
+        <w:rPr>
+          <w:rFonts w:ascii="Times New Roman" w:hAnsi="Times New Roman" w:cs="Times New Roman"/>
+        </w:rPr>
+      </w:pPr>
+      <w:r>
+        <w:rPr>
+          <w:rFonts w:ascii="Times New Roman" w:hAnsi="Times New Roman" w:cs="Times New Roman"/>
+        </w:rPr>
+        <w:t>4) conclusions</w:t>
+      </w:r>
+    </w:p>
+    <w:p>
+      <w:pPr>
+        <w:spacing w:line="480" w:lineRule="auto"/>
+        <w:rPr>
+          <w:rFonts w:ascii="Times New Roman" w:hAnsi="Times New Roman" w:cs="Times New Roman"/>
+          <w:b/>
+        </w:rPr>
+      </w:pPr>
+      <w:r>
+        <w:rPr>
+          <w:rFonts w:ascii="Times New Roman" w:hAnsi="Times New Roman" w:cs="Times New Roman"/>
+          <w:b/>
+        </w:rPr>
+        <w:t>Tables</w:t>
+      </w:r>
+    </w:p>
+    <w:p>
+      <w:pPr>
+        <w:spacing w:line="480" w:lineRule="auto"/>
+        <w:rPr>
+          <w:rFonts w:ascii="Times New Roman" w:hAnsi="Times New Roman" w:cs="Times New Roman"/>
+          <w:b/>
+        </w:rPr>
+      </w:pPr>
+      <w:r>
+        <w:rPr>
+          <w:rFonts w:ascii="Times New Roman" w:hAnsi="Times New Roman" w:cs="Times New Roman"/>
+          <w:b/>
+        </w:rPr>
+        <w:t>Table 1:</w:t>
+      </w:r>
+      <w:r>
+        <w:rPr>
+          <w:rFonts w:ascii="Times New Roman" w:hAnsi="Times New Roman" w:cs="Times New Roman"/>
+        </w:rPr>
+        <w:t xml:space="preserve"> Trophic amino acid specific p</w:t>
+      </w:r>
+      <w:bookmarkStart w:id="0" w:name="_GoBack"/>
+      <w:bookmarkEnd w:id="0"/>
+      <w:r>
+        <w:rPr>
+          <w:rFonts w:ascii="Times New Roman" w:hAnsi="Times New Roman" w:cs="Times New Roman"/>
+        </w:rPr>
+        <w:t xml:space="preserve">arameter values for </w:t>
+      </w:r>
+      <w:r>
+        <w:rPr>
+          <w:rFonts w:ascii="Times New Roman" w:eastAsia="Times New Roman" w:hAnsi="Times New Roman" w:cs="Times New Roman"/>
+        </w:rPr>
+        <w:sym w:font="Symbol" w:char="F062"/>
+      </w:r>
+      <w:r>
+        <w:rPr>
+          <w:rFonts w:ascii="Times New Roman" w:hAnsi="Times New Roman" w:cs="Times New Roman"/>
+        </w:rPr>
+        <w:t xml:space="preserve"> and trophic enrichment factors (TEF) to test parameterization of trophic position calculations using multiple TEFs and </w:t>
+      </w:r>
+      <w:r>
+        <w:rPr>
+          <w:rFonts w:ascii="Times New Roman" w:eastAsia="Times New Roman" w:hAnsi="Times New Roman" w:cs="Times New Roman"/>
+        </w:rPr>
+        <w:sym w:font="Symbol" w:char="F062"/>
+      </w:r>
+      <w:r>
+        <w:rPr>
+          <w:rFonts w:ascii="Times New Roman" w:eastAsia="Times New Roman" w:hAnsi="Times New Roman" w:cs="Times New Roman"/>
+        </w:rPr>
+        <w:t xml:space="preserve"> values (Supplementary Material). </w:t>
+      </w:r>
+    </w:p>
+    <w:tbl>
+      <w:tblPr>
+        <w:tblStyle w:val="TableGrid"/>
+        <w:tblW w:w="0" w:type="auto"/>
+        <w:tblBorders>
+          <w:top w:val="none" w:sz="0" w:space="0" w:color="auto"/>
+          <w:left w:val="none" w:sz="0" w:space="0" w:color="auto"/>
+          <w:bottom w:val="none" w:sz="0" w:space="0" w:color="auto"/>
+          <w:right w:val="none" w:sz="0" w:space="0" w:color="auto"/>
+          <w:insideH w:val="none" w:sz="0" w:space="0" w:color="auto"/>
+          <w:insideV w:val="none" w:sz="0" w:space="0" w:color="auto"/>
+        </w:tblBorders>
+        <w:tblLook w:val="04A0" w:firstRow="1" w:lastRow="0" w:firstColumn="1" w:lastColumn="0" w:noHBand="0" w:noVBand="1"/>
+      </w:tblPr>
+      <w:tblGrid>
+        <w:gridCol w:w="1655"/>
+        <w:gridCol w:w="1044"/>
+        <w:gridCol w:w="1265"/>
+        <w:gridCol w:w="1212"/>
+        <w:gridCol w:w="1459"/>
+        <w:gridCol w:w="1417"/>
+        <w:gridCol w:w="1308"/>
+      </w:tblGrid>
+      <w:tr>
+        <w:tc>
+          <w:tcPr>
+            <w:tcW w:w="2250" w:type="dxa"/>
+            <w:tcBorders>
+              <w:top w:val="single" w:sz="12" w:space="0" w:color="auto"/>
+              <w:bottom w:val="single" w:sz="18" w:space="0" w:color="auto"/>
+            </w:tcBorders>
+          </w:tcPr>
+          <w:p>
+            <w:pPr>
+              <w:jc w:val="center"/>
+              <w:rPr>
+                <w:rFonts w:ascii="Times New Roman" w:eastAsia="Times New Roman" w:hAnsi="Times New Roman" w:cs="Times New Roman"/>
+              </w:rPr>
+            </w:pPr>
+            <w:r>
+              <w:rPr>
+                <w:rFonts w:ascii="Times New Roman" w:eastAsia="Times New Roman" w:hAnsi="Times New Roman" w:cs="Times New Roman"/>
+              </w:rPr>
+              <w:t>Trophic Amino Acid</w:t>
+            </w:r>
+          </w:p>
+        </w:tc>
+        <w:tc>
+          <w:tcPr>
+            <w:tcW w:w="1414" w:type="dxa"/>
+            <w:tcBorders>
+              <w:top w:val="single" w:sz="12" w:space="0" w:color="auto"/>
+              <w:bottom w:val="single" w:sz="18" w:space="0" w:color="auto"/>
+            </w:tcBorders>
+          </w:tcPr>
+          <w:p>
+            <w:pPr>
+              <w:jc w:val="center"/>
+              <w:rPr>
+                <w:rFonts w:ascii="Times New Roman" w:eastAsia="Times New Roman" w:hAnsi="Times New Roman" w:cs="Times New Roman"/>
+              </w:rPr>
+            </w:pPr>
+            <w:r>
+              <w:rPr>
+                <w:rFonts w:ascii="Times New Roman" w:eastAsia="Times New Roman" w:hAnsi="Times New Roman" w:cs="Times New Roman"/>
+              </w:rPr>
+              <w:sym w:font="Symbol" w:char="F062"/>
+            </w:r>
+            <w:proofErr w:type="spellStart"/>
+            <w:r>
+              <w:rPr>
+                <w:rFonts w:ascii="Times New Roman" w:eastAsia="Times New Roman" w:hAnsi="Times New Roman" w:cs="Times New Roman"/>
+                <w:vertAlign w:val="subscript"/>
+              </w:rPr>
+              <w:t>Aq</w:t>
+            </w:r>
+            <w:proofErr w:type="spellEnd"/>
+          </w:p>
+          <w:p>
+            <w:pPr>
+              <w:jc w:val="center"/>
+              <w:rPr>
+                <w:rFonts w:ascii="Times New Roman" w:eastAsia="Times New Roman" w:hAnsi="Times New Roman" w:cs="Times New Roman"/>
+              </w:rPr>
+            </w:pPr>
+            <w:r>
+              <w:rPr>
+                <w:rFonts w:ascii="Times New Roman" w:eastAsia="Times New Roman" w:hAnsi="Times New Roman" w:cs="Times New Roman"/>
+                <w:sz w:val="16"/>
+                <w:szCs w:val="16"/>
+              </w:rPr>
+              <w:t>Nielsen et al. 2015</w:t>
+            </w:r>
+          </w:p>
+        </w:tc>
+        <w:tc>
+          <w:tcPr>
+            <w:tcW w:w="1648" w:type="dxa"/>
+            <w:tcBorders>
+              <w:top w:val="single" w:sz="12" w:space="0" w:color="auto"/>
+              <w:bottom w:val="single" w:sz="18" w:space="0" w:color="auto"/>
+            </w:tcBorders>
+          </w:tcPr>
+          <w:p>
+            <w:pPr>
+              <w:ind w:firstLine="6"/>
+              <w:jc w:val="center"/>
+              <w:rPr>
+                <w:rFonts w:ascii="Times New Roman" w:eastAsia="Times New Roman" w:hAnsi="Times New Roman" w:cs="Times New Roman"/>
+              </w:rPr>
+            </w:pPr>
+            <w:r>
+              <w:rPr>
+                <w:rFonts w:ascii="Times New Roman" w:eastAsia="Times New Roman" w:hAnsi="Times New Roman" w:cs="Times New Roman"/>
+              </w:rPr>
+              <w:sym w:font="Symbol" w:char="F062"/>
+            </w:r>
+            <w:r>
+              <w:rPr>
+                <w:rFonts w:ascii="Times New Roman" w:eastAsia="Times New Roman" w:hAnsi="Times New Roman" w:cs="Times New Roman"/>
+                <w:vertAlign w:val="subscript"/>
+              </w:rPr>
+              <w:t>Seagrass</w:t>
+            </w:r>
+          </w:p>
+          <w:p>
+            <w:pPr>
+              <w:jc w:val="center"/>
+              <w:rPr>
+                <w:rFonts w:ascii="Times New Roman" w:eastAsia="Times New Roman" w:hAnsi="Times New Roman" w:cs="Times New Roman"/>
+                <w:sz w:val="16"/>
+                <w:szCs w:val="16"/>
+              </w:rPr>
+            </w:pPr>
+            <w:r>
+              <w:rPr>
+                <w:rFonts w:ascii="Times New Roman" w:eastAsia="Times New Roman" w:hAnsi="Times New Roman" w:cs="Times New Roman"/>
+                <w:sz w:val="16"/>
+                <w:szCs w:val="16"/>
+              </w:rPr>
+              <w:t xml:space="preserve">Vander </w:t>
+            </w:r>
+            <w:proofErr w:type="spellStart"/>
+            <w:r>
+              <w:rPr>
+                <w:rFonts w:ascii="Times New Roman" w:eastAsia="Times New Roman" w:hAnsi="Times New Roman" w:cs="Times New Roman"/>
+                <w:sz w:val="16"/>
+                <w:szCs w:val="16"/>
+              </w:rPr>
+              <w:t>Zanden</w:t>
+            </w:r>
+            <w:proofErr w:type="spellEnd"/>
+            <w:r>
+              <w:rPr>
+                <w:rFonts w:ascii="Times New Roman" w:eastAsia="Times New Roman" w:hAnsi="Times New Roman" w:cs="Times New Roman"/>
+                <w:sz w:val="16"/>
+                <w:szCs w:val="16"/>
+              </w:rPr>
+              <w:t xml:space="preserve"> et al. 2013</w:t>
+            </w:r>
+          </w:p>
+        </w:tc>
+        <w:tc>
+          <w:tcPr>
+            <w:tcW w:w="1921" w:type="dxa"/>
+            <w:tcBorders>
+              <w:top w:val="single" w:sz="12" w:space="0" w:color="auto"/>
+              <w:bottom w:val="single" w:sz="18" w:space="0" w:color="auto"/>
+            </w:tcBorders>
+          </w:tcPr>
+          <w:p>
+            <w:pPr>
+              <w:ind w:hanging="22"/>
+              <w:jc w:val="center"/>
+              <w:rPr>
+                <w:rFonts w:ascii="Times New Roman" w:eastAsia="Times New Roman" w:hAnsi="Times New Roman" w:cs="Times New Roman"/>
+                <w:vertAlign w:val="subscript"/>
+              </w:rPr>
+            </w:pPr>
+            <w:r>
+              <w:rPr>
+                <w:rFonts w:ascii="Times New Roman" w:eastAsia="Times New Roman" w:hAnsi="Times New Roman" w:cs="Times New Roman"/>
+              </w:rPr>
+              <w:sym w:font="Symbol" w:char="F062"/>
+            </w:r>
+            <w:r>
+              <w:rPr>
+                <w:rFonts w:ascii="Times New Roman" w:eastAsia="Times New Roman" w:hAnsi="Times New Roman" w:cs="Times New Roman"/>
+                <w:vertAlign w:val="subscript"/>
+              </w:rPr>
+              <w:t>W</w:t>
+            </w:r>
+          </w:p>
+          <w:p>
+            <w:pPr>
+              <w:ind w:hanging="22"/>
+              <w:jc w:val="center"/>
+              <w:rPr>
+                <w:rFonts w:ascii="Times New Roman" w:eastAsia="Times New Roman" w:hAnsi="Times New Roman" w:cs="Times New Roman"/>
+                <w:sz w:val="16"/>
+                <w:szCs w:val="16"/>
+              </w:rPr>
+            </w:pPr>
+            <w:r>
+              <w:rPr>
+                <w:rFonts w:ascii="Times New Roman" w:eastAsia="Times New Roman" w:hAnsi="Times New Roman" w:cs="Times New Roman"/>
+                <w:sz w:val="16"/>
+                <w:szCs w:val="16"/>
+              </w:rPr>
+              <w:t>This study</w:t>
+            </w:r>
+          </w:p>
+        </w:tc>
+        <w:tc>
+          <w:tcPr>
+            <w:tcW w:w="2128" w:type="dxa"/>
+            <w:tcBorders>
+              <w:top w:val="single" w:sz="12" w:space="0" w:color="auto"/>
+              <w:bottom w:val="single" w:sz="18" w:space="0" w:color="auto"/>
+            </w:tcBorders>
+          </w:tcPr>
+          <w:p>
+            <w:pPr>
+              <w:jc w:val="center"/>
+              <w:rPr>
+                <w:rFonts w:ascii="Times New Roman" w:eastAsia="Times New Roman" w:hAnsi="Times New Roman" w:cs="Times New Roman"/>
+              </w:rPr>
+            </w:pPr>
+            <w:r>
+              <w:rPr>
+                <w:rFonts w:ascii="Times New Roman" w:eastAsia="Times New Roman" w:hAnsi="Times New Roman" w:cs="Times New Roman"/>
+              </w:rPr>
+              <w:t>T</w:t>
+            </w:r>
+            <w:r>
+              <w:rPr>
+                <w:rFonts w:ascii="Times New Roman" w:eastAsia="Times New Roman" w:hAnsi="Times New Roman" w:cs="Times New Roman"/>
+              </w:rPr>
+              <w:t>E</w:t>
+            </w:r>
+            <w:r>
+              <w:rPr>
+                <w:rFonts w:ascii="Times New Roman" w:eastAsia="Times New Roman" w:hAnsi="Times New Roman" w:cs="Times New Roman"/>
+              </w:rPr>
+              <w:t>F</w:t>
+            </w:r>
+            <w:r>
+              <w:rPr>
+                <w:rFonts w:ascii="Times New Roman" w:eastAsia="Times New Roman" w:hAnsi="Times New Roman" w:cs="Times New Roman"/>
+                <w:vertAlign w:val="subscript"/>
+              </w:rPr>
+              <w:t>HS</w:t>
+            </w:r>
+          </w:p>
+          <w:p>
+            <w:pPr>
+              <w:jc w:val="center"/>
+              <w:rPr>
+                <w:rFonts w:ascii="Times New Roman" w:eastAsia="Times New Roman" w:hAnsi="Times New Roman" w:cs="Times New Roman"/>
+                <w:sz w:val="16"/>
+                <w:szCs w:val="16"/>
+              </w:rPr>
+            </w:pPr>
+            <w:r>
+              <w:rPr>
+                <w:rFonts w:ascii="Times New Roman" w:eastAsia="Times New Roman" w:hAnsi="Times New Roman" w:cs="Times New Roman"/>
+                <w:sz w:val="16"/>
+                <w:szCs w:val="16"/>
+              </w:rPr>
+              <w:t>Germain et al.</w:t>
+            </w:r>
+            <w:r>
+              <w:rPr>
+                <w:rFonts w:ascii="Times New Roman" w:eastAsia="Times New Roman" w:hAnsi="Times New Roman" w:cs="Times New Roman"/>
+                <w:sz w:val="16"/>
+                <w:szCs w:val="16"/>
+              </w:rPr>
+              <w:t xml:space="preserve"> 2013</w:t>
+            </w:r>
+          </w:p>
+        </w:tc>
+        <w:tc>
+          <w:tcPr>
+            <w:tcW w:w="1855" w:type="dxa"/>
+            <w:tcBorders>
+              <w:top w:val="single" w:sz="12" w:space="0" w:color="auto"/>
+              <w:bottom w:val="single" w:sz="18" w:space="0" w:color="auto"/>
+            </w:tcBorders>
+          </w:tcPr>
+          <w:p>
+            <w:pPr>
+              <w:jc w:val="center"/>
+              <w:rPr>
+                <w:rFonts w:ascii="Times New Roman" w:eastAsia="Times New Roman" w:hAnsi="Times New Roman" w:cs="Times New Roman"/>
+              </w:rPr>
+            </w:pPr>
+            <w:proofErr w:type="spellStart"/>
+            <w:r>
+              <w:rPr>
+                <w:rFonts w:ascii="Times New Roman" w:eastAsia="Times New Roman" w:hAnsi="Times New Roman" w:cs="Times New Roman"/>
+              </w:rPr>
+              <w:t>T</w:t>
+            </w:r>
+            <w:r>
+              <w:rPr>
+                <w:rFonts w:ascii="Times New Roman" w:eastAsia="Times New Roman" w:hAnsi="Times New Roman" w:cs="Times New Roman"/>
+              </w:rPr>
+              <w:t>E</w:t>
+            </w:r>
+            <w:r>
+              <w:rPr>
+                <w:rFonts w:ascii="Times New Roman" w:eastAsia="Times New Roman" w:hAnsi="Times New Roman" w:cs="Times New Roman"/>
+              </w:rPr>
+              <w:t>F</w:t>
+            </w:r>
+            <w:r>
+              <w:rPr>
+                <w:rFonts w:ascii="Times New Roman" w:eastAsia="Times New Roman" w:hAnsi="Times New Roman" w:cs="Times New Roman"/>
+                <w:vertAlign w:val="subscript"/>
+              </w:rPr>
+              <w:t>Phyto</w:t>
+            </w:r>
+            <w:proofErr w:type="spellEnd"/>
+          </w:p>
+          <w:p>
+            <w:pPr>
+              <w:jc w:val="center"/>
+              <w:rPr>
+                <w:rFonts w:ascii="Times New Roman" w:eastAsia="Times New Roman" w:hAnsi="Times New Roman" w:cs="Times New Roman"/>
+                <w:sz w:val="16"/>
+                <w:szCs w:val="16"/>
+              </w:rPr>
+            </w:pPr>
+            <w:proofErr w:type="spellStart"/>
+            <w:r>
+              <w:rPr>
+                <w:rFonts w:ascii="Times New Roman" w:eastAsia="Times New Roman" w:hAnsi="Times New Roman" w:cs="Times New Roman"/>
+                <w:sz w:val="16"/>
+                <w:szCs w:val="16"/>
+              </w:rPr>
+              <w:t>Chikaraishi</w:t>
+            </w:r>
+            <w:proofErr w:type="spellEnd"/>
+            <w:r>
+              <w:rPr>
+                <w:rFonts w:ascii="Times New Roman" w:eastAsia="Times New Roman" w:hAnsi="Times New Roman" w:cs="Times New Roman"/>
+                <w:sz w:val="16"/>
+                <w:szCs w:val="16"/>
+              </w:rPr>
+              <w:t xml:space="preserve"> et al. 2009</w:t>
+            </w:r>
+          </w:p>
+        </w:tc>
+        <w:tc>
+          <w:tcPr>
+            <w:tcW w:w="1744" w:type="dxa"/>
+            <w:tcBorders>
+              <w:top w:val="single" w:sz="12" w:space="0" w:color="auto"/>
+              <w:bottom w:val="single" w:sz="18" w:space="0" w:color="auto"/>
+            </w:tcBorders>
+          </w:tcPr>
+          <w:p>
+            <w:pPr>
+              <w:jc w:val="center"/>
+              <w:rPr>
+                <w:rFonts w:ascii="Times New Roman" w:eastAsia="Times New Roman" w:hAnsi="Times New Roman" w:cs="Times New Roman"/>
+              </w:rPr>
+            </w:pPr>
+            <w:proofErr w:type="spellStart"/>
+            <w:r>
+              <w:rPr>
+                <w:rFonts w:ascii="Times New Roman" w:eastAsia="Times New Roman" w:hAnsi="Times New Roman" w:cs="Times New Roman"/>
+              </w:rPr>
+              <w:t>T</w:t>
+            </w:r>
+            <w:r>
+              <w:rPr>
+                <w:rFonts w:ascii="Times New Roman" w:eastAsia="Times New Roman" w:hAnsi="Times New Roman" w:cs="Times New Roman"/>
+              </w:rPr>
+              <w:t>E</w:t>
+            </w:r>
+            <w:r>
+              <w:rPr>
+                <w:rFonts w:ascii="Times New Roman" w:eastAsia="Times New Roman" w:hAnsi="Times New Roman" w:cs="Times New Roman"/>
+              </w:rPr>
+              <w:t>F</w:t>
+            </w:r>
+            <w:r>
+              <w:rPr>
+                <w:rFonts w:ascii="Times New Roman" w:eastAsia="Times New Roman" w:hAnsi="Times New Roman" w:cs="Times New Roman"/>
+                <w:vertAlign w:val="subscript"/>
+              </w:rPr>
+              <w:t>Ave</w:t>
+            </w:r>
+            <w:proofErr w:type="spellEnd"/>
+          </w:p>
+          <w:p>
+            <w:pPr>
+              <w:jc w:val="center"/>
+              <w:rPr>
+                <w:rFonts w:ascii="Times New Roman" w:eastAsia="Times New Roman" w:hAnsi="Times New Roman" w:cs="Times New Roman"/>
+                <w:sz w:val="16"/>
+                <w:szCs w:val="16"/>
+              </w:rPr>
+            </w:pPr>
+            <w:r>
+              <w:rPr>
+                <w:rFonts w:ascii="Times New Roman" w:eastAsia="Times New Roman" w:hAnsi="Times New Roman" w:cs="Times New Roman"/>
+                <w:sz w:val="16"/>
+                <w:szCs w:val="16"/>
+              </w:rPr>
+              <w:t>Nielsen et al. 2015</w:t>
+            </w:r>
+          </w:p>
+        </w:tc>
+      </w:tr>
+      <w:tr>
+        <w:tc>
+          <w:tcPr>
+            <w:tcW w:w="2250" w:type="dxa"/>
+            <w:tcBorders>
+              <w:top w:val="single" w:sz="18" w:space="0" w:color="auto"/>
+            </w:tcBorders>
+          </w:tcPr>
+          <w:p>
+            <w:pPr>
+              <w:jc w:val="center"/>
+              <w:rPr>
+                <w:rFonts w:ascii="Times New Roman" w:eastAsia="Times New Roman" w:hAnsi="Times New Roman" w:cs="Times New Roman"/>
+              </w:rPr>
+            </w:pPr>
+            <w:r>
+              <w:rPr>
+                <w:rFonts w:ascii="Times New Roman" w:eastAsia="Times New Roman" w:hAnsi="Times New Roman" w:cs="Times New Roman"/>
+              </w:rPr>
+              <w:t>Glutamic acid (</w:t>
+            </w:r>
+            <w:proofErr w:type="spellStart"/>
+            <w:r>
+              <w:rPr>
+                <w:rFonts w:ascii="Times New Roman" w:eastAsia="Times New Roman" w:hAnsi="Times New Roman" w:cs="Times New Roman"/>
+              </w:rPr>
+              <w:t>Glu</w:t>
+            </w:r>
+            <w:proofErr w:type="spellEnd"/>
+            <w:r>
+              <w:rPr>
+                <w:rFonts w:ascii="Times New Roman" w:eastAsia="Times New Roman" w:hAnsi="Times New Roman" w:cs="Times New Roman"/>
+              </w:rPr>
+              <w:t>)</w:t>
+            </w:r>
+          </w:p>
+        </w:tc>
+        <w:tc>
+          <w:tcPr>
+            <w:tcW w:w="1414" w:type="dxa"/>
+            <w:tcBorders>
+              <w:top w:val="single" w:sz="18" w:space="0" w:color="auto"/>
+            </w:tcBorders>
+          </w:tcPr>
+          <w:p>
+            <w:pPr>
+              <w:jc w:val="center"/>
+              <w:rPr>
+                <w:rFonts w:ascii="Times New Roman" w:eastAsia="Times New Roman" w:hAnsi="Times New Roman" w:cs="Times New Roman"/>
+              </w:rPr>
+            </w:pPr>
+            <w:r>
+              <w:rPr>
+                <w:rFonts w:ascii="Times New Roman" w:eastAsia="Times New Roman" w:hAnsi="Times New Roman" w:cs="Times New Roman"/>
+              </w:rPr>
+              <w:t>2.9</w:t>
+            </w:r>
+          </w:p>
+        </w:tc>
+        <w:tc>
+          <w:tcPr>
+            <w:tcW w:w="1648" w:type="dxa"/>
+            <w:tcBorders>
+              <w:top w:val="single" w:sz="18" w:space="0" w:color="auto"/>
+            </w:tcBorders>
+          </w:tcPr>
+          <w:p>
+            <w:pPr>
+              <w:jc w:val="center"/>
+              <w:rPr>
+                <w:rFonts w:ascii="Times New Roman" w:eastAsia="Times New Roman" w:hAnsi="Times New Roman" w:cs="Times New Roman"/>
+              </w:rPr>
+            </w:pPr>
+            <w:r>
+              <w:rPr>
+                <w:rFonts w:ascii="Times New Roman" w:eastAsia="Times New Roman" w:hAnsi="Times New Roman" w:cs="Times New Roman"/>
+              </w:rPr>
+              <w:t>-8.7</w:t>
+            </w:r>
+          </w:p>
+        </w:tc>
+        <w:tc>
+          <w:tcPr>
+            <w:tcW w:w="1921" w:type="dxa"/>
+            <w:tcBorders>
+              <w:top w:val="single" w:sz="18" w:space="0" w:color="auto"/>
+            </w:tcBorders>
+          </w:tcPr>
+          <w:p>
+            <w:pPr>
+              <w:jc w:val="center"/>
+              <w:rPr>
+                <w:rFonts w:ascii="Times New Roman" w:eastAsia="Times New Roman" w:hAnsi="Times New Roman" w:cs="Times New Roman"/>
+              </w:rPr>
+            </w:pPr>
+            <w:r>
+              <w:rPr>
+                <w:rFonts w:ascii="Times New Roman" w:eastAsia="Times New Roman" w:hAnsi="Times New Roman" w:cs="Times New Roman"/>
+              </w:rPr>
+              <w:t>-3.9</w:t>
+            </w:r>
+          </w:p>
+        </w:tc>
+        <w:tc>
+          <w:tcPr>
+            <w:tcW w:w="2128" w:type="dxa"/>
+            <w:tcBorders>
+              <w:top w:val="single" w:sz="18" w:space="0" w:color="auto"/>
+            </w:tcBorders>
+          </w:tcPr>
+          <w:p>
+            <w:pPr>
+              <w:jc w:val="center"/>
+              <w:rPr>
+                <w:rFonts w:ascii="Times New Roman" w:eastAsia="Times New Roman" w:hAnsi="Times New Roman" w:cs="Times New Roman"/>
+              </w:rPr>
+            </w:pPr>
+            <w:r>
+              <w:rPr>
+                <w:rFonts w:ascii="Times New Roman" w:eastAsia="Times New Roman" w:hAnsi="Times New Roman" w:cs="Times New Roman"/>
+              </w:rPr>
+              <w:t>3.4</w:t>
+            </w:r>
+          </w:p>
+        </w:tc>
+        <w:tc>
+          <w:tcPr>
+            <w:tcW w:w="1855" w:type="dxa"/>
+            <w:tcBorders>
+              <w:top w:val="single" w:sz="18" w:space="0" w:color="auto"/>
+            </w:tcBorders>
+          </w:tcPr>
+          <w:p>
+            <w:pPr>
+              <w:jc w:val="center"/>
+              <w:rPr>
+                <w:rFonts w:ascii="Times New Roman" w:eastAsia="Times New Roman" w:hAnsi="Times New Roman" w:cs="Times New Roman"/>
+              </w:rPr>
+            </w:pPr>
+            <w:r>
+              <w:rPr>
+                <w:rFonts w:ascii="Times New Roman" w:eastAsia="Times New Roman" w:hAnsi="Times New Roman" w:cs="Times New Roman"/>
+              </w:rPr>
+              <w:t>7.6</w:t>
+            </w:r>
+          </w:p>
+        </w:tc>
+        <w:tc>
+          <w:tcPr>
+            <w:tcW w:w="1744" w:type="dxa"/>
+            <w:tcBorders>
+              <w:top w:val="single" w:sz="18" w:space="0" w:color="auto"/>
+            </w:tcBorders>
+          </w:tcPr>
+          <w:p>
+            <w:pPr>
+              <w:jc w:val="center"/>
+              <w:rPr>
+                <w:rFonts w:ascii="Times New Roman" w:eastAsia="Times New Roman" w:hAnsi="Times New Roman" w:cs="Times New Roman"/>
+              </w:rPr>
+            </w:pPr>
+            <w:r>
+              <w:rPr>
+                <w:rFonts w:ascii="Times New Roman" w:eastAsia="Times New Roman" w:hAnsi="Times New Roman" w:cs="Times New Roman"/>
+              </w:rPr>
+              <w:t>6.6</w:t>
+            </w:r>
+          </w:p>
+        </w:tc>
+      </w:tr>
+      <w:tr>
+        <w:tc>
+          <w:tcPr>
+            <w:tcW w:w="2250" w:type="dxa"/>
+          </w:tcPr>
+          <w:p>
+            <w:pPr>
+              <w:jc w:val="center"/>
+              <w:rPr>
+                <w:rFonts w:ascii="Times New Roman" w:eastAsia="Times New Roman" w:hAnsi="Times New Roman" w:cs="Times New Roman"/>
+              </w:rPr>
+            </w:pPr>
+            <w:r>
+              <w:rPr>
+                <w:rFonts w:ascii="Times New Roman" w:eastAsia="Times New Roman" w:hAnsi="Times New Roman" w:cs="Times New Roman"/>
+              </w:rPr>
+              <w:lastRenderedPageBreak/>
+              <w:t>Alanine (Ala)</w:t>
+            </w:r>
+          </w:p>
+        </w:tc>
+        <w:tc>
+          <w:tcPr>
+            <w:tcW w:w="1414" w:type="dxa"/>
+          </w:tcPr>
+          <w:p>
+            <w:pPr>
+              <w:jc w:val="center"/>
+              <w:rPr>
+                <w:rFonts w:ascii="Times New Roman" w:eastAsia="Times New Roman" w:hAnsi="Times New Roman" w:cs="Times New Roman"/>
+              </w:rPr>
+            </w:pPr>
+            <w:r>
+              <w:rPr>
+                <w:rFonts w:ascii="Times New Roman" w:eastAsia="Times New Roman" w:hAnsi="Times New Roman" w:cs="Times New Roman"/>
+              </w:rPr>
+              <w:t>2.8</w:t>
+            </w:r>
+          </w:p>
+        </w:tc>
+        <w:tc>
+          <w:tcPr>
+            <w:tcW w:w="1648" w:type="dxa"/>
+          </w:tcPr>
+          <w:p>
+            <w:pPr>
+              <w:jc w:val="center"/>
+              <w:rPr>
+                <w:rFonts w:ascii="Times New Roman" w:eastAsia="Times New Roman" w:hAnsi="Times New Roman" w:cs="Times New Roman"/>
+              </w:rPr>
+            </w:pPr>
+            <w:r>
+              <w:rPr>
+                <w:rFonts w:ascii="Times New Roman" w:eastAsia="Times New Roman" w:hAnsi="Times New Roman" w:cs="Times New Roman"/>
+              </w:rPr>
+              <w:t>-8.0</w:t>
+            </w:r>
+          </w:p>
+        </w:tc>
+        <w:tc>
+          <w:tcPr>
+            <w:tcW w:w="1921" w:type="dxa"/>
+          </w:tcPr>
+          <w:p>
+            <w:pPr>
+              <w:jc w:val="center"/>
+              <w:rPr>
+                <w:rFonts w:ascii="Times New Roman" w:eastAsia="Times New Roman" w:hAnsi="Times New Roman" w:cs="Times New Roman"/>
+              </w:rPr>
+            </w:pPr>
+            <w:r>
+              <w:rPr>
+                <w:rFonts w:ascii="Times New Roman" w:eastAsia="Times New Roman" w:hAnsi="Times New Roman" w:cs="Times New Roman"/>
+              </w:rPr>
+              <w:t>-3.6</w:t>
+            </w:r>
+          </w:p>
+        </w:tc>
+        <w:tc>
+          <w:tcPr>
+            <w:tcW w:w="2128" w:type="dxa"/>
+          </w:tcPr>
+          <w:p>
+            <w:pPr>
+              <w:jc w:val="center"/>
+              <w:rPr>
+                <w:rFonts w:ascii="Times New Roman" w:eastAsia="Times New Roman" w:hAnsi="Times New Roman" w:cs="Times New Roman"/>
+              </w:rPr>
+            </w:pPr>
+            <w:r>
+              <w:rPr>
+                <w:rFonts w:ascii="Times New Roman" w:eastAsia="Times New Roman" w:hAnsi="Times New Roman" w:cs="Times New Roman"/>
+              </w:rPr>
+              <w:t>2.5</w:t>
+            </w:r>
+          </w:p>
+        </w:tc>
+        <w:tc>
+          <w:tcPr>
+            <w:tcW w:w="1855" w:type="dxa"/>
+          </w:tcPr>
+          <w:p>
+            <w:pPr>
+              <w:jc w:val="center"/>
+              <w:rPr>
+                <w:rFonts w:ascii="Times New Roman" w:eastAsia="Times New Roman" w:hAnsi="Times New Roman" w:cs="Times New Roman"/>
+              </w:rPr>
+            </w:pPr>
+            <w:r>
+              <w:rPr>
+                <w:rFonts w:ascii="Times New Roman" w:eastAsia="Times New Roman" w:hAnsi="Times New Roman" w:cs="Times New Roman"/>
+              </w:rPr>
+              <w:t>5.6</w:t>
+            </w:r>
+          </w:p>
+        </w:tc>
+        <w:tc>
+          <w:tcPr>
+            <w:tcW w:w="1744" w:type="dxa"/>
+          </w:tcPr>
+          <w:p>
+            <w:pPr>
+              <w:jc w:val="center"/>
+              <w:rPr>
+                <w:rFonts w:ascii="Times New Roman" w:eastAsia="Times New Roman" w:hAnsi="Times New Roman" w:cs="Times New Roman"/>
+              </w:rPr>
+            </w:pPr>
+            <w:r>
+              <w:rPr>
+                <w:rFonts w:ascii="Times New Roman" w:eastAsia="Times New Roman" w:hAnsi="Times New Roman" w:cs="Times New Roman"/>
+              </w:rPr>
+              <w:t>6.8</w:t>
+            </w:r>
+          </w:p>
+        </w:tc>
+      </w:tr>
+      <w:tr>
+        <w:tc>
+          <w:tcPr>
+            <w:tcW w:w="2250" w:type="dxa"/>
+          </w:tcPr>
+          <w:p>
+            <w:pPr>
+              <w:jc w:val="center"/>
+              <w:rPr>
+                <w:rFonts w:ascii="Times New Roman" w:eastAsia="Times New Roman" w:hAnsi="Times New Roman" w:cs="Times New Roman"/>
+              </w:rPr>
+            </w:pPr>
+            <w:r>
+              <w:rPr>
+                <w:rFonts w:ascii="Times New Roman" w:eastAsia="Times New Roman" w:hAnsi="Times New Roman" w:cs="Times New Roman"/>
+              </w:rPr>
+              <w:t>Aspartic Acid (Asp)</w:t>
+            </w:r>
+          </w:p>
+        </w:tc>
+        <w:tc>
+          <w:tcPr>
+            <w:tcW w:w="1414" w:type="dxa"/>
+          </w:tcPr>
+          <w:p>
+            <w:pPr>
+              <w:jc w:val="center"/>
+              <w:rPr>
+                <w:rFonts w:ascii="Times New Roman" w:eastAsia="Times New Roman" w:hAnsi="Times New Roman" w:cs="Times New Roman"/>
+              </w:rPr>
+            </w:pPr>
+            <w:r>
+              <w:rPr>
+                <w:rFonts w:ascii="Times New Roman" w:eastAsia="Times New Roman" w:hAnsi="Times New Roman" w:cs="Times New Roman"/>
+              </w:rPr>
+              <w:t>1.8</w:t>
+            </w:r>
+          </w:p>
+        </w:tc>
+        <w:tc>
+          <w:tcPr>
+            <w:tcW w:w="1648" w:type="dxa"/>
+          </w:tcPr>
+          <w:p>
+            <w:pPr>
+              <w:jc w:val="center"/>
+              <w:rPr>
+                <w:rFonts w:ascii="Times New Roman" w:eastAsia="Times New Roman" w:hAnsi="Times New Roman" w:cs="Times New Roman"/>
+              </w:rPr>
+            </w:pPr>
+            <w:r>
+              <w:rPr>
+                <w:rFonts w:ascii="Times New Roman" w:eastAsia="Times New Roman" w:hAnsi="Times New Roman" w:cs="Times New Roman"/>
+              </w:rPr>
+              <w:t>-7.3</w:t>
+            </w:r>
+          </w:p>
+        </w:tc>
+        <w:tc>
+          <w:tcPr>
+            <w:tcW w:w="1921" w:type="dxa"/>
+          </w:tcPr>
+          <w:p>
+            <w:pPr>
+              <w:jc w:val="center"/>
+              <w:rPr>
+                <w:rFonts w:ascii="Times New Roman" w:eastAsia="Times New Roman" w:hAnsi="Times New Roman" w:cs="Times New Roman"/>
+              </w:rPr>
+            </w:pPr>
+            <w:r>
+              <w:rPr>
+                <w:rFonts w:ascii="Times New Roman" w:eastAsia="Times New Roman" w:hAnsi="Times New Roman" w:cs="Times New Roman"/>
+              </w:rPr>
+              <w:t>-4.2</w:t>
+            </w:r>
+          </w:p>
+        </w:tc>
+        <w:tc>
+          <w:tcPr>
+            <w:tcW w:w="2128" w:type="dxa"/>
+          </w:tcPr>
+          <w:p>
+            <w:pPr>
+              <w:jc w:val="center"/>
+              <w:rPr>
+                <w:rFonts w:ascii="Times New Roman" w:eastAsia="Times New Roman" w:hAnsi="Times New Roman" w:cs="Times New Roman"/>
+              </w:rPr>
+            </w:pPr>
+            <w:r>
+              <w:rPr>
+                <w:rFonts w:ascii="Times New Roman" w:eastAsia="Times New Roman" w:hAnsi="Times New Roman" w:cs="Times New Roman"/>
+              </w:rPr>
+              <w:t>3.5</w:t>
+            </w:r>
+          </w:p>
+        </w:tc>
+        <w:tc>
+          <w:tcPr>
+            <w:tcW w:w="1855" w:type="dxa"/>
+          </w:tcPr>
+          <w:p>
+            <w:pPr>
+              <w:jc w:val="center"/>
+              <w:rPr>
+                <w:rFonts w:ascii="Times New Roman" w:eastAsia="Times New Roman" w:hAnsi="Times New Roman" w:cs="Times New Roman"/>
+                <w:sz w:val="16"/>
+                <w:szCs w:val="16"/>
+              </w:rPr>
+            </w:pPr>
+            <w:r>
+              <w:rPr>
+                <w:rFonts w:ascii="Times New Roman" w:eastAsia="Times New Roman" w:hAnsi="Times New Roman" w:cs="Times New Roman"/>
+              </w:rPr>
+              <w:t>5.4*</w:t>
+            </w:r>
+            <w:r>
+              <w:rPr>
+                <w:rFonts w:ascii="Times New Roman" w:eastAsia="Times New Roman" w:hAnsi="Times New Roman" w:cs="Times New Roman"/>
+                <w:sz w:val="16"/>
+                <w:szCs w:val="16"/>
+              </w:rPr>
+              <w:t xml:space="preserve"> </w:t>
+            </w:r>
+          </w:p>
+          <w:p>
+            <w:pPr>
+              <w:jc w:val="center"/>
+              <w:rPr>
+                <w:rFonts w:ascii="Times New Roman" w:eastAsia="Times New Roman" w:hAnsi="Times New Roman" w:cs="Times New Roman"/>
+              </w:rPr>
+            </w:pPr>
+            <w:r>
+              <w:rPr>
+                <w:rFonts w:ascii="Times New Roman" w:eastAsia="Times New Roman" w:hAnsi="Times New Roman" w:cs="Times New Roman"/>
+                <w:sz w:val="16"/>
+                <w:szCs w:val="16"/>
+              </w:rPr>
+              <w:t>Nielsen et al. 2015</w:t>
+            </w:r>
+          </w:p>
+        </w:tc>
+        <w:tc>
+          <w:tcPr>
+            <w:tcW w:w="1744" w:type="dxa"/>
+          </w:tcPr>
+          <w:p>
+            <w:pPr>
+              <w:jc w:val="center"/>
+              <w:rPr>
+                <w:rFonts w:ascii="Times New Roman" w:eastAsia="Times New Roman" w:hAnsi="Times New Roman" w:cs="Times New Roman"/>
+              </w:rPr>
+            </w:pPr>
+            <w:r>
+              <w:rPr>
+                <w:rFonts w:ascii="Times New Roman" w:eastAsia="Times New Roman" w:hAnsi="Times New Roman" w:cs="Times New Roman"/>
+              </w:rPr>
+              <w:t>5.4*</w:t>
+            </w:r>
+          </w:p>
+        </w:tc>
+      </w:tr>
+      <w:tr>
+        <w:tc>
+          <w:tcPr>
+            <w:tcW w:w="2250" w:type="dxa"/>
+          </w:tcPr>
+          <w:p>
+            <w:pPr>
+              <w:jc w:val="center"/>
+              <w:rPr>
+                <w:rFonts w:ascii="Times New Roman" w:eastAsia="Times New Roman" w:hAnsi="Times New Roman" w:cs="Times New Roman"/>
+              </w:rPr>
+            </w:pPr>
+            <w:r>
+              <w:rPr>
+                <w:rFonts w:ascii="Times New Roman" w:eastAsia="Times New Roman" w:hAnsi="Times New Roman" w:cs="Times New Roman"/>
+              </w:rPr>
+              <w:t>Valine (Val)</w:t>
+            </w:r>
+          </w:p>
+        </w:tc>
+        <w:tc>
+          <w:tcPr>
+            <w:tcW w:w="1414" w:type="dxa"/>
+          </w:tcPr>
+          <w:p>
+            <w:pPr>
+              <w:jc w:val="center"/>
+              <w:rPr>
+                <w:rFonts w:ascii="Times New Roman" w:eastAsia="Times New Roman" w:hAnsi="Times New Roman" w:cs="Times New Roman"/>
+              </w:rPr>
+            </w:pPr>
+            <w:r>
+              <w:rPr>
+                <w:rFonts w:ascii="Times New Roman" w:eastAsia="Times New Roman" w:hAnsi="Times New Roman" w:cs="Times New Roman"/>
+              </w:rPr>
+              <w:t>3.4</w:t>
+            </w:r>
+          </w:p>
+        </w:tc>
+        <w:tc>
+          <w:tcPr>
+            <w:tcW w:w="1648" w:type="dxa"/>
+          </w:tcPr>
+          <w:p>
+            <w:pPr>
+              <w:jc w:val="center"/>
+              <w:rPr>
+                <w:rFonts w:ascii="Times New Roman" w:eastAsia="Times New Roman" w:hAnsi="Times New Roman" w:cs="Times New Roman"/>
+              </w:rPr>
+            </w:pPr>
+            <w:r>
+              <w:rPr>
+                <w:rFonts w:ascii="Times New Roman" w:eastAsia="Times New Roman" w:hAnsi="Times New Roman" w:cs="Times New Roman"/>
+              </w:rPr>
+              <w:t>-6.8</w:t>
+            </w:r>
+          </w:p>
+        </w:tc>
+        <w:tc>
+          <w:tcPr>
+            <w:tcW w:w="1921" w:type="dxa"/>
+          </w:tcPr>
+          <w:p>
+            <w:pPr>
+              <w:jc w:val="center"/>
+              <w:rPr>
+                <w:rFonts w:ascii="Times New Roman" w:eastAsia="Times New Roman" w:hAnsi="Times New Roman" w:cs="Times New Roman"/>
+              </w:rPr>
+            </w:pPr>
+            <w:r>
+              <w:rPr>
+                <w:rFonts w:ascii="Times New Roman" w:eastAsia="Times New Roman" w:hAnsi="Times New Roman" w:cs="Times New Roman"/>
+              </w:rPr>
+              <w:t>-2.6</w:t>
+            </w:r>
+          </w:p>
+        </w:tc>
+        <w:tc>
+          <w:tcPr>
+            <w:tcW w:w="2128" w:type="dxa"/>
+          </w:tcPr>
+          <w:p>
+            <w:pPr>
+              <w:jc w:val="center"/>
+              <w:rPr>
+                <w:rFonts w:ascii="Times New Roman" w:eastAsia="Times New Roman" w:hAnsi="Times New Roman" w:cs="Times New Roman"/>
+              </w:rPr>
+            </w:pPr>
+            <w:r>
+              <w:rPr>
+                <w:rFonts w:ascii="Times New Roman" w:eastAsia="Times New Roman" w:hAnsi="Times New Roman" w:cs="Times New Roman"/>
+              </w:rPr>
+              <w:t>7.5</w:t>
+            </w:r>
+          </w:p>
+        </w:tc>
+        <w:tc>
+          <w:tcPr>
+            <w:tcW w:w="1855" w:type="dxa"/>
+          </w:tcPr>
+          <w:p>
+            <w:pPr>
+              <w:jc w:val="center"/>
+              <w:rPr>
+                <w:rFonts w:ascii="Times New Roman" w:eastAsia="Times New Roman" w:hAnsi="Times New Roman" w:cs="Times New Roman"/>
+              </w:rPr>
+            </w:pPr>
+            <w:r>
+              <w:rPr>
+                <w:rFonts w:ascii="Times New Roman" w:eastAsia="Times New Roman" w:hAnsi="Times New Roman" w:cs="Times New Roman"/>
+              </w:rPr>
+              <w:t>4.2</w:t>
+            </w:r>
+          </w:p>
+        </w:tc>
+        <w:tc>
+          <w:tcPr>
+            <w:tcW w:w="1744" w:type="dxa"/>
+          </w:tcPr>
+          <w:p>
+            <w:pPr>
+              <w:jc w:val="center"/>
+              <w:rPr>
+                <w:rFonts w:ascii="Times New Roman" w:eastAsia="Times New Roman" w:hAnsi="Times New Roman" w:cs="Times New Roman"/>
+              </w:rPr>
+            </w:pPr>
+            <w:r>
+              <w:rPr>
+                <w:rFonts w:ascii="Times New Roman" w:eastAsia="Times New Roman" w:hAnsi="Times New Roman" w:cs="Times New Roman"/>
+              </w:rPr>
+              <w:t>4.6</w:t>
+            </w:r>
+          </w:p>
+        </w:tc>
+      </w:tr>
+      <w:tr>
+        <w:tc>
+          <w:tcPr>
+            <w:tcW w:w="2250" w:type="dxa"/>
+            <w:tcBorders>
+              <w:bottom w:val="single" w:sz="12" w:space="0" w:color="auto"/>
+            </w:tcBorders>
+          </w:tcPr>
+          <w:p>
+            <w:pPr>
+              <w:jc w:val="center"/>
+              <w:rPr>
+                <w:rFonts w:ascii="Times New Roman" w:eastAsia="Times New Roman" w:hAnsi="Times New Roman" w:cs="Times New Roman"/>
+              </w:rPr>
+            </w:pPr>
+            <w:r>
+              <w:rPr>
+                <w:rFonts w:ascii="Times New Roman" w:eastAsia="Times New Roman" w:hAnsi="Times New Roman" w:cs="Times New Roman"/>
+              </w:rPr>
+              <w:t>Proline (Pro)</w:t>
+            </w:r>
+          </w:p>
+        </w:tc>
+        <w:tc>
+          <w:tcPr>
+            <w:tcW w:w="1414" w:type="dxa"/>
+            <w:tcBorders>
+              <w:bottom w:val="single" w:sz="12" w:space="0" w:color="auto"/>
+            </w:tcBorders>
+          </w:tcPr>
+          <w:p>
+            <w:pPr>
+              <w:jc w:val="center"/>
+              <w:rPr>
+                <w:rFonts w:ascii="Times New Roman" w:eastAsia="Times New Roman" w:hAnsi="Times New Roman" w:cs="Times New Roman"/>
+              </w:rPr>
+            </w:pPr>
+            <w:r>
+              <w:rPr>
+                <w:rFonts w:ascii="Times New Roman" w:eastAsia="Times New Roman" w:hAnsi="Times New Roman" w:cs="Times New Roman"/>
+              </w:rPr>
+              <w:t>2.7</w:t>
+            </w:r>
+          </w:p>
+        </w:tc>
+        <w:tc>
+          <w:tcPr>
+            <w:tcW w:w="1648" w:type="dxa"/>
+            <w:tcBorders>
+              <w:bottom w:val="single" w:sz="12" w:space="0" w:color="auto"/>
+            </w:tcBorders>
+          </w:tcPr>
+          <w:p>
+            <w:pPr>
+              <w:jc w:val="center"/>
+              <w:rPr>
+                <w:rFonts w:ascii="Times New Roman" w:eastAsia="Times New Roman" w:hAnsi="Times New Roman" w:cs="Times New Roman"/>
+              </w:rPr>
+            </w:pPr>
+            <w:r>
+              <w:rPr>
+                <w:rFonts w:ascii="Times New Roman" w:eastAsia="Times New Roman" w:hAnsi="Times New Roman" w:cs="Times New Roman"/>
+              </w:rPr>
+              <w:t>-7.7*</w:t>
+            </w:r>
+          </w:p>
+          <w:p>
+            <w:pPr>
+              <w:jc w:val="center"/>
+              <w:rPr>
+                <w:rFonts w:ascii="Times New Roman" w:eastAsia="Times New Roman" w:hAnsi="Times New Roman" w:cs="Times New Roman"/>
+                <w:sz w:val="16"/>
+                <w:szCs w:val="16"/>
+              </w:rPr>
+            </w:pPr>
+            <w:r>
+              <w:rPr>
+                <w:rFonts w:ascii="Times New Roman" w:eastAsia="Times New Roman" w:hAnsi="Times New Roman" w:cs="Times New Roman"/>
+                <w:sz w:val="16"/>
+                <w:szCs w:val="16"/>
+              </w:rPr>
+              <w:t>Not reported used average of other AAs</w:t>
+            </w:r>
+          </w:p>
+        </w:tc>
+        <w:tc>
+          <w:tcPr>
+            <w:tcW w:w="1921" w:type="dxa"/>
+            <w:tcBorders>
+              <w:bottom w:val="single" w:sz="12" w:space="0" w:color="auto"/>
+            </w:tcBorders>
+          </w:tcPr>
+          <w:p>
+            <w:pPr>
+              <w:jc w:val="center"/>
+              <w:rPr>
+                <w:rFonts w:ascii="Times New Roman" w:eastAsia="Times New Roman" w:hAnsi="Times New Roman" w:cs="Times New Roman"/>
+              </w:rPr>
+            </w:pPr>
+          </w:p>
+        </w:tc>
+        <w:tc>
+          <w:tcPr>
+            <w:tcW w:w="2128" w:type="dxa"/>
+            <w:tcBorders>
+              <w:bottom w:val="single" w:sz="12" w:space="0" w:color="auto"/>
+            </w:tcBorders>
+          </w:tcPr>
+          <w:p>
+            <w:pPr>
+              <w:jc w:val="center"/>
+              <w:rPr>
+                <w:rFonts w:ascii="Times New Roman" w:eastAsia="Times New Roman" w:hAnsi="Times New Roman" w:cs="Times New Roman"/>
+              </w:rPr>
+            </w:pPr>
+            <w:r>
+              <w:rPr>
+                <w:rFonts w:ascii="Times New Roman" w:eastAsia="Times New Roman" w:hAnsi="Times New Roman" w:cs="Times New Roman"/>
+              </w:rPr>
+              <w:t>5.5</w:t>
+            </w:r>
+          </w:p>
+        </w:tc>
+        <w:tc>
+          <w:tcPr>
+            <w:tcW w:w="1855" w:type="dxa"/>
+            <w:tcBorders>
+              <w:bottom w:val="single" w:sz="12" w:space="0" w:color="auto"/>
+            </w:tcBorders>
+          </w:tcPr>
+          <w:p>
+            <w:pPr>
+              <w:jc w:val="center"/>
+              <w:rPr>
+                <w:rFonts w:ascii="Times New Roman" w:eastAsia="Times New Roman" w:hAnsi="Times New Roman" w:cs="Times New Roman"/>
+              </w:rPr>
+            </w:pPr>
+            <w:r>
+              <w:rPr>
+                <w:rFonts w:ascii="Times New Roman" w:eastAsia="Times New Roman" w:hAnsi="Times New Roman" w:cs="Times New Roman"/>
+              </w:rPr>
+              <w:t>5.0</w:t>
+            </w:r>
+          </w:p>
+        </w:tc>
+        <w:tc>
+          <w:tcPr>
+            <w:tcW w:w="1744" w:type="dxa"/>
+            <w:tcBorders>
+              <w:bottom w:val="single" w:sz="12" w:space="0" w:color="auto"/>
+            </w:tcBorders>
+          </w:tcPr>
+          <w:p>
+            <w:pPr>
+              <w:jc w:val="center"/>
+              <w:rPr>
+                <w:rFonts w:ascii="Times New Roman" w:eastAsia="Times New Roman" w:hAnsi="Times New Roman" w:cs="Times New Roman"/>
+              </w:rPr>
+            </w:pPr>
+            <w:r>
+              <w:rPr>
+                <w:rFonts w:ascii="Times New Roman" w:eastAsia="Times New Roman" w:hAnsi="Times New Roman" w:cs="Times New Roman"/>
+              </w:rPr>
+              <w:t>5.0</w:t>
+            </w:r>
+          </w:p>
+        </w:tc>
+      </w:tr>
+    </w:tbl>
+    <w:p>
+      <w:pPr>
+        <w:spacing w:line="480" w:lineRule="auto"/>
+        <w:rPr>
+          <w:rFonts w:ascii="Times New Roman" w:hAnsi="Times New Roman" w:cs="Times New Roman"/>
+          <w:b/>
+        </w:rPr>
+      </w:pPr>
+    </w:p>
+    <w:p>
+      <w:pPr>
+        <w:spacing w:line="480" w:lineRule="auto"/>
+        <w:rPr>
+          <w:rFonts w:ascii="Times New Roman" w:hAnsi="Times New Roman" w:cs="Times New Roman"/>
+          <w:b/>
+        </w:rPr>
+      </w:pPr>
+      <w:r>
+        <w:rPr>
+          <w:rFonts w:ascii="Times New Roman" w:hAnsi="Times New Roman" w:cs="Times New Roman"/>
+          <w:b/>
+        </w:rPr>
+        <w:t>Figures</w:t>
+      </w:r>
+    </w:p>
+    <w:p>
+      <w:pPr>
+        <w:spacing w:line="480" w:lineRule="auto"/>
+        <w:rPr>
+          <w:rFonts w:ascii="Times New Roman" w:hAnsi="Times New Roman" w:cs="Times New Roman"/>
+        </w:rPr>
+      </w:pPr>
+      <w:r>
+        <w:rPr>
+          <w:rFonts w:ascii="Times New Roman" w:hAnsi="Times New Roman" w:cs="Times New Roman"/>
+          <w:b/>
+        </w:rPr>
+        <w:t xml:space="preserve">Figure 1:   </w:t>
+      </w:r>
+      <w:r>
+        <w:rPr>
+          <w:rFonts w:ascii="Times New Roman" w:hAnsi="Times New Roman" w:cs="Times New Roman"/>
+        </w:rPr>
+        <w:t>Spatial and temporal distribution of harbor seal specimens where a) shows the locations specimens were collected in the Salish Sea (yellow) and coastal Washington (blue) and b) and c) show the year pf specimen collection and total number of specimens for each year from 1928-2014 in the Salish Sea and coastal Washington respectively.</w:t>
+      </w:r>
+    </w:p>
+    <w:p>
+      <w:pPr>
+        <w:spacing w:line="480" w:lineRule="auto"/>
+        <w:rPr>
+          <w:rFonts w:ascii="Times New Roman" w:hAnsi="Times New Roman" w:cs="Times New Roman"/>
+        </w:rPr>
+      </w:pPr>
+      <w:r>
+        <w:rPr>
+          <w:rFonts w:ascii="Times New Roman" w:hAnsi="Times New Roman" w:cs="Times New Roman"/>
+          <w:b/>
+        </w:rPr>
+        <w:t xml:space="preserve">Figure 2: </w:t>
+      </w:r>
+      <w:r>
+        <w:rPr>
+          <w:rFonts w:ascii="Times New Roman" w:hAnsi="Times New Roman" w:cs="Times New Roman"/>
+        </w:rPr>
+        <w:t>Time series of harbor seal trophic position in a) coastal Washington and b) the Salish Sea for five different trophic amino acids (glutamic acid, alanine, aspartic acid, valine, and proline) calculated using the source amino acid phenylalanine. Color corresponds to trophic amino acid, line shows the fit of a generalized additive model with a smoothed term by year and a k of 6.</w:t>
+      </w:r>
     </w:p>
     <w:p>
       <w:pPr>
@@ -6990,195 +8390,41 @@
       <w:r>
         <w:rPr>
           <w:rFonts w:ascii="Times New Roman" w:hAnsi="Times New Roman" w:cs="Times New Roman"/>
-        </w:rPr>
-        <w:t xml:space="preserve">- when prey </w:t>
+          <w:b/>
+        </w:rPr>
+        <w:t>Figure 3</w:t>
+      </w:r>
+      <w:r>
+        <w:rPr>
+          <w:rFonts w:ascii="Times New Roman" w:hAnsi="Times New Roman" w:cs="Times New Roman"/>
+        </w:rPr>
+        <w:t xml:space="preserve">: Sex specific trophic position for male (M) and female (F) harbor </w:t>
       </w:r>
       <w:proofErr w:type="gramStart"/>
       <w:r>
         <w:rPr>
           <w:rFonts w:ascii="Times New Roman" w:hAnsi="Times New Roman" w:cs="Times New Roman"/>
         </w:rPr>
-        <w:t>are</w:t>
+        <w:t>seals  pooled</w:t>
       </w:r>
       <w:proofErr w:type="gramEnd"/>
       <w:r>
         <w:rPr>
           <w:rFonts w:ascii="Times New Roman" w:hAnsi="Times New Roman" w:cs="Times New Roman"/>
         </w:rPr>
-        <w:t xml:space="preserve"> abundant, harbor seals forage lower in the food web potentially targeting </w:t>
-      </w:r>
-      <w:r>
-        <w:rPr>
-          <w:rFonts w:ascii="Times New Roman" w:hAnsi="Times New Roman" w:cs="Times New Roman"/>
-        </w:rPr>
-        <w:t xml:space="preserve">trophic levels that have less of an energetic cost. When prey </w:t>
-      </w:r>
-      <w:proofErr w:type="gramStart"/>
-      <w:r>
-        <w:rPr>
-          <w:rFonts w:ascii="Times New Roman" w:hAnsi="Times New Roman" w:cs="Times New Roman"/>
-        </w:rPr>
-        <w:t>are</w:t>
-      </w:r>
-      <w:proofErr w:type="gramEnd"/>
-      <w:r>
-        <w:rPr>
-          <w:rFonts w:ascii="Times New Roman" w:hAnsi="Times New Roman" w:cs="Times New Roman"/>
-        </w:rPr>
-        <w:t xml:space="preserve"> less abundant there appears to be less trophic discrimination. </w:t>
-      </w:r>
-    </w:p>
-    <w:p>
-      <w:pPr>
-        <w:rPr>
-          <w:rFonts w:ascii="Times New Roman" w:hAnsi="Times New Roman" w:cs="Times New Roman"/>
-        </w:rPr>
-      </w:pPr>
-      <w:r>
-        <w:rPr>
-          <w:rFonts w:ascii="Times New Roman" w:hAnsi="Times New Roman" w:cs="Times New Roman"/>
-          <w:b/>
-          <w:bCs/>
-        </w:rPr>
-        <w:lastRenderedPageBreak/>
-        <w:t xml:space="preserve">Figure: </w:t>
-      </w:r>
-      <w:r>
-        <w:rPr>
-          <w:rFonts w:ascii="Times New Roman" w:hAnsi="Times New Roman" w:cs="Times New Roman"/>
-        </w:rPr>
-        <w:t>Some kind of conceptual diagram?</w:t>
-      </w:r>
-    </w:p>
-    <w:p>
-      <w:pPr>
-        <w:rPr>
-          <w:rFonts w:ascii="Times New Roman" w:hAnsi="Times New Roman" w:cs="Times New Roman"/>
-        </w:rPr>
-      </w:pPr>
-      <w:proofErr w:type="gramStart"/>
-      <w:r>
-        <w:rPr>
-          <w:rFonts w:ascii="Times New Roman" w:hAnsi="Times New Roman" w:cs="Times New Roman"/>
-          <w:b/>
-          <w:bCs/>
-        </w:rPr>
-        <w:t>Figure :</w:t>
-      </w:r>
-      <w:proofErr w:type="gramEnd"/>
-      <w:r>
-        <w:rPr>
-          <w:rFonts w:ascii="Times New Roman" w:hAnsi="Times New Roman" w:cs="Times New Roman"/>
-          <w:b/>
-          <w:bCs/>
-        </w:rPr>
-        <w:t xml:space="preserve"> </w:t>
-      </w:r>
-      <w:r>
-        <w:rPr>
-          <w:rFonts w:ascii="Times New Roman" w:hAnsi="Times New Roman" w:cs="Times New Roman"/>
-        </w:rPr>
-        <w:t>Trophic position calculated by glutamic acid-phenylalanine.</w:t>
-      </w:r>
-    </w:p>
-    <w:p>
-      <w:pPr>
-        <w:rPr>
-          <w:rFonts w:ascii="Times New Roman" w:hAnsi="Times New Roman" w:cs="Times New Roman"/>
-        </w:rPr>
-      </w:pPr>
-      <w:r>
-        <w:rPr>
-          <w:rFonts w:ascii="Times New Roman" w:hAnsi="Times New Roman" w:cs="Times New Roman"/>
-          <w:b/>
-          <w:bCs/>
-        </w:rPr>
-        <w:t xml:space="preserve">Figure: </w:t>
-      </w:r>
-      <w:r>
-        <w:rPr>
-          <w:rFonts w:ascii="Times New Roman" w:hAnsi="Times New Roman" w:cs="Times New Roman"/>
-        </w:rPr>
-        <w:t xml:space="preserve">Four panels, </w:t>
-      </w:r>
-      <w:proofErr w:type="gramStart"/>
-      <w:r>
-        <w:rPr>
-          <w:rFonts w:ascii="Times New Roman" w:hAnsi="Times New Roman" w:cs="Times New Roman"/>
-        </w:rPr>
-        <w:t>nutrient?,</w:t>
-      </w:r>
-      <w:proofErr w:type="gramEnd"/>
-      <w:r>
-        <w:rPr>
-          <w:rFonts w:ascii="Times New Roman" w:hAnsi="Times New Roman" w:cs="Times New Roman"/>
-        </w:rPr>
-        <w:t xml:space="preserve"> environment, prey, </w:t>
-      </w:r>
-      <w:proofErr w:type="spellStart"/>
-      <w:r>
-        <w:rPr>
-          <w:rFonts w:ascii="Times New Roman" w:hAnsi="Times New Roman" w:cs="Times New Roman"/>
-        </w:rPr>
-        <w:t>interacation</w:t>
-      </w:r>
-      <w:proofErr w:type="spellEnd"/>
-    </w:p>
-    <w:p>
-      <w:pPr>
-        <w:rPr>
-          <w:rFonts w:ascii="Times New Roman" w:hAnsi="Times New Roman" w:cs="Times New Roman"/>
-        </w:rPr>
-      </w:pPr>
-      <w:r>
-        <w:rPr>
-          <w:rFonts w:ascii="Times New Roman" w:hAnsi="Times New Roman" w:cs="Times New Roman"/>
-          <w:b/>
-          <w:bCs/>
-        </w:rPr>
-        <w:t xml:space="preserve">Figure: </w:t>
-      </w:r>
-      <w:proofErr w:type="spellStart"/>
-      <w:r>
-        <w:rPr>
-          <w:rFonts w:ascii="Times New Roman" w:hAnsi="Times New Roman" w:cs="Times New Roman"/>
-        </w:rPr>
-        <w:t>Environment+prey</w:t>
-      </w:r>
-      <w:proofErr w:type="spellEnd"/>
-      <w:r>
-        <w:rPr>
-          <w:rFonts w:ascii="Times New Roman" w:hAnsi="Times New Roman" w:cs="Times New Roman"/>
-        </w:rPr>
-        <w:t xml:space="preserve"> model, 2 panel, interaction and </w:t>
-      </w:r>
-      <w:proofErr w:type="spellStart"/>
-      <w:r>
-        <w:rPr>
-          <w:rFonts w:ascii="Times New Roman" w:hAnsi="Times New Roman" w:cs="Times New Roman"/>
-        </w:rPr>
-        <w:t>coef</w:t>
-      </w:r>
-      <w:proofErr w:type="spellEnd"/>
-      <w:r>
-        <w:rPr>
-          <w:rFonts w:ascii="Times New Roman" w:hAnsi="Times New Roman" w:cs="Times New Roman"/>
-        </w:rPr>
-        <w:t xml:space="preserve"> -- set up as </w:t>
-      </w:r>
-      <w:proofErr w:type="gramStart"/>
-      <w:r>
-        <w:rPr>
-          <w:rFonts w:ascii="Times New Roman" w:hAnsi="Times New Roman" w:cs="Times New Roman"/>
-        </w:rPr>
-        <w:t>a the</w:t>
-      </w:r>
-      <w:proofErr w:type="gramEnd"/>
-      <w:r>
-        <w:rPr>
-          <w:rFonts w:ascii="Times New Roman" w:hAnsi="Times New Roman" w:cs="Times New Roman"/>
-        </w:rPr>
-        <w:t xml:space="preserve"> combined effect of environment and prey availability on trophic ecology</w:t>
+        <w:t xml:space="preserve"> over the past century and calculated using five different trophic amino acids</w:t>
+      </w:r>
+      <w:r>
+        <w:rPr>
+          <w:rFonts w:ascii="Times New Roman" w:hAnsi="Times New Roman" w:cs="Times New Roman"/>
+        </w:rPr>
+        <w:t xml:space="preserve"> (glutamic acid, alanine, aspartic acid, valine, and proline)</w:t>
+      </w:r>
+      <w:r>
+        <w:rPr>
+          <w:rFonts w:ascii="Times New Roman" w:hAnsi="Times New Roman" w:cs="Times New Roman"/>
+        </w:rPr>
+        <w:t xml:space="preserve"> for a) Salish Sea and b) coastal Washington specimens. </w:t>
       </w:r>
     </w:p>
     <w:p>

</xml_diff>